<commit_message>
Reorganized the markdown file
</commit_message>
<xml_diff>
--- a/Manuscript/GlobalC_SI.docx
+++ b/Manuscript/GlobalC_SI.docx
@@ -234,3425 +234,17 @@
     <w:bookmarkEnd w:id="27"/>
     <w:p>
       <w:pPr>
-        <w:rPr>
-          <w:rFonts w:ascii="Times New Roman" w:hAnsi="Times New Roman" w:cs="Times New Roman"/>
-          <w:b/>
+        <w:spacing w:before="120" w:after="120" w:line="360" w:lineRule="auto"/>
+        <w:rPr>
+          <w:rFonts w:ascii="Times New Roman" w:hAnsi="Times New Roman" w:cs="Times New Roman"/>
+          <w:sz w:val="24"/>
+          <w:szCs w:val="24"/>
         </w:rPr>
       </w:pPr>
       <w:r>
         <w:rPr>
-          <w:rFonts w:ascii="Times New Roman" w:hAnsi="Times New Roman" w:cs="Times New Roman" w:hint="eastAsia"/>
-          <w:b/>
-          <w:sz w:val="24"/>
-          <w:szCs w:val="24"/>
-        </w:rPr>
-        <w:t>I</w:t>
-      </w:r>
-      <w:r>
-        <w:rPr>
-          <w:rFonts w:ascii="Times New Roman" w:hAnsi="Times New Roman" w:cs="Times New Roman"/>
-          <w:b/>
-          <w:sz w:val="24"/>
-          <w:szCs w:val="24"/>
-        </w:rPr>
-        <w:t>nferring Rs from global terrestrial carbon cycle</w:t>
-      </w:r>
-      <w:r>
-        <w:rPr>
-          <w:rFonts w:ascii="Times New Roman" w:hAnsi="Times New Roman" w:cs="Times New Roman" w:hint="eastAsia"/>
-          <w:b/>
-          <w:sz w:val="24"/>
-          <w:szCs w:val="24"/>
-        </w:rPr>
-        <w:t xml:space="preserve"> </w:t>
-      </w:r>
-    </w:p>
-    <w:p>
-      <w:pPr>
-        <w:spacing w:before="120" w:after="120" w:line="360" w:lineRule="auto"/>
-        <w:ind w:firstLine="720"/>
-        <w:rPr>
-          <w:rFonts w:ascii="Times New Roman" w:hAnsi="Times New Roman" w:cs="Times New Roman"/>
-          <w:noProof/>
-          <w:sz w:val="24"/>
-          <w:szCs w:val="24"/>
-        </w:rPr>
-      </w:pPr>
-      <w:r>
-        <w:rPr>
-          <w:rFonts w:ascii="Times New Roman" w:hAnsi="Times New Roman" w:cs="Times New Roman" w:hint="eastAsia"/>
-          <w:sz w:val="24"/>
-          <w:szCs w:val="24"/>
-        </w:rPr>
-        <w:t>Soil respiration (Rs)</w:t>
-      </w:r>
-      <w:r>
-        <w:rPr>
-          <w:rFonts w:ascii="Times New Roman" w:hAnsi="Times New Roman" w:cs="Times New Roman" w:hint="eastAsia"/>
-          <w:sz w:val="24"/>
-          <w:szCs w:val="24"/>
-        </w:rPr>
-        <w:t xml:space="preserve">, consists of </w:t>
-      </w:r>
-      <w:r>
-        <w:rPr>
-          <w:rFonts w:ascii="Times New Roman" w:hAnsi="Times New Roman" w:cs="Times New Roman"/>
-          <w:sz w:val="24"/>
-          <w:szCs w:val="24"/>
-        </w:rPr>
-        <w:t>heterotrophic</w:t>
-      </w:r>
-      <w:r>
-        <w:rPr>
-          <w:rFonts w:ascii="Times New Roman" w:hAnsi="Times New Roman" w:cs="Times New Roman" w:hint="eastAsia"/>
-          <w:sz w:val="24"/>
-          <w:szCs w:val="24"/>
-        </w:rPr>
-        <w:t xml:space="preserve"> respiration (Rh) and autotrophic respiration (Ra)</w:t>
-      </w:r>
-      <w:r>
-        <w:rPr>
-          <w:rFonts w:ascii="Times New Roman" w:hAnsi="Times New Roman" w:cs="Times New Roman" w:hint="eastAsia"/>
-          <w:sz w:val="24"/>
-          <w:szCs w:val="24"/>
-        </w:rPr>
-        <w:t>, is a major part of global carbon cycle</w:t>
-      </w:r>
-      <w:r>
-        <w:rPr>
-          <w:rFonts w:ascii="Times New Roman" w:hAnsi="Times New Roman" w:cs="Times New Roman" w:hint="eastAsia"/>
-          <w:sz w:val="24"/>
-          <w:szCs w:val="24"/>
-        </w:rPr>
-        <w:t xml:space="preserve">. </w:t>
-      </w:r>
-      <w:r>
-        <w:rPr>
-          <w:rFonts w:ascii="Times New Roman" w:hAnsi="Times New Roman" w:cs="Times New Roman" w:hint="eastAsia"/>
-          <w:sz w:val="24"/>
-          <w:szCs w:val="24"/>
-        </w:rPr>
-        <w:t xml:space="preserve">However, it is still difficult to </w:t>
-      </w:r>
-      <w:r>
-        <w:rPr>
-          <w:rFonts w:ascii="Times New Roman" w:hAnsi="Times New Roman" w:cs="Times New Roman" w:hint="eastAsia"/>
-          <w:sz w:val="24"/>
-          <w:szCs w:val="24"/>
-        </w:rPr>
-        <w:t>p</w:t>
-      </w:r>
-      <w:r>
-        <w:rPr>
-          <w:rFonts w:ascii="Times New Roman" w:hAnsi="Times New Roman" w:cs="Times New Roman"/>
-          <w:sz w:val="24"/>
-          <w:szCs w:val="24"/>
-        </w:rPr>
-        <w:t>artition R</w:t>
-      </w:r>
-      <w:r>
-        <w:rPr>
-          <w:rFonts w:ascii="Times New Roman" w:hAnsi="Times New Roman" w:cs="Times New Roman" w:hint="eastAsia"/>
-          <w:sz w:val="24"/>
-          <w:szCs w:val="24"/>
-        </w:rPr>
-        <w:t>s</w:t>
-      </w:r>
-      <w:r>
-        <w:rPr>
-          <w:rFonts w:ascii="Times New Roman" w:hAnsi="Times New Roman" w:cs="Times New Roman"/>
-          <w:sz w:val="24"/>
-          <w:szCs w:val="24"/>
-        </w:rPr>
-        <w:t xml:space="preserve"> into </w:t>
-      </w:r>
-      <w:r>
-        <w:rPr>
-          <w:rFonts w:ascii="Times New Roman" w:hAnsi="Times New Roman" w:cs="Times New Roman" w:hint="eastAsia"/>
-          <w:sz w:val="24"/>
-          <w:szCs w:val="24"/>
-        </w:rPr>
-        <w:t xml:space="preserve">Ra and Rh </w:t>
-      </w:r>
-      <w:r>
-        <w:rPr>
-          <w:rFonts w:ascii="Times New Roman" w:hAnsi="Times New Roman" w:cs="Times New Roman" w:hint="eastAsia"/>
-          <w:sz w:val="24"/>
-          <w:szCs w:val="24"/>
-        </w:rPr>
-        <w:t>in global scale</w:t>
-      </w:r>
-      <w:r>
-        <w:rPr>
-          <w:rFonts w:ascii="Times New Roman" w:hAnsi="Times New Roman" w:cs="Times New Roman" w:hint="eastAsia"/>
-          <w:sz w:val="24"/>
-          <w:szCs w:val="24"/>
-        </w:rPr>
-        <w:t xml:space="preserve">. Here, we presented an </w:t>
-      </w:r>
-      <w:r>
-        <w:rPr>
-          <w:rFonts w:ascii="Times New Roman" w:hAnsi="Times New Roman" w:cs="Times New Roman"/>
-          <w:sz w:val="24"/>
-          <w:szCs w:val="24"/>
-        </w:rPr>
-        <w:t>indirect method</w:t>
-      </w:r>
-      <w:r>
-        <w:rPr>
-          <w:rFonts w:ascii="Times New Roman" w:hAnsi="Times New Roman" w:cs="Times New Roman" w:hint="eastAsia"/>
-          <w:sz w:val="24"/>
-          <w:szCs w:val="24"/>
-        </w:rPr>
-        <w:t xml:space="preserve"> to quantify global Ra and Rh. Based on 251estimates, </w:t>
-      </w:r>
-      <w:r>
-        <w:rPr>
-          <w:rFonts w:ascii="Times New Roman" w:hAnsi="Times New Roman" w:cs="Times New Roman"/>
-          <w:sz w:val="24"/>
-          <w:szCs w:val="24"/>
-        </w:rPr>
-        <w:t>Ito</w:t>
-      </w:r>
-      <w:r>
-        <w:rPr>
-          <w:rFonts w:ascii="Times New Roman" w:hAnsi="Times New Roman" w:cs="Times New Roman" w:hint="eastAsia"/>
-          <w:sz w:val="24"/>
-          <w:szCs w:val="24"/>
-        </w:rPr>
-        <w:t xml:space="preserve"> (</w:t>
-      </w:r>
-      <w:r>
-        <w:rPr>
-          <w:rFonts w:ascii="Times New Roman" w:hAnsi="Times New Roman" w:cs="Times New Roman"/>
-          <w:sz w:val="24"/>
-          <w:szCs w:val="24"/>
-        </w:rPr>
-        <w:t>2011)</w:t>
-      </w:r>
-      <w:r>
-        <w:rPr>
-          <w:rFonts w:ascii="Times New Roman" w:hAnsi="Times New Roman" w:cs="Times New Roman" w:hint="eastAsia"/>
-          <w:sz w:val="24"/>
-          <w:szCs w:val="24"/>
-        </w:rPr>
-        <w:t xml:space="preserve"> found that 56.20 </w:t>
-      </w:r>
-      <w:r>
-        <w:rPr>
-          <w:rFonts w:ascii="Times New Roman" w:hAnsi="Times New Roman" w:cs="Times New Roman"/>
-          <w:noProof/>
-          <w:sz w:val="24"/>
-          <w:szCs w:val="24"/>
-        </w:rPr>
-        <w:t>Pg C yr</w:t>
-      </w:r>
-      <w:r>
-        <w:rPr>
-          <w:rFonts w:ascii="Times New Roman" w:hAnsi="Times New Roman" w:cs="Times New Roman"/>
-          <w:noProof/>
-          <w:sz w:val="24"/>
-          <w:szCs w:val="24"/>
-          <w:vertAlign w:val="superscript"/>
-        </w:rPr>
-        <w:t>-1</w:t>
-      </w:r>
-      <w:r>
-        <w:rPr>
-          <w:rFonts w:ascii="Times New Roman" w:hAnsi="Times New Roman" w:cs="Times New Roman"/>
-          <w:noProof/>
-          <w:sz w:val="24"/>
-          <w:szCs w:val="24"/>
-        </w:rPr>
-        <w:t xml:space="preserve"> (±1.78, 95% </w:t>
-      </w:r>
-      <w:r>
-        <w:rPr>
-          <w:rFonts w:ascii="Times New Roman" w:hAnsi="Times New Roman" w:cs="Times New Roman" w:hint="eastAsia"/>
-          <w:noProof/>
-          <w:sz w:val="24"/>
-          <w:szCs w:val="24"/>
-        </w:rPr>
-        <w:t>confidence interval</w:t>
-      </w:r>
-      <w:r>
-        <w:rPr>
-          <w:rFonts w:ascii="Times New Roman" w:hAnsi="Times New Roman" w:cs="Times New Roman"/>
-          <w:noProof/>
-          <w:sz w:val="24"/>
-          <w:szCs w:val="24"/>
-        </w:rPr>
-        <w:t xml:space="preserve"> calculated </w:t>
-      </w:r>
-      <w:r>
-        <w:rPr>
-          <w:rFonts w:ascii="Times New Roman" w:hAnsi="Times New Roman" w:cs="Times New Roman" w:hint="eastAsia"/>
-          <w:noProof/>
-          <w:sz w:val="24"/>
-          <w:szCs w:val="24"/>
-        </w:rPr>
-        <w:t>from</w:t>
-      </w:r>
-      <w:r>
-        <w:rPr>
-          <w:rFonts w:ascii="Times New Roman" w:hAnsi="Times New Roman" w:cs="Times New Roman"/>
-          <w:noProof/>
-          <w:sz w:val="24"/>
-          <w:szCs w:val="24"/>
-        </w:rPr>
-        <w:t xml:space="preserve"> the original data) from 1862 to 2011.</w:t>
-      </w:r>
-      <w:r>
-        <w:rPr>
-          <w:rFonts w:ascii="Times New Roman" w:hAnsi="Times New Roman" w:cs="Times New Roman" w:hint="eastAsia"/>
-          <w:noProof/>
-          <w:sz w:val="24"/>
-          <w:szCs w:val="24"/>
-        </w:rPr>
-        <w:t xml:space="preserve"> When substract</w:t>
-      </w:r>
-      <w:r>
-        <w:rPr>
-          <w:rFonts w:ascii="Times New Roman" w:hAnsi="Times New Roman" w:cs="Times New Roman" w:hint="eastAsia"/>
-          <w:noProof/>
-          <w:sz w:val="24"/>
-          <w:szCs w:val="24"/>
-        </w:rPr>
-        <w:t xml:space="preserve"> carbon</w:t>
-      </w:r>
-      <w:r>
-        <w:rPr>
-          <w:rFonts w:ascii="Times New Roman" w:hAnsi="Times New Roman" w:cs="Times New Roman"/>
-          <w:sz w:val="24"/>
-          <w:szCs w:val="24"/>
-        </w:rPr>
-        <w:t xml:space="preserve"> consumed by </w:t>
-      </w:r>
-      <w:r>
-        <w:rPr>
-          <w:rFonts w:ascii="Times New Roman" w:hAnsi="Times New Roman" w:cs="Times New Roman" w:hint="eastAsia"/>
-          <w:sz w:val="24"/>
-          <w:szCs w:val="24"/>
-        </w:rPr>
-        <w:t>h</w:t>
-      </w:r>
-      <w:r>
-        <w:rPr>
-          <w:rFonts w:ascii="Times New Roman" w:hAnsi="Times New Roman" w:cs="Times New Roman"/>
-          <w:sz w:val="24"/>
-          <w:szCs w:val="24"/>
-        </w:rPr>
-        <w:t xml:space="preserve">erbivores </w:t>
-      </w:r>
-      <w:r>
-        <w:rPr>
-          <w:rFonts w:ascii="Times New Roman" w:hAnsi="Times New Roman" w:cs="Times New Roman"/>
-          <w:sz w:val="24"/>
-          <w:szCs w:val="24"/>
-        </w:rPr>
-        <w:fldChar w:fldCharType="begin" w:fldLock="1"/>
-      </w:r>
-      <w:r>
-        <w:rPr>
-          <w:rFonts w:ascii="Times New Roman" w:hAnsi="Times New Roman" w:cs="Times New Roman"/>
-          <w:sz w:val="24"/>
-          <w:szCs w:val="24"/>
-        </w:rPr>
-        <w:instrText>ADDIN CSL_CITATION {"citationItems":[{"id":"ITEM-1","itemData":{"DOI":"10.1088/1748-9326/5/4/044001","ISBN":"1748-9326","ISSN":"1748-9326","abstract":"Mega-fauna (defined as animals &gt; 44 kg) experienced a global extinction\\nwith 97 of 150 genera going extinct by ~ 10 000 years ago. We estimate\\nthe net primary production (NPP) that was liberated following the\\nglobal extinction of these mega-herbivores. We then explore how humans,\\nthrough agriculture, gradually appropriated this liberated NPP, with\\nspecific calculations for 800, 1850, and 2000 AD. By 1850, most of\\nthe liberated NPP had been appropriated by people, but NPP was still\\navailable in the Western US, South America and Australia. NPP liberated\\nfollowing the extinction of the mega-herbivores was ~ 2.5% (~1.4\\n(between 1.2 and 1.6) Pg yr − 1 of 56 Pg C yr − 1 ; Pg:\\npetagrams) of global terrestrial NPP. Liberated NPP peaked during\\nthe onset of agriculture and was sufficient for sustaining human\\nagriculture until ~ 320 (250–500) years ago. Humans currently use\\n~ 6 times more NPP than was utilized by the extinct Pleistocene mega-herbivores.","author":[{"dropping-particle":"","family":"Doughty","given":"Christopher E","non-dropping-particle":"","parse-names":false,"suffix":""},{"dropping-particle":"","family":"Field","given":"Christopher B","non-dropping-particle":"","parse-names":false,"suffix":""}],"container-title":"Environmental Research Letters","id":"ITEM-1","issue":"4","issued":{"date-parts":[["2010"]]},"page":"044001","title":"Agricultural net primary production in relation to that liberated by the extinction of Pleistocene mega-herbivores: an estimate of agricultural carrying capacity?","type":"article-journal","volume":"5"},"uris":["http://www.mendeley.com/documents/?uuid=0ac5f632-84f9-4903-8e2e-8401e42b26df"]}],"mendeley":{"formattedCitation":"(Doughty &amp; Field, 2010)","manualFormatting":"(Doughty &amp; Field, 2010;","plainTextFormattedCitation":"(Doughty &amp; Field, 2010)","previouslyFormattedCitation":"(Doughty &amp; Field, 2010)"},"properties":{"noteIndex":0},"schema":"https://github.com/citation-style-language/schema/raw/master/csl-citation.json"}</w:instrText>
-      </w:r>
-      <w:r>
-        <w:rPr>
-          <w:rFonts w:ascii="Times New Roman" w:hAnsi="Times New Roman" w:cs="Times New Roman"/>
-          <w:sz w:val="24"/>
-          <w:szCs w:val="24"/>
-        </w:rPr>
-        <w:fldChar w:fldCharType="separate"/>
-      </w:r>
-      <w:r>
-        <w:rPr>
-          <w:rFonts w:ascii="Times New Roman" w:hAnsi="Times New Roman" w:cs="Times New Roman"/>
-          <w:noProof/>
-          <w:sz w:val="24"/>
-          <w:szCs w:val="24"/>
-        </w:rPr>
-        <w:t>(Doughty &amp; Field, 2010;</w:t>
-      </w:r>
-      <w:r>
-        <w:rPr>
-          <w:rFonts w:ascii="Times New Roman" w:hAnsi="Times New Roman" w:cs="Times New Roman"/>
-          <w:sz w:val="24"/>
-          <w:szCs w:val="24"/>
-        </w:rPr>
-        <w:fldChar w:fldCharType="end"/>
-      </w:r>
-      <w:r>
-        <w:rPr>
-          <w:rFonts w:ascii="Times New Roman" w:hAnsi="Times New Roman" w:cs="Times New Roman"/>
-          <w:sz w:val="24"/>
-          <w:szCs w:val="24"/>
-        </w:rPr>
-        <w:t xml:space="preserve"> </w:t>
-      </w:r>
-      <w:r>
-        <w:rPr>
-          <w:rFonts w:ascii="Times New Roman" w:hAnsi="Times New Roman" w:cs="Times New Roman"/>
-          <w:sz w:val="24"/>
-          <w:szCs w:val="24"/>
-        </w:rPr>
-        <w:fldChar w:fldCharType="begin" w:fldLock="1"/>
-      </w:r>
-      <w:r>
-        <w:rPr>
-          <w:rFonts w:ascii="Times New Roman" w:hAnsi="Times New Roman" w:cs="Times New Roman"/>
-          <w:sz w:val="24"/>
-          <w:szCs w:val="24"/>
-        </w:rPr>
-        <w:instrText>ADDIN CSL_CITATION {"citationItems":[{"id":"ITEM-1","itemData":{"author":[{"dropping-particle":"","family":"Whittaker","given":"R. H","non-dropping-particle":"","parse-names":false,"suffix":""},{"dropping-particle":"","family":"Likens","given":"G. E","non-dropping-particle":"","parse-names":false,"suffix":""}],"container-title":"Carbon and biosphere","editor":[{"dropping-particle":"","family":"Woodwell","given":"G. M","non-dropping-particle":"","parse-names":false,"suffix":""},{"dropping-particle":"V","family":"Pecan","given":"E.","non-dropping-particle":"","parse-names":false,"suffix":""}],"id":"ITEM-1","issued":{"date-parts":[["1973"]]},"page":"281-302","publisher":"National Technical Information Service","publisher-place":"U.S.","title":"Carbon in the biota","type":"chapter"},"uris":["http://www.mendeley.com/documents/?uuid=1f0fbfec-0df6-4646-97ae-8d2130c54cf3"]}],"mendeley":{"formattedCitation":"(Whittaker &amp; Likens, 1973)","manualFormatting":"Whittaker &amp; Likens, 1973)","plainTextFormattedCitation":"(Whittaker &amp; Likens, 1973)","previouslyFormattedCitation":"(Whittaker &amp; Likens, 1973)"},"properties":{"noteIndex":0},"schema":"https://github.com/citation-style-language/schema/raw/master/csl-citation.json"}</w:instrText>
-      </w:r>
-      <w:r>
-        <w:rPr>
-          <w:rFonts w:ascii="Times New Roman" w:hAnsi="Times New Roman" w:cs="Times New Roman"/>
-          <w:sz w:val="24"/>
-          <w:szCs w:val="24"/>
-        </w:rPr>
-        <w:fldChar w:fldCharType="separate"/>
-      </w:r>
-      <w:r>
-        <w:rPr>
-          <w:rFonts w:ascii="Times New Roman" w:hAnsi="Times New Roman" w:cs="Times New Roman"/>
-          <w:noProof/>
-          <w:sz w:val="24"/>
-          <w:szCs w:val="24"/>
-        </w:rPr>
-        <w:t>Whittaker &amp; Likens, 1973)</w:t>
-      </w:r>
-      <w:r>
-        <w:rPr>
-          <w:rFonts w:ascii="Times New Roman" w:hAnsi="Times New Roman" w:cs="Times New Roman"/>
-          <w:sz w:val="24"/>
-          <w:szCs w:val="24"/>
-        </w:rPr>
-        <w:fldChar w:fldCharType="end"/>
-      </w:r>
-      <w:r>
-        <w:rPr>
-          <w:rFonts w:ascii="Times New Roman" w:hAnsi="Times New Roman" w:cs="Times New Roman" w:hint="eastAsia"/>
-          <w:sz w:val="24"/>
-          <w:szCs w:val="24"/>
-        </w:rPr>
-        <w:t>,</w:t>
-      </w:r>
-      <w:r>
-        <w:rPr>
-          <w:rFonts w:ascii="Times New Roman" w:hAnsi="Times New Roman" w:cs="Times New Roman"/>
-          <w:sz w:val="24"/>
-          <w:szCs w:val="24"/>
-        </w:rPr>
-        <w:t xml:space="preserve"> fire </w:t>
-      </w:r>
-      <w:r>
-        <w:rPr>
-          <w:rFonts w:ascii="Times New Roman" w:hAnsi="Times New Roman" w:cs="Times New Roman"/>
-          <w:sz w:val="24"/>
-          <w:szCs w:val="24"/>
-        </w:rPr>
-        <w:fldChar w:fldCharType="begin" w:fldLock="1"/>
-      </w:r>
-      <w:r>
-        <w:rPr>
-          <w:rFonts w:ascii="Times New Roman" w:hAnsi="Times New Roman" w:cs="Times New Roman"/>
-          <w:sz w:val="24"/>
-          <w:szCs w:val="24"/>
-        </w:rPr>
-        <w:instrText>ADDIN CSL_CITATION {"citationItems":[{"id":"ITEM-1","itemData":{"DOI":"10.5194/acp-10-11707-2010","ISSN":"1680-7324","author":[{"dropping-particle":"","family":"Werf","given":"G. R.","non-dropping-particle":"van der","parse-names":false,"suffix":""},{"dropping-particle":"","family":"Randerson","given":"J. T.","non-dropping-particle":"","parse-names":false,"suffix":""},{"dropping-particle":"","family":"Giglio","given":"L.","non-dropping-particle":"","parse-names":false,"suffix":""},{"dropping-particle":"","family":"Collatz","given":"G. J.","non-dropping-particle":"","parse-names":false,"suffix":""},{"dropping-particle":"","family":"Mu","given":"M.","non-dropping-particle":"","parse-names":false,"suffix":""},{"dropping-particle":"","family":"Kasibhatla","given":"P. S.","non-dropping-particle":"","parse-names":false,"suffix":""},{"dropping-particle":"","family":"Morton","given":"D. C.","non-dropping-particle":"","parse-names":false,"suffix":""},{"dropping-particle":"","family":"DeFries","given":"R. S.","non-dropping-particle":"","parse-names":false,"suffix":""},{"dropping-particle":"","family":"Jin","given":"Y.","non-dropping-particle":"","parse-names":false,"suffix":""},{"dropping-particle":"","family":"Leeuwen","given":"T. T.","non-dropping-particle":"van","parse-names":false,"suffix":""}],"container-title":"Atmospheric Chemistry and Physics","id":"ITEM-1","issue":"23","issued":{"date-parts":[["2010"]]},"page":"11707-11735","title":"Global fire emissions and the contribution of deforestation, savanna, forest, agricultural, and peat fires (1997–2009)","type":"article-journal","volume":"10"},"uris":["http://www.mendeley.com/documents/?uuid=35bf734f-171e-48a4-a8f6-f98a3aa53279"]}],"mendeley":{"formattedCitation":"(van der Werf et al., 2010)","manualFormatting":"(van der Werf et al., 2010;","plainTextFormattedCitation":"(van der Werf et al., 2010)","previouslyFormattedCitation":"(van der Werf et al., 2010)"},"properties":{"noteIndex":0},"schema":"https://github.com/citation-style-language/schema/raw/master/csl-citation.json"}</w:instrText>
-      </w:r>
-      <w:r>
-        <w:rPr>
-          <w:rFonts w:ascii="Times New Roman" w:hAnsi="Times New Roman" w:cs="Times New Roman"/>
-          <w:sz w:val="24"/>
-          <w:szCs w:val="24"/>
-        </w:rPr>
-        <w:fldChar w:fldCharType="separate"/>
-      </w:r>
-      <w:r>
-        <w:rPr>
-          <w:rFonts w:ascii="Times New Roman" w:hAnsi="Times New Roman" w:cs="Times New Roman"/>
-          <w:noProof/>
-          <w:sz w:val="24"/>
-          <w:szCs w:val="24"/>
-        </w:rPr>
-        <w:t xml:space="preserve">(van der Werf </w:t>
-      </w:r>
-      <w:r>
-        <w:rPr>
-          <w:rFonts w:ascii="Times New Roman" w:hAnsi="Times New Roman" w:cs="Times New Roman"/>
-          <w:i/>
-          <w:noProof/>
-          <w:sz w:val="24"/>
-          <w:szCs w:val="24"/>
-        </w:rPr>
-        <w:t>et al.</w:t>
-      </w:r>
-      <w:r>
-        <w:rPr>
-          <w:rFonts w:ascii="Times New Roman" w:hAnsi="Times New Roman" w:cs="Times New Roman"/>
-          <w:noProof/>
-          <w:sz w:val="24"/>
-          <w:szCs w:val="24"/>
-        </w:rPr>
-        <w:t>, 2010;</w:t>
-      </w:r>
-      <w:r>
-        <w:rPr>
-          <w:rFonts w:ascii="Times New Roman" w:hAnsi="Times New Roman" w:cs="Times New Roman"/>
-          <w:sz w:val="24"/>
-          <w:szCs w:val="24"/>
-        </w:rPr>
-        <w:fldChar w:fldCharType="end"/>
-      </w:r>
-      <w:r>
-        <w:rPr>
-          <w:rFonts w:ascii="Times New Roman" w:hAnsi="Times New Roman" w:cs="Times New Roman"/>
-          <w:sz w:val="24"/>
-          <w:szCs w:val="24"/>
-        </w:rPr>
-        <w:t xml:space="preserve"> </w:t>
-      </w:r>
-      <w:r>
-        <w:rPr>
-          <w:rFonts w:ascii="Times New Roman" w:hAnsi="Times New Roman" w:cs="Times New Roman"/>
-          <w:sz w:val="24"/>
-          <w:szCs w:val="24"/>
-        </w:rPr>
-        <w:fldChar w:fldCharType="begin" w:fldLock="1"/>
-      </w:r>
-      <w:r>
-        <w:rPr>
-          <w:rFonts w:ascii="Times New Roman" w:hAnsi="Times New Roman" w:cs="Times New Roman"/>
-          <w:sz w:val="24"/>
-          <w:szCs w:val="24"/>
-        </w:rPr>
-        <w:instrText>ADDIN CSL_CITATION {"citationItems":[{"id":"ITEM-1","itemData":{"author":[{"dropping-particle":"","family":"Crutzen","given":"P","non-dropping-particle":"","parse-names":false,"suffix":""},{"dropping-particle":"","family":"Andreae","given":"M O","non-dropping-particle":"","parse-names":false,"suffix":""}],"container-title":"Science","id":"ITEM-1","issue":"4988","issued":{"date-parts":[["1990"]]},"page":"1669-1678","title":"Biomass burning in the tropics: Impact on atmospheric chemistry and biogeochemical cycles","type":"article-journal","volume":"250"},"uris":["http://www.mendeley.com/documents/?uuid=9b000311-983c-461a-951a-bc69c5397240"]}],"mendeley":{"formattedCitation":"(Crutzen &amp; Andreae, 1990)","manualFormatting":"Crutzen &amp; Andreae, 1990;","plainTextFormattedCitation":"(Crutzen &amp; Andreae, 1990)","previouslyFormattedCitation":"(Crutzen &amp; Andreae, 1990)"},"properties":{"noteIndex":0},"schema":"https://github.com/citation-style-language/schema/raw/master/csl-citation.json"}</w:instrText>
-      </w:r>
-      <w:r>
-        <w:rPr>
-          <w:rFonts w:ascii="Times New Roman" w:hAnsi="Times New Roman" w:cs="Times New Roman"/>
-          <w:sz w:val="24"/>
-          <w:szCs w:val="24"/>
-        </w:rPr>
-        <w:fldChar w:fldCharType="separate"/>
-      </w:r>
-      <w:r>
-        <w:rPr>
-          <w:rFonts w:ascii="Times New Roman" w:hAnsi="Times New Roman" w:cs="Times New Roman"/>
-          <w:noProof/>
-          <w:sz w:val="24"/>
-          <w:szCs w:val="24"/>
-        </w:rPr>
-        <w:t>Crutzen &amp; Andreae, 1990;</w:t>
-      </w:r>
-      <w:r>
-        <w:rPr>
-          <w:rFonts w:ascii="Times New Roman" w:hAnsi="Times New Roman" w:cs="Times New Roman"/>
-          <w:sz w:val="24"/>
-          <w:szCs w:val="24"/>
-        </w:rPr>
-        <w:fldChar w:fldCharType="end"/>
-      </w:r>
-      <w:r>
-        <w:rPr>
-          <w:rFonts w:ascii="Times New Roman" w:hAnsi="Times New Roman" w:cs="Times New Roman"/>
-          <w:sz w:val="24"/>
-          <w:szCs w:val="24"/>
-        </w:rPr>
-        <w:t xml:space="preserve"> </w:t>
-      </w:r>
-      <w:r>
-        <w:rPr>
-          <w:rFonts w:ascii="Times New Roman" w:hAnsi="Times New Roman" w:cs="Times New Roman"/>
-          <w:sz w:val="24"/>
-          <w:szCs w:val="24"/>
-        </w:rPr>
-        <w:fldChar w:fldCharType="begin" w:fldLock="1"/>
-      </w:r>
-      <w:r>
-        <w:rPr>
-          <w:rFonts w:ascii="Times New Roman" w:hAnsi="Times New Roman" w:cs="Times New Roman"/>
-          <w:sz w:val="24"/>
-          <w:szCs w:val="24"/>
-        </w:rPr>
-        <w:instrText>ADDIN CSL_CITATION {"citationItems":[{"id":"ITEM-1","itemData":{"DOI":"10.1111/j.1365-2486.2004.00807.x","abstract":"The equilibrium carbon storage capacity of the terrestrial biosphere has been investigated by running the Lund–Potsdam–Jena Dynamic Global</w:instrText>
-      </w:r>
-      <w:r>
-        <w:rPr>
-          <w:rFonts w:ascii="Times New Roman" w:hAnsi="Times New Roman" w:cs="Times New Roman" w:hint="eastAsia"/>
-          <w:sz w:val="24"/>
-          <w:szCs w:val="24"/>
-        </w:rPr>
-        <w:instrText xml:space="preserve"> Vegetation Model to equilibrium for a range of CO2 concentrations and idealized climate states. Local climate is defined by the combination of an observation-based climatology and perturbation patterns derived from a 4</w:instrText>
-      </w:r>
-      <w:r>
-        <w:rPr>
-          <w:rFonts w:ascii="Times New Roman" w:hAnsi="Times New Roman" w:cs="Times New Roman" w:hint="eastAsia"/>
-          <w:sz w:val="24"/>
-          <w:szCs w:val="24"/>
-        </w:rPr>
-        <w:instrText></w:instrText>
-      </w:r>
-      <w:r>
-        <w:rPr>
-          <w:rFonts w:ascii="Times New Roman" w:hAnsi="Times New Roman" w:cs="Times New Roman" w:hint="eastAsia"/>
-          <w:sz w:val="24"/>
-          <w:szCs w:val="24"/>
-        </w:rPr>
-        <w:instrText xml:space="preserve">CO2 warming simulations, which are linearly scaled to global mean temperature deviations, DTglob. Global carbon storage remains close to its optimum for DTglob in the range of </w:instrText>
-      </w:r>
-      <w:r>
-        <w:rPr>
-          <w:rFonts w:ascii="Times New Roman" w:hAnsi="Times New Roman" w:cs="Times New Roman" w:hint="eastAsia"/>
-          <w:sz w:val="24"/>
-          <w:szCs w:val="24"/>
-        </w:rPr>
-        <w:instrText></w:instrText>
-      </w:r>
-      <w:r>
-        <w:rPr>
-          <w:rFonts w:ascii="Times New Roman" w:hAnsi="Times New Roman" w:cs="Times New Roman" w:hint="eastAsia"/>
-          <w:sz w:val="24"/>
-          <w:szCs w:val="24"/>
-        </w:rPr>
-        <w:instrText>3 1C in simulations with constant atmospheric CO2. The magnitude of the carbon loss to the atmosphere per unit ch</w:instrText>
-      </w:r>
-      <w:r>
-        <w:rPr>
-          <w:rFonts w:ascii="Times New Roman" w:hAnsi="Times New Roman" w:cs="Times New Roman"/>
-          <w:sz w:val="24"/>
-          <w:szCs w:val="24"/>
-        </w:rPr>
-        <w:instrText>ange in global average surface temperature shows a pronounced nonlinear threshold behavior. About twice as much carbon is lost per degree warming for DTglob above 3 1C than for present climate. Tropical, temperate, and boreal trees spread poleward with global warming. Vegetation dynamics govern the distribution of soil carbon storage and turnover in the climate space. For cold climate conditions, the global average decomposition rate of litter and soil decreases with warming, despite local increases in turnover rates. This result is not compatible with the assumption, commonly made in global box models, that soil turnover increases exponentially with global average surface temperature, over a wide temperature range.","author":[{"dropping-particle":"","family":"Gerber","given":"Stefan","non-dropping-particle":"","parse-names":false,"suffix":""},{"dropping-particle":"","family":"Joos","given":"Fortunat","non-dropping-particle":"","parse-names":false,"suffix":""},{"dropping-particle":"","family":"Prentice","given":"Colin","non-dropping-particle":"","parse-names":false,"suffix":""}],"container-title":"Global Change Biology","id":"ITEM-1","issued":{"date-parts":[["2004"]]},"page":"1223-1239","title":"Sensitivity of a dynamic global vegetation model to climate and atmospheric CO2","type":"article-journal","volume":"10"},"uris":["http://www.mendeley.com/documents/?uuid=09cb1202-a135-409c-b6ef-af41bdb75157"]}],"mendeley":{"formattedCitation":"(Gerber, Joos, &amp; Prentice, 2004)","manualFormatting":"Gerber et al., 2004;","plainTextFormattedCitation":"(Gerber, Joos, &amp; Prentice, 2004)","previouslyFormattedCitation":"(Gerber, Joos, &amp; Prentice, 2004)"},"properties":{"noteIndex":0},"schema":"https://github.com/citation-style-language/schema/raw/master/csl-citation.json"}</w:instrText>
-      </w:r>
-      <w:r>
-        <w:rPr>
-          <w:rFonts w:ascii="Times New Roman" w:hAnsi="Times New Roman" w:cs="Times New Roman"/>
-          <w:sz w:val="24"/>
-          <w:szCs w:val="24"/>
-        </w:rPr>
-        <w:fldChar w:fldCharType="separate"/>
-      </w:r>
-      <w:r>
-        <w:rPr>
-          <w:rFonts w:ascii="Times New Roman" w:hAnsi="Times New Roman" w:cs="Times New Roman"/>
-          <w:noProof/>
-          <w:sz w:val="24"/>
-          <w:szCs w:val="24"/>
-        </w:rPr>
-        <w:t xml:space="preserve">Gerber </w:t>
-      </w:r>
-      <w:r>
-        <w:rPr>
-          <w:rFonts w:ascii="Times New Roman" w:hAnsi="Times New Roman" w:cs="Times New Roman"/>
-          <w:i/>
-          <w:noProof/>
-          <w:sz w:val="24"/>
-          <w:szCs w:val="24"/>
-        </w:rPr>
-        <w:t>et al.</w:t>
-      </w:r>
-      <w:r>
-        <w:rPr>
-          <w:rFonts w:ascii="Times New Roman" w:hAnsi="Times New Roman" w:cs="Times New Roman"/>
-          <w:noProof/>
-          <w:sz w:val="24"/>
-          <w:szCs w:val="24"/>
-        </w:rPr>
-        <w:t>, 2004;</w:t>
-      </w:r>
-      <w:r>
-        <w:rPr>
-          <w:rFonts w:ascii="Times New Roman" w:hAnsi="Times New Roman" w:cs="Times New Roman"/>
-          <w:sz w:val="24"/>
-          <w:szCs w:val="24"/>
-        </w:rPr>
-        <w:fldChar w:fldCharType="end"/>
-      </w:r>
-      <w:r>
-        <w:rPr>
-          <w:rFonts w:ascii="Times New Roman" w:hAnsi="Times New Roman" w:cs="Times New Roman"/>
-          <w:sz w:val="24"/>
-          <w:szCs w:val="24"/>
-        </w:rPr>
-        <w:t xml:space="preserve"> </w:t>
-      </w:r>
-      <w:r>
-        <w:rPr>
-          <w:rFonts w:ascii="Times New Roman" w:hAnsi="Times New Roman" w:cs="Times New Roman"/>
-          <w:sz w:val="24"/>
-          <w:szCs w:val="24"/>
-        </w:rPr>
-        <w:fldChar w:fldCharType="begin" w:fldLock="1"/>
-      </w:r>
-      <w:r>
-        <w:rPr>
-          <w:rFonts w:ascii="Times New Roman" w:hAnsi="Times New Roman" w:cs="Times New Roman"/>
-          <w:sz w:val="24"/>
-          <w:szCs w:val="24"/>
-        </w:rPr>
-        <w:instrText>ADDIN CSL_CITATION {"citationItems":[{"id":"ITEM-1","itemData":{"DOI":"10.1029/2008GB003339","ISSN":"08866236","abstract":"We evaluated how climate change, rising atmospheric CO(2) concentration, and land use change influenced the terrestrial carbon (C) cycle for the last century using a process-based ecosystem model. Over the last century, the modeled land use change emitted about 129 Pg of C to the atmosphere. About 76% (or 98 Pg C) of this emission, however, was offset by net C uptake on land driven by climate changes and rising atmospheric CO(2) concentration. Thus, the modeled net release of C from the terrestrial ecosystems to the atmosphere from 1901 to 2002 is about 31 Pg C. Global net primary productivity (NPP) has significantly increased by 14% during the last century, especially since the 1970s. From 1980 to 2002, global NPP increased with an average increase rate of 0.4% yr(-1). At global scale, such an increase seems to be primarily attributed to the increase in atmospheric CO(2) concentration, and then to precipitation change. Over the last 2 decades, climate change and rising CO(2) forced the land carbon sink (1.6 Pg C yr(-1) for 1980s and 2.2 Pg C yr(-1) for 1990s) to be larger than land use change driven carbon emissions (1.0 Pg C yr(-1) for 1980s and 1.2 Pg C yr-1 for 1990s), resulting a net land sink of 0.5 Pg C yr(-1) in the 1980s and of 1.0 Pg C yr(-1) in the 1990s. The largest C emission from land use change appeared in tropical regions with an average emission of 0.6 Pg C yr(-1) in 1980s and 0.7 Pg C yr(-1) in 1990s, which is slightly larger than net carbon uptake due to CO(2) fertilization and climate change. Thus, net carbon balance of tropical lands is close to neutral over the past 2 decades (about 0.13 Pg C yr(-1) in 1980s and 0.03 Pg C yr(-1) in 1990s). We also found that current global warming has already started accelerating C loss from terrestrial ecosystems, by enhanced decomposition of soil organic carbon. In response to warming trends only, the global net carbon uptake significantly decreased, offsetting about 70% of the increase in global net carbon uptake owing to CO(2) fertilization during 1980-2002. The global terrestrial C cycle also shows large year-to-year variations, and different regions have quite distinct dominant drivers. Generally, interannual changes of carbon fluxes in tropical and temperate ecosystems are mainly explained by precipitation variability, while temperature variability plays a major role in boreal ecosystems.","author":[{"dropping-particle":"","family":"Piao","given":"Shilong","non-dropping-particle":"","parse-names":false,"suffix":""},{"dropping-particle":"","family":"Ciais","given":"Philippe","non-dropping-particle":"","parse-names":false,"suffix":""},{"dropping-particle":"","family":"Friedlingstein","given":"Pierre","non-dropping-particle":"","parse-names":false,"suffix":""},{"dropping-particle":"","family":"Noblet-Ducoudré","given":"Nathalie","non-dropping-particle":"De","parse-names":false,"suffix":""},{"dropping-particle":"","family":"Cadule","given":"Patricia","non-dropping-particle":"","parse-names":false,"suffix":""},{"dropping-particle":"","family":"Viovy","given":"Nicolas","non-dropping-particle":"","parse-names":false,"suffix":""},{"dropping-particle":"","family":"Wang","given":"Tao","non-dropping-particle":"","parse-names":false,"suffix":""}],"container-title":"Global Biogeochemical Cycles","id":"ITEM-1","issue":"4","issued":{"date-parts":[["2009"]]},"page":"1-16","title":"Spatiotemporal patterns of terrestrial carbon cycle during the 20th century","type":"article-journal","volume":"23"},"uris":["http://www.mendeley.com/documents/?uuid=ed7ba48c-62c8-4eb3-9a24-86f874dad1c3"]}],"mendeley":{"formattedCitation":"(Piao et al., 2009)","manualFormatting":"Piao et al., 2009;","plainTextFormattedCitation":"(Piao et al., 2009)","previouslyFormattedCitation":"(Piao et al., 2009)"},"properties":{"noteIndex":0},"schema":"https://github.com/citation-style-language/schema/raw/master/csl-citation.json"}</w:instrText>
-      </w:r>
-      <w:r>
-        <w:rPr>
-          <w:rFonts w:ascii="Times New Roman" w:hAnsi="Times New Roman" w:cs="Times New Roman"/>
-          <w:sz w:val="24"/>
-          <w:szCs w:val="24"/>
-        </w:rPr>
-        <w:fldChar w:fldCharType="separate"/>
-      </w:r>
-      <w:r>
-        <w:rPr>
-          <w:rFonts w:ascii="Times New Roman" w:hAnsi="Times New Roman" w:cs="Times New Roman"/>
-          <w:noProof/>
-          <w:sz w:val="24"/>
-          <w:szCs w:val="24"/>
-        </w:rPr>
-        <w:t xml:space="preserve">Piao </w:t>
-      </w:r>
-      <w:r>
-        <w:rPr>
-          <w:rFonts w:ascii="Times New Roman" w:hAnsi="Times New Roman" w:cs="Times New Roman"/>
-          <w:i/>
-          <w:noProof/>
-          <w:sz w:val="24"/>
-          <w:szCs w:val="24"/>
-        </w:rPr>
-        <w:t>et al.</w:t>
-      </w:r>
-      <w:r>
-        <w:rPr>
-          <w:rFonts w:ascii="Times New Roman" w:hAnsi="Times New Roman" w:cs="Times New Roman"/>
-          <w:noProof/>
-          <w:sz w:val="24"/>
-          <w:szCs w:val="24"/>
-        </w:rPr>
-        <w:t>, 2009;</w:t>
-      </w:r>
-      <w:r>
-        <w:rPr>
-          <w:rFonts w:ascii="Times New Roman" w:hAnsi="Times New Roman" w:cs="Times New Roman"/>
-          <w:sz w:val="24"/>
-          <w:szCs w:val="24"/>
-        </w:rPr>
-        <w:fldChar w:fldCharType="end"/>
-      </w:r>
-      <w:r>
-        <w:rPr>
-          <w:rFonts w:ascii="Times New Roman" w:hAnsi="Times New Roman" w:cs="Times New Roman"/>
-          <w:sz w:val="24"/>
-          <w:szCs w:val="24"/>
-        </w:rPr>
-        <w:t xml:space="preserve"> </w:t>
-      </w:r>
-      <w:r>
-        <w:rPr>
-          <w:rFonts w:ascii="Times New Roman" w:hAnsi="Times New Roman" w:cs="Times New Roman"/>
-          <w:sz w:val="24"/>
-          <w:szCs w:val="24"/>
-        </w:rPr>
-        <w:fldChar w:fldCharType="begin" w:fldLock="1"/>
-      </w:r>
-      <w:r>
-        <w:rPr>
-          <w:rFonts w:ascii="Times New Roman" w:hAnsi="Times New Roman" w:cs="Times New Roman"/>
-          <w:sz w:val="24"/>
-          <w:szCs w:val="24"/>
-        </w:rPr>
-        <w:instrText>ADDIN CSL_CITATION {"citationItems":[{"id":"ITEM-1","itemData":{"DOI":"10.1029/2004GB002395","ISBN":"0886-6236","ISSN":"08866236","abstract":"Dynamic global vegetation models (DGVMs) have been shown to broadly reproduce seasonal and interannual patterns of carbon exchange, as well as realistic vegetation dynamics. To assess the uncertainties in these results associated with model parameterization, the Lund-Potsdam-Jena-DGVM (LPJ-DGVM) is analyzed in terms of model robustness and key sensitive parameters. Present-day global land-atmosphere carbon fluxes are relatively well constrained, despite considerable uncertainty in global net primary production mainly propagating from uncertainty in parameters controlling assimilation rate, plant respiration and plant water balance. In response to climate change, water-use efficiency driven increases in net carbon assimilation by plants, transient changes in vegetation composition and global warming effects on soil organic matter dynamics are robust model results. As a consequence, long-term trends in land-atmosphere fluxes are consistently modeled despite an uncertainty range of -3.35 +/- 1.45 PgC yr(-1) at the end of the twenty-first century for the specific scenario used.","author":[{"dropping-particle":"","family":"Zaehle","given":"S.","non-dropping-particle":"","parse-names":false,"suffix":""},{"dropping-particle":"","family":"Sitch","given":"S.","non-dropping-particle":"","parse-names":false,"suffix":""},{"dropping-particle":"","family":"Smith","given":"B.","non-dropping-particle":"","parse-names":false,"suffix":""},{"dropping-particle":"","family":"Hatterman","given":"F.","non-dropping-particle":"","parse-names":false,"suffix":""}],"container-title":"Global Biogeochemical Cycles","id":"ITEM-1","issue":"3","issued":{"date-parts":[["2005"]]},"page":"1-16","title":"Effects of parameter uncertainties on the modeling of terrestrial biosphere dynamics","type":"article-journal","volume":"19"},"uris":["http://www.mendeley.com/documents/?uuid=fc7c338c-bd22-486d-bbf5-93b883ad1783"]}],"mendeley":{"formattedCitation":"(Zaehle, Sitch, Smith, &amp; Hatterman, 2005)","manualFormatting":"Zaehle et al., 2005;","plainTextFormattedCitation":"(Zaehle, Sitch, Smith, &amp; Hatterman, 2005)","previouslyFormattedCitation":"(Zaehle, Sitch, Smith, &amp; Hatterman, 2005)"},"properties":{"noteIndex":0},"schema":"https://github.com/citation-style-language/schema/raw/master/csl-citation.json"}</w:instrText>
-      </w:r>
-      <w:r>
-        <w:rPr>
-          <w:rFonts w:ascii="Times New Roman" w:hAnsi="Times New Roman" w:cs="Times New Roman"/>
-          <w:sz w:val="24"/>
-          <w:szCs w:val="24"/>
-        </w:rPr>
-        <w:fldChar w:fldCharType="separate"/>
-      </w:r>
-      <w:r>
-        <w:rPr>
-          <w:rFonts w:ascii="Times New Roman" w:hAnsi="Times New Roman" w:cs="Times New Roman"/>
-          <w:noProof/>
-          <w:sz w:val="24"/>
-          <w:szCs w:val="24"/>
-        </w:rPr>
-        <w:t xml:space="preserve">Zaehle </w:t>
-      </w:r>
-      <w:r>
-        <w:rPr>
-          <w:rFonts w:ascii="Times New Roman" w:hAnsi="Times New Roman" w:cs="Times New Roman"/>
-          <w:i/>
-          <w:noProof/>
-          <w:sz w:val="24"/>
-          <w:szCs w:val="24"/>
-        </w:rPr>
-        <w:t>et al.</w:t>
-      </w:r>
-      <w:r>
-        <w:rPr>
-          <w:rFonts w:ascii="Times New Roman" w:hAnsi="Times New Roman" w:cs="Times New Roman"/>
-          <w:noProof/>
-          <w:sz w:val="24"/>
-          <w:szCs w:val="24"/>
-        </w:rPr>
-        <w:t>, 2005;</w:t>
-      </w:r>
-      <w:r>
-        <w:rPr>
-          <w:rFonts w:ascii="Times New Roman" w:hAnsi="Times New Roman" w:cs="Times New Roman"/>
-          <w:sz w:val="24"/>
-          <w:szCs w:val="24"/>
-        </w:rPr>
-        <w:fldChar w:fldCharType="end"/>
-      </w:r>
-      <w:r>
-        <w:rPr>
-          <w:rFonts w:ascii="Times New Roman" w:hAnsi="Times New Roman" w:cs="Times New Roman"/>
-          <w:sz w:val="24"/>
-          <w:szCs w:val="24"/>
-        </w:rPr>
-        <w:t xml:space="preserve"> </w:t>
-      </w:r>
-      <w:r>
-        <w:rPr>
-          <w:rFonts w:ascii="Times New Roman" w:hAnsi="Times New Roman" w:cs="Times New Roman"/>
-          <w:sz w:val="24"/>
-          <w:szCs w:val="24"/>
-        </w:rPr>
-        <w:fldChar w:fldCharType="begin" w:fldLock="1"/>
-      </w:r>
-      <w:r>
-        <w:rPr>
-          <w:rFonts w:ascii="Times New Roman" w:hAnsi="Times New Roman" w:cs="Times New Roman"/>
-          <w:sz w:val="24"/>
-          <w:szCs w:val="24"/>
-        </w:rPr>
-        <w:instrText>ADDIN CSL_CITATION {"citationItems":[{"id":"ITEM-1","itemData":{"DOI":"10.1016/j.atmosenv.2010.01.011","ISBN":"1352-2310","ISSN":"13522310","abstract":"A new dataset of emissions of trace gases and particles resulting from biomass burning has been developed for the historical and the recent period (1900-2005). The purpose of this work is to provide a consistent gridded emissions dataset of atmospheric chemical species from 1900 to 2005 for chemistry-climate simulations. The inventory is built in two steps. First, fire emissions are estimated for the recent period (1997-2005) using satellite products (GBA2000 burnt areas and ATSR fire hotspots); the temporal and spatial distribution of the CO2 emissions for the 1997-2005 period is estimated through a calibration of ATSR fire hotspots. The historical inventory, covering the 1900-2000 period on a decadal basis, is derived from the historical reconstruction of burned areas from Mouillot and Field (2005). The historical emissions estimates are forced, for each main ecosystem, to agree with the recent inventory estimates, ensuring consistency between past and recent emissions. The methodology used for estimating the fire emissions is discussed, together with the time evolution of biomass burning emissions during the 20th century, first at the global scale and then for specific regions. The results are compared with the distributions provided by other inventories and results of inverse modeling studies. © 2010 Elsevier Ltd.","author":[{"dropping-particle":"","family":"Mieville","given":"A.","non-dropping-particle":"","parse-names":false,"suffix":""},{"dropping-particle":"","family":"Granier","given":"C.","non-dropping-particle":"","parse-names":false,"suffix":""},{"dropping-particle":"","family":"Liousse","given":"C.","non-dropping-particle":"","parse-names":false,"suffix":""},{"dropping-particle":"","family":"Guillaume","given":"B.","non-dropping-particle":"","parse-names":false,"suffix":""},{"dropping-particle":"","family":"Mouillot","given":"F.","non-dropping-particle":"","parse-names":false,"suffix":""},{"dropping-particle":"","family":"Lamarque","given":"J. F.","non-dropping-particle":"","parse-names":false,"suffix":""},{"dropping-particle":"","family":"Grégoire","given":"J. M.","non-dropping-particle":"","parse-names":false,"suffix":""},{"dropping-particle":"","family":"Pétron","given":"G.","non-dropping-particle":"","parse-names":false,"suffix":""}],"container-title":"Atmospheric Environment","id":"ITEM-1","issue":"11","issued":{"date-parts":[["2010"]]},"page":"1469-1477","title":"Emissions of gases and particles from biomass burning during the 20th century using satellite data and an historical reconstruction","type":"article-journal","volume":"44"},"uris":["http://www.mendeley.com/documents/?uuid=ae76969e-07c3-4b93-beaf-b0aba3b858f4"]}],"mendeley":{"formattedCitation":"(Mieville et al., 2010)","manualFormatting":"Mieville et al., 2010;","plainTextFormattedCitation":"(Mieville et al., 2010)","previouslyFormattedCitation":"(Mieville et al., 2010)"},"properties":{"noteIndex":0},"schema":"https://github.com/citation-style-language/schema/raw/master/csl-citation.json"}</w:instrText>
-      </w:r>
-      <w:r>
-        <w:rPr>
-          <w:rFonts w:ascii="Times New Roman" w:hAnsi="Times New Roman" w:cs="Times New Roman"/>
-          <w:sz w:val="24"/>
-          <w:szCs w:val="24"/>
-        </w:rPr>
-        <w:fldChar w:fldCharType="separate"/>
-      </w:r>
-      <w:r>
-        <w:rPr>
-          <w:rFonts w:ascii="Times New Roman" w:hAnsi="Times New Roman" w:cs="Times New Roman"/>
-          <w:noProof/>
-          <w:sz w:val="24"/>
-          <w:szCs w:val="24"/>
-        </w:rPr>
-        <w:t xml:space="preserve">Mieville </w:t>
-      </w:r>
-      <w:r>
-        <w:rPr>
-          <w:rFonts w:ascii="Times New Roman" w:hAnsi="Times New Roman" w:cs="Times New Roman"/>
-          <w:i/>
-          <w:noProof/>
-          <w:sz w:val="24"/>
-          <w:szCs w:val="24"/>
-        </w:rPr>
-        <w:t>et al.</w:t>
-      </w:r>
-      <w:r>
-        <w:rPr>
-          <w:rFonts w:ascii="Times New Roman" w:hAnsi="Times New Roman" w:cs="Times New Roman"/>
-          <w:noProof/>
-          <w:sz w:val="24"/>
-          <w:szCs w:val="24"/>
-        </w:rPr>
-        <w:t>, 2010;</w:t>
-      </w:r>
-      <w:r>
-        <w:rPr>
-          <w:rFonts w:ascii="Times New Roman" w:hAnsi="Times New Roman" w:cs="Times New Roman"/>
-          <w:sz w:val="24"/>
-          <w:szCs w:val="24"/>
-        </w:rPr>
-        <w:fldChar w:fldCharType="end"/>
-      </w:r>
-      <w:r>
-        <w:rPr>
-          <w:rFonts w:ascii="Times New Roman" w:hAnsi="Times New Roman" w:cs="Times New Roman"/>
-          <w:sz w:val="24"/>
-          <w:szCs w:val="24"/>
-        </w:rPr>
-        <w:t xml:space="preserve"> </w:t>
-      </w:r>
-      <w:r>
-        <w:rPr>
-          <w:rFonts w:ascii="Times New Roman" w:hAnsi="Times New Roman" w:cs="Times New Roman"/>
-          <w:sz w:val="24"/>
-          <w:szCs w:val="24"/>
-        </w:rPr>
-        <w:fldChar w:fldCharType="begin" w:fldLock="1"/>
-      </w:r>
-      <w:r>
-        <w:rPr>
-          <w:rFonts w:ascii="Times New Roman" w:hAnsi="Times New Roman" w:cs="Times New Roman"/>
-          <w:sz w:val="24"/>
-          <w:szCs w:val="24"/>
-        </w:rPr>
-        <w:instrText>ADDIN CSL_CITATION {"citationItems":[{"id":"ITEM-1","itemData":{"DOI":"10.1029/2007GB003031","ISBN":"0886-6236","ISSN":"08866236","abstract":"In many regions of the world, fires are an important and highly variable source of air pollutant emissions, and they thus constitute a significant if not dominant factor controlling the interannual variability of the atmospheric composition. This paper describes the 41-year inventory of vegetation fire emissions constructed for the Reanalysis of the Tropospheric chemical composition over the past 40 years project (RETRO), a global modeling study to investigate the trends and variability of tropospheric ozone and other air pollutants over the past decades. It is the first attempt to construct a global emissions data set with monthly time resolution over such a long period. The inventory is based on a literature review, on estimates from different satellite products, and on a numerical model with a semiphysical approach to simulate fire occurrence and fire spread. Burned areas, carbon consumption, and total carbon release are estimated for 13 continental-scale regions, including explicit treatment of some major burning events such as Indonesia in 1997 and 1998. Global carbon emissions from this inventory range from 1410 to 3140 Tg C/a with the minimum and maximum occurring in 1974 and 1992, respectively (mean of 2078 Tg C/a). Emissions of other species are also reported (mean CO of 330 Tg/a, NOx of 4.6 Tg N/a, CH2O of 3.9 Tg/a, CH4 of 15.4 Tg/a, BC of 2.2 Tg/a, OC of 17.6 Tg/a, SO2 of 2.2 Tg/a). The uncertainties of these estimates remain high even for later years where satellite data products are available. Future versions of this inventory may benefit from ongoing analysis of burned areas from satellite data going back to 1982.","author":[{"dropping-particle":"","family":"Schultz","given":"Martin G.","non-dropping-particle":"","parse-names":false,"suffix":""},{"dropping-particle":"","family":"Heil","given":"Angelika","non-dropping-particle":"","parse-names":false,"suffix":""},{"drop</w:instrText>
-      </w:r>
-      <w:r>
-        <w:rPr>
-          <w:rFonts w:ascii="Times New Roman" w:hAnsi="Times New Roman" w:cs="Times New Roman"/>
-          <w:sz w:val="24"/>
-          <w:szCs w:val="24"/>
-          <w:lang w:val="nl-NL"/>
-        </w:rPr>
-        <w:instrText>ping-particle":"","family":"Hoelzemann","given":"Judith J.","non-dropping-particle":"","parse-names":false,"suffix":""},{"dropping-particle":"","family":"Spessa","given":"Allan","non-dropping-particle":"","parse-names":false,"suffix":""},{"dropping-particle":"","family":"Thonicke","given":"Kirsten","non-dropping-particle":"","parse-names":false,"suffix":""},{"dropping-particle":"","family":"Goldammer","given":"John G.","non-dropping-particle":"","parse-names":false,"suffix":""},{"dropping-particle":"","family":"Held","given":"Alexander C.","non-dropping-particle":"","parse-names":false,"suffix":""},{"dropping-particle":"","family":"Pereira","given":"Jose M C","non-dropping-particle":"","parse-names":false,"suffix":""},{"dropping-particle":"","family":"Bolscher","given":"Maarten","non-dropping-particle":"van Het","parse-names":false,"suffix":""}],"container-title":"Global Biogeochemical Cycles","id":"ITEM-1","issue":"2","issued":{"date-parts":[["2008"]]},"page":"1-17","title":"Global wildland fire emissions from 1960 to 2000","type":"article-journal","volume":"22"},"uris":["http://www.mendeley.com/documents/?uuid=6b54bfac-7c02-4ebe-9fcf-75037cb03451"]}],"mendeley":{"formattedCitation":"(Schultz et al., 2008)","manualFormatting":"Schultz et al., 2008","plainTextFormattedCitation":"(Schultz et al., 2008)","previouslyFormattedCitation":"(Schultz et al., 2008)"},"properties":{"noteIndex":0},"schema":"https://github.com/citation-style-language/schema/raw/master/csl-citation.json"}</w:instrText>
-      </w:r>
-      <w:r>
-        <w:rPr>
-          <w:rFonts w:ascii="Times New Roman" w:hAnsi="Times New Roman" w:cs="Times New Roman"/>
-          <w:sz w:val="24"/>
-          <w:szCs w:val="24"/>
-        </w:rPr>
-        <w:fldChar w:fldCharType="separate"/>
-      </w:r>
-      <w:r>
-        <w:rPr>
-          <w:rFonts w:ascii="Times New Roman" w:hAnsi="Times New Roman" w:cs="Times New Roman"/>
-          <w:noProof/>
-          <w:sz w:val="24"/>
-          <w:szCs w:val="24"/>
-          <w:lang w:val="nl-NL"/>
-        </w:rPr>
-        <w:t xml:space="preserve">Schultz </w:t>
-      </w:r>
-      <w:r>
-        <w:rPr>
-          <w:rFonts w:ascii="Times New Roman" w:hAnsi="Times New Roman" w:cs="Times New Roman"/>
-          <w:i/>
-          <w:noProof/>
-          <w:sz w:val="24"/>
-          <w:szCs w:val="24"/>
-          <w:lang w:val="nl-NL"/>
-        </w:rPr>
-        <w:t>et al.</w:t>
-      </w:r>
-      <w:r>
-        <w:rPr>
-          <w:rFonts w:ascii="Times New Roman" w:hAnsi="Times New Roman" w:cs="Times New Roman"/>
-          <w:noProof/>
-          <w:sz w:val="24"/>
-          <w:szCs w:val="24"/>
-          <w:lang w:val="nl-NL"/>
-        </w:rPr>
-        <w:t>, 2008</w:t>
-      </w:r>
-      <w:r>
-        <w:rPr>
-          <w:rFonts w:ascii="Times New Roman" w:hAnsi="Times New Roman" w:cs="Times New Roman"/>
-          <w:sz w:val="24"/>
-          <w:szCs w:val="24"/>
-        </w:rPr>
-        <w:fldChar w:fldCharType="end"/>
-      </w:r>
-      <w:r>
-        <w:rPr>
-          <w:rFonts w:ascii="Times New Roman" w:hAnsi="Times New Roman" w:cs="Times New Roman"/>
-          <w:sz w:val="24"/>
-          <w:szCs w:val="24"/>
-          <w:lang w:val="nl-NL"/>
-        </w:rPr>
-        <w:t>)</w:t>
-      </w:r>
-      <w:r>
-        <w:rPr>
-          <w:rFonts w:ascii="Times New Roman" w:hAnsi="Times New Roman" w:cs="Times New Roman" w:hint="eastAsia"/>
-          <w:sz w:val="24"/>
-          <w:szCs w:val="24"/>
-          <w:lang w:val="nl-NL"/>
-        </w:rPr>
-        <w:t>,</w:t>
-      </w:r>
-      <w:r>
-        <w:rPr>
-          <w:rFonts w:ascii="Times New Roman" w:hAnsi="Times New Roman" w:cs="Times New Roman"/>
-          <w:sz w:val="24"/>
-          <w:szCs w:val="24"/>
-          <w:lang w:val="nl-NL"/>
-        </w:rPr>
-        <w:t xml:space="preserve"> </w:t>
-      </w:r>
-      <w:r>
-        <w:rPr>
-          <w:rFonts w:ascii="Times New Roman" w:hAnsi="Times New Roman" w:cs="Times New Roman" w:hint="eastAsia"/>
-          <w:sz w:val="24"/>
-          <w:szCs w:val="24"/>
-          <w:lang w:val="nl-NL"/>
-        </w:rPr>
-        <w:t>l</w:t>
-      </w:r>
-      <w:r>
-        <w:rPr>
-          <w:rFonts w:ascii="Times New Roman" w:hAnsi="Times New Roman" w:cs="Times New Roman"/>
-          <w:sz w:val="24"/>
-          <w:szCs w:val="24"/>
-          <w:lang w:val="nl-NL"/>
-        </w:rPr>
-        <w:t xml:space="preserve">and </w:t>
-      </w:r>
-      <w:proofErr w:type="spellStart"/>
-      <w:r>
-        <w:rPr>
-          <w:rFonts w:ascii="Times New Roman" w:hAnsi="Times New Roman" w:cs="Times New Roman"/>
-          <w:sz w:val="24"/>
-          <w:szCs w:val="24"/>
-          <w:lang w:val="nl-NL"/>
-        </w:rPr>
-        <w:t>sink</w:t>
-      </w:r>
-      <w:proofErr w:type="spellEnd"/>
-      <w:r>
-        <w:rPr>
-          <w:rFonts w:ascii="Times New Roman" w:hAnsi="Times New Roman" w:cs="Times New Roman"/>
-          <w:sz w:val="24"/>
-          <w:szCs w:val="24"/>
-          <w:lang w:val="nl-NL"/>
-        </w:rPr>
-        <w:t xml:space="preserve"> </w:t>
-      </w:r>
-      <w:r>
-        <w:rPr>
-          <w:rFonts w:ascii="Times New Roman" w:hAnsi="Times New Roman" w:cs="Times New Roman"/>
-          <w:sz w:val="24"/>
-          <w:szCs w:val="24"/>
-        </w:rPr>
-        <w:fldChar w:fldCharType="begin" w:fldLock="1"/>
-      </w:r>
-      <w:r>
-        <w:rPr>
-          <w:rFonts w:ascii="Times New Roman" w:hAnsi="Times New Roman" w:cs="Times New Roman"/>
-          <w:sz w:val="24"/>
-          <w:szCs w:val="24"/>
-          <w:lang w:val="nl-NL"/>
-        </w:rPr>
-        <w:instrText>ADDIN CSL_CITATION {"citationItems":[{"id":"ITEM-1","itemData":{"author":[{"dropping-particle":"","family":"Quéré","given":"Corinne","non-dropping-particle":"Le","parse-names":false,"suffix":""},{"dropping-particle":"","family":"Moriarty","given":"Roisin","non-dropping-particle":"","parse-names":false,"suffix":""},{"dropping-particle":"","family":"Andrew","given":"Robbie M","non-dropping-particle":"","parse-names":false,"suffix":""},{"dropping-particle":"","family":"Canadell","given":"Josep G","non-dropping-particle":"","parse-names":false,"suffix":""},{"dropping-particle":"","family":"Sitch","given":"Stephen","non-dropping-particle":"","parse-names":false,"suffix":""},{"dropping-particle":"","family":"Korsbakken","given":"Jan Ivar","non-dropping-particle":"","parse-names":false,"suffix":""},{"dropping-particle":"","family":"Friedlingstein","given":"Pierre","non-dropping-particle":"","parse-names":false,"suffix":""},{"dropping-particle":"","family":"Peters","given":"Glen Philip","non-dropping-particle":"","parse-names":false,"suffix":""},{"dropping-particle":"","family":"Andres","given":"Robert J","non-dropping-particle":"","parse-names":false,"suffix":""},{"dropping-particle":"","family":"Boden","given":"Thomas A","non-dropping-particle":"","parse-names":false,"suffix":""}],"container-title":"Earth System Science Data","id":"ITEM-1","issue":"2","issued":{"date-parts":[["2015"]]},"page":"349-396","publisher":"Copernicus GmbH","title":"Global carbon budget 2015","type":"article-journal","volume":"7"},"uris":["http://www.mendeley.com/documents/?uuid=fff2e919-0c3a-48c9-acdf-0e735f2d5349"]}],"mendeley":{"formattedCitation":"(Le Quéré et al., 2015)","plainTextFormattedCitation":"(Le Quéré et al., 2015)","previouslyFormattedCitation":"(Le Quéré et al., 2015)"},"properties":{"noteIndex":0},"schema":"https://github.com/citation-style-language/schema/raw/master/csl-citation.json"}</w:instrText>
-      </w:r>
-      <w:r>
-        <w:rPr>
-          <w:rFonts w:ascii="Times New Roman" w:hAnsi="Times New Roman" w:cs="Times New Roman"/>
-          <w:sz w:val="24"/>
-          <w:szCs w:val="24"/>
-        </w:rPr>
-        <w:fldChar w:fldCharType="separate"/>
-      </w:r>
-      <w:r>
-        <w:rPr>
-          <w:rFonts w:ascii="Times New Roman" w:hAnsi="Times New Roman" w:cs="Times New Roman"/>
-          <w:noProof/>
-          <w:sz w:val="24"/>
-          <w:szCs w:val="24"/>
-          <w:lang w:val="nl-NL"/>
-        </w:rPr>
-        <w:t>(Le Quéré et al., 2015)</w:t>
-      </w:r>
-      <w:r>
-        <w:rPr>
-          <w:rFonts w:ascii="Times New Roman" w:hAnsi="Times New Roman" w:cs="Times New Roman"/>
-          <w:sz w:val="24"/>
-          <w:szCs w:val="24"/>
-        </w:rPr>
-        <w:fldChar w:fldCharType="end"/>
-      </w:r>
-      <w:r>
-        <w:rPr>
-          <w:rFonts w:ascii="Times New Roman" w:hAnsi="Times New Roman" w:cs="Times New Roman" w:hint="eastAsia"/>
-          <w:sz w:val="24"/>
-          <w:szCs w:val="24"/>
-          <w:lang w:val="nl-NL"/>
-        </w:rPr>
-        <w:t xml:space="preserve">, </w:t>
-      </w:r>
-      <w:proofErr w:type="spellStart"/>
-      <w:r>
-        <w:rPr>
-          <w:rFonts w:ascii="Times New Roman" w:hAnsi="Times New Roman" w:cs="Times New Roman" w:hint="eastAsia"/>
-          <w:sz w:val="24"/>
-          <w:szCs w:val="24"/>
-          <w:lang w:val="nl-NL"/>
-        </w:rPr>
-        <w:t>and</w:t>
-      </w:r>
-      <w:proofErr w:type="spellEnd"/>
-      <w:r>
-        <w:rPr>
-          <w:rFonts w:ascii="Times New Roman" w:hAnsi="Times New Roman" w:cs="Times New Roman"/>
-          <w:sz w:val="24"/>
-          <w:szCs w:val="24"/>
-          <w:lang w:val="nl-NL"/>
-        </w:rPr>
-        <w:t xml:space="preserve"> </w:t>
-      </w:r>
-      <w:r>
-        <w:rPr>
-          <w:rFonts w:ascii="Times New Roman" w:hAnsi="Times New Roman" w:cs="Times New Roman" w:hint="eastAsia"/>
-          <w:sz w:val="24"/>
-          <w:szCs w:val="24"/>
-          <w:lang w:val="nl-NL"/>
-        </w:rPr>
-        <w:t>c</w:t>
-      </w:r>
-      <w:r>
-        <w:rPr>
-          <w:rFonts w:ascii="Times New Roman" w:hAnsi="Times New Roman" w:cs="Times New Roman"/>
-          <w:sz w:val="24"/>
-          <w:szCs w:val="24"/>
-          <w:lang w:val="nl-NL"/>
-        </w:rPr>
-        <w:t xml:space="preserve">arbon </w:t>
-      </w:r>
-      <w:proofErr w:type="spellStart"/>
-      <w:r>
-        <w:rPr>
-          <w:rFonts w:ascii="Times New Roman" w:hAnsi="Times New Roman" w:cs="Times New Roman"/>
-          <w:sz w:val="24"/>
-          <w:szCs w:val="24"/>
-          <w:lang w:val="nl-NL"/>
-        </w:rPr>
-        <w:t>washed</w:t>
-      </w:r>
-      <w:proofErr w:type="spellEnd"/>
-      <w:r>
-        <w:rPr>
-          <w:rFonts w:ascii="Times New Roman" w:hAnsi="Times New Roman" w:cs="Times New Roman"/>
-          <w:sz w:val="24"/>
-          <w:szCs w:val="24"/>
-          <w:lang w:val="nl-NL"/>
-        </w:rPr>
-        <w:t xml:space="preserve"> </w:t>
-      </w:r>
-      <w:proofErr w:type="spellStart"/>
-      <w:r>
-        <w:rPr>
-          <w:rFonts w:ascii="Times New Roman" w:hAnsi="Times New Roman" w:cs="Times New Roman"/>
-          <w:sz w:val="24"/>
-          <w:szCs w:val="24"/>
-          <w:lang w:val="nl-NL"/>
-        </w:rPr>
-        <w:t>away</w:t>
-      </w:r>
-      <w:proofErr w:type="spellEnd"/>
-      <w:r>
-        <w:rPr>
-          <w:rFonts w:ascii="Times New Roman" w:hAnsi="Times New Roman" w:cs="Times New Roman"/>
-          <w:sz w:val="24"/>
-          <w:szCs w:val="24"/>
-          <w:lang w:val="nl-NL"/>
-        </w:rPr>
-        <w:t xml:space="preserve"> </w:t>
-      </w:r>
-      <w:proofErr w:type="spellStart"/>
-      <w:r>
-        <w:rPr>
-          <w:rFonts w:ascii="Times New Roman" w:hAnsi="Times New Roman" w:cs="Times New Roman"/>
-          <w:sz w:val="24"/>
-          <w:szCs w:val="24"/>
-          <w:lang w:val="nl-NL"/>
-        </w:rPr>
-        <w:t>and</w:t>
-      </w:r>
-      <w:proofErr w:type="spellEnd"/>
-      <w:r>
-        <w:rPr>
-          <w:rFonts w:ascii="Times New Roman" w:hAnsi="Times New Roman" w:cs="Times New Roman"/>
-          <w:sz w:val="24"/>
-          <w:szCs w:val="24"/>
-          <w:lang w:val="nl-NL"/>
-        </w:rPr>
-        <w:t xml:space="preserve"> </w:t>
-      </w:r>
-      <w:proofErr w:type="spellStart"/>
-      <w:r>
-        <w:rPr>
-          <w:rFonts w:ascii="Times New Roman" w:hAnsi="Times New Roman" w:cs="Times New Roman"/>
-          <w:sz w:val="24"/>
-          <w:szCs w:val="24"/>
-          <w:lang w:val="nl-NL"/>
-        </w:rPr>
-        <w:t>released</w:t>
-      </w:r>
-      <w:proofErr w:type="spellEnd"/>
-      <w:r>
-        <w:rPr>
-          <w:rFonts w:ascii="Times New Roman" w:hAnsi="Times New Roman" w:cs="Times New Roman"/>
-          <w:sz w:val="24"/>
-          <w:szCs w:val="24"/>
-          <w:lang w:val="nl-NL"/>
-        </w:rPr>
-        <w:t xml:space="preserve"> </w:t>
-      </w:r>
-      <w:proofErr w:type="spellStart"/>
-      <w:r>
-        <w:rPr>
-          <w:rFonts w:ascii="Times New Roman" w:hAnsi="Times New Roman" w:cs="Times New Roman"/>
-          <w:sz w:val="24"/>
-          <w:szCs w:val="24"/>
-          <w:lang w:val="nl-NL"/>
-        </w:rPr>
-        <w:t>by</w:t>
-      </w:r>
-      <w:proofErr w:type="spellEnd"/>
-      <w:r>
-        <w:rPr>
-          <w:rFonts w:ascii="Times New Roman" w:hAnsi="Times New Roman" w:cs="Times New Roman"/>
-          <w:sz w:val="24"/>
-          <w:szCs w:val="24"/>
-          <w:lang w:val="nl-NL"/>
-        </w:rPr>
-        <w:t xml:space="preserve"> </w:t>
-      </w:r>
-      <w:proofErr w:type="spellStart"/>
-      <w:r>
-        <w:rPr>
-          <w:rFonts w:ascii="Times New Roman" w:hAnsi="Times New Roman" w:cs="Times New Roman"/>
-          <w:sz w:val="24"/>
-          <w:szCs w:val="24"/>
-          <w:lang w:val="nl-NL"/>
-        </w:rPr>
-        <w:t>freshwater</w:t>
-      </w:r>
-      <w:proofErr w:type="spellEnd"/>
-      <w:r>
-        <w:rPr>
-          <w:rFonts w:ascii="Times New Roman" w:hAnsi="Times New Roman" w:cs="Times New Roman"/>
-          <w:sz w:val="24"/>
-          <w:szCs w:val="24"/>
-          <w:lang w:val="nl-NL"/>
-        </w:rPr>
-        <w:t xml:space="preserve"> </w:t>
-      </w:r>
-      <w:r>
-        <w:rPr>
-          <w:rFonts w:ascii="Times New Roman" w:hAnsi="Times New Roman" w:cs="Times New Roman"/>
-          <w:sz w:val="24"/>
-          <w:szCs w:val="24"/>
-        </w:rPr>
-        <w:fldChar w:fldCharType="begin" w:fldLock="1"/>
-      </w:r>
-      <w:r>
-        <w:rPr>
-          <w:rFonts w:ascii="Times New Roman" w:hAnsi="Times New Roman" w:cs="Times New Roman"/>
-          <w:sz w:val="24"/>
-          <w:szCs w:val="24"/>
-          <w:lang w:val="nl-NL"/>
-        </w:rPr>
-        <w:instrText>ADDIN CSL_CITATION {"citationItems":[{"id":"ITEM-1","itemData":{"DOI":"10.1007/s10021-006-9013-8","ISBN":"1002100690","ISSN":"14329840","PMID":"12658535","abstract":"Because freshwater covers such a small fraction of the Earth’s surface area, inland freshwater ecosystems (particularly lakes, rivers, and reservoirs) have rarely been considered as potentially important quantitative components of the carbon cycle at either global or regional scales. By taking published estimates of gas exchange, sediment accumulation, and carbon transport for a variety of aquatic systems, we have constructed a budget for the role of inland water ecosystems in the global carbon cycle. Our analysis conservatively estimates that inland waters annually receive, from a combination of background and anthropogenically altered sources, on the order of 1.9 Pg C y−1 from the terrestrial landscape, of which about 0.2 is buried in aquatic sediments, at least 0.8 (possibly much more) is returned to the atmosphere as gas exchange while the remaining 0.9 Pg y−1 is delivered to the oceans, roughly equally as inorganic and organic carbon. Thus, roughly twice as much C enters inland aquatic systems from land as is exported from land to the sea. Over prolonged time net carbon fluxes in aquatic systems tend to be greater per unit area than in much of the surrounding land. Although their area is small, these freshwater aquatic systems can a</w:instrText>
-      </w:r>
-      <w:r>
-        <w:rPr>
-          <w:rFonts w:ascii="Times New Roman" w:hAnsi="Times New Roman" w:cs="Times New Roman"/>
-          <w:sz w:val="24"/>
-          <w:szCs w:val="24"/>
-        </w:rPr>
-        <w:instrText>ffect regional C balances. Further, the inclusion of inland, freshwater ecosystems provides useful insight about the storage, oxidation and transport of terrestrial C, and may warrant a revision of how the modern net C sink on land is described.","author":[{"dropping-particle":"","family":"Cole","given":"J. J.","non-dropping-particle":"","parse-names":false,"suffix":""},{"dropping-particle":"","family":"Prairie","given":"Y. T.","non-dropping-particle":"","parse-names":false,"suffix":""},{"dropping-particle":"","family":"Caraco","given":"N. F.","non-dropping-particle":"","parse-names":false,"suffix":""},{"dropping-particle":"","family":"McDowell","given":"W. H.","non-dropping-particle":"","parse-names":false,"suffix":</w:instrText>
-      </w:r>
-      <w:r>
-        <w:rPr>
-          <w:rFonts w:ascii="Times New Roman" w:hAnsi="Times New Roman" w:cs="Times New Roman"/>
-          <w:sz w:val="24"/>
-          <w:szCs w:val="24"/>
-          <w:lang w:val="fr-FR"/>
-        </w:rPr>
-        <w:instrText>""},{"dropping-particle":"","family":"Tranvik","given":"L. J.","non-dropping-particle":"","parse-names":false,"suffix":""},{"dropping-particle":"","family":"Striegl","given":"R. G.","non-dropping-particle":"","parse-names":false,"suffix":""},{"dropping-particle":"","family":"Duarte","given":"C. M.","non-dropping-particle":"","parse-names":false,"suffix":""},{"dropping-particle":"","family":"Kortelainen","given":"P.","non-dropping-particle":"","parse-names":false,"suffix":""},{"dropping-particle":"","family":"Downing","given":"J. A.","non-dropping-particle":"","parse-names":false,"suffix":""},{"dropping-particle":"","family":"Middelburg","given":"J. J.","non-dropping-particle":"","parse-names":false,"suffix":""},{"dropping-particle":"","family":"Melack","given":"J.","non-dropping-particle":"","parse-names":false,"suffix":""}],"container-title":"Ecosystems","id":"ITEM-1","issue":"1","issued":{"date-parts":[["2007"]]},"page":"171-184","title":"Plumbing the global carbon cycle: Integrating inland waters into the terrestrial carbon budget","type":"article-journal","volume":"10"},"uris":["http://www.mendeley.com/documents/?uuid=bcb01ae5-ce2f-43d3-b1ab-b4efd3f47132"]}],"mendeley":{"formattedCitation":"(Cole et al., 2007)","manualFormatting":"(Cole et al., 2007;","plainTextFormattedCitation":"(Cole et al., 2007)","previouslyFormattedCitation":"(Cole et al., 2007)"},"properties":{"noteIndex":0},"schema":"https://github.com/citation-style-language/schema/raw/master/csl-citation.json"}</w:instrText>
-      </w:r>
-      <w:r>
-        <w:rPr>
-          <w:rFonts w:ascii="Times New Roman" w:hAnsi="Times New Roman" w:cs="Times New Roman"/>
-          <w:sz w:val="24"/>
-          <w:szCs w:val="24"/>
-        </w:rPr>
-        <w:fldChar w:fldCharType="separate"/>
-      </w:r>
-      <w:r>
-        <w:rPr>
-          <w:rFonts w:ascii="Times New Roman" w:hAnsi="Times New Roman" w:cs="Times New Roman"/>
-          <w:noProof/>
-          <w:sz w:val="24"/>
-          <w:szCs w:val="24"/>
-          <w:lang w:val="fr-FR"/>
-        </w:rPr>
-        <w:t xml:space="preserve">(Cole </w:t>
-      </w:r>
-      <w:r>
-        <w:rPr>
-          <w:rFonts w:ascii="Times New Roman" w:hAnsi="Times New Roman" w:cs="Times New Roman"/>
-          <w:i/>
-          <w:noProof/>
-          <w:sz w:val="24"/>
-          <w:szCs w:val="24"/>
-          <w:lang w:val="fr-FR"/>
-        </w:rPr>
-        <w:t>et al.</w:t>
-      </w:r>
-      <w:r>
-        <w:rPr>
-          <w:rFonts w:ascii="Times New Roman" w:hAnsi="Times New Roman" w:cs="Times New Roman"/>
-          <w:noProof/>
-          <w:sz w:val="24"/>
-          <w:szCs w:val="24"/>
-          <w:lang w:val="fr-FR"/>
-        </w:rPr>
-        <w:t>, 2007;</w:t>
-      </w:r>
-      <w:r>
-        <w:rPr>
-          <w:rFonts w:ascii="Times New Roman" w:hAnsi="Times New Roman" w:cs="Times New Roman"/>
-          <w:sz w:val="24"/>
-          <w:szCs w:val="24"/>
-        </w:rPr>
-        <w:fldChar w:fldCharType="end"/>
-      </w:r>
-      <w:r>
-        <w:rPr>
-          <w:rFonts w:ascii="Times New Roman" w:hAnsi="Times New Roman" w:cs="Times New Roman"/>
-          <w:sz w:val="24"/>
-          <w:szCs w:val="24"/>
-          <w:lang w:val="fr-FR"/>
-        </w:rPr>
-        <w:t xml:space="preserve"> </w:t>
-      </w:r>
-      <w:r>
-        <w:rPr>
-          <w:rFonts w:ascii="Times New Roman" w:hAnsi="Times New Roman" w:cs="Times New Roman"/>
-          <w:sz w:val="24"/>
-          <w:szCs w:val="24"/>
-        </w:rPr>
-        <w:fldChar w:fldCharType="begin" w:fldLock="1"/>
-      </w:r>
-      <w:r>
-        <w:rPr>
-          <w:rFonts w:ascii="Times New Roman" w:hAnsi="Times New Roman" w:cs="Times New Roman"/>
-          <w:sz w:val="24"/>
-          <w:szCs w:val="24"/>
-          <w:lang w:val="fr-FR"/>
-        </w:rPr>
-        <w:instrText>ADDIN CSL_CITATION {"citationItems":[{"id":"ITEM-1","itemData":{"DOI":"10.1126/science.1196808","ISBN":"0036-8075","ISSN":"0036-8075","PMID":"21212349","abstract":"Tranvik, Lars J Downing, John A Crill, Patrick M Enrich-prast, Alex","author":[{"dropping-particle":"","family":"Bastviken","given":"David","non-dropping-particle":"","parse-names":false,"suffix":""},{"dropping-particle":"","family":"Tranvik","given":"Lars J.","non-dropping-particle":"","parse-names":false,"suffix":""},{"dropping-particle":"","family":"Downing","given":"J","non-dropping-particle":"","parse-names":false,"suffix":""},{"dropping-particle":"","family":"Crill","given":"John a","non-dropping-particle":"","parse-names":false,"suffix":""},{"dropping-particle":"","family":"M","given":"Patrick","non-dropping-particle":"","parse-names":false,"suffix":""},{"dropping-particle":"","family":"Enrich-prast","given":"Alex","non-dropping-particle":"","parse-names":false,"suffix":""}],"container-title":"Science","id":"ITEM-1","issue":"6013","issued":{"date-parts":[["2011"]]},"page":"50","title":"Freshwater methane emissions offset the continental carbon sink","type":"article-journal","volume":"331"},"uris":["http://www.mendeley.com/documents/?uuid=2d717748-900f-463f-a2ff-1159c4ad52bb"]}],"mendeley":{"formattedCitation":"(Bastviken et al., 2011)","manualFormatting":"Bastviken et al., 2011;","plainTextFormattedCitation":"(Bastviken et al., 2011)","previouslyFormattedCitation":"(Bastviken et al., 2011)"},"properties":{"noteIndex":0},"schema":"https://github.com/citation-style-language/schema/raw/master/csl-citation.json"}</w:instrText>
-      </w:r>
-      <w:r>
-        <w:rPr>
-          <w:rFonts w:ascii="Times New Roman" w:hAnsi="Times New Roman" w:cs="Times New Roman"/>
-          <w:sz w:val="24"/>
-          <w:szCs w:val="24"/>
-        </w:rPr>
-        <w:fldChar w:fldCharType="separate"/>
-      </w:r>
-      <w:r>
-        <w:rPr>
-          <w:rFonts w:ascii="Times New Roman" w:hAnsi="Times New Roman" w:cs="Times New Roman"/>
-          <w:noProof/>
-          <w:sz w:val="24"/>
-          <w:szCs w:val="24"/>
-          <w:lang w:val="fr-FR"/>
-        </w:rPr>
-        <w:t xml:space="preserve">Bastviken </w:t>
-      </w:r>
-      <w:r>
-        <w:rPr>
-          <w:rFonts w:ascii="Times New Roman" w:hAnsi="Times New Roman" w:cs="Times New Roman"/>
-          <w:i/>
-          <w:noProof/>
-          <w:sz w:val="24"/>
-          <w:szCs w:val="24"/>
-          <w:lang w:val="fr-FR"/>
-        </w:rPr>
-        <w:t>et al.</w:t>
-      </w:r>
-      <w:r>
-        <w:rPr>
-          <w:rFonts w:ascii="Times New Roman" w:hAnsi="Times New Roman" w:cs="Times New Roman"/>
-          <w:noProof/>
-          <w:sz w:val="24"/>
-          <w:szCs w:val="24"/>
-          <w:lang w:val="fr-FR"/>
-        </w:rPr>
-        <w:t>, 2011;</w:t>
-      </w:r>
-      <w:r>
-        <w:rPr>
-          <w:rFonts w:ascii="Times New Roman" w:hAnsi="Times New Roman" w:cs="Times New Roman"/>
-          <w:sz w:val="24"/>
-          <w:szCs w:val="24"/>
-        </w:rPr>
-        <w:fldChar w:fldCharType="end"/>
-      </w:r>
-      <w:r>
-        <w:rPr>
-          <w:rFonts w:ascii="Times New Roman" w:hAnsi="Times New Roman" w:cs="Times New Roman"/>
-          <w:sz w:val="24"/>
-          <w:szCs w:val="24"/>
-          <w:lang w:val="fr-FR"/>
-        </w:rPr>
-        <w:t xml:space="preserve"> </w:t>
-      </w:r>
-      <w:r>
-        <w:rPr>
-          <w:rFonts w:ascii="Times New Roman" w:hAnsi="Times New Roman" w:cs="Times New Roman"/>
-          <w:sz w:val="24"/>
-          <w:szCs w:val="24"/>
-        </w:rPr>
-        <w:fldChar w:fldCharType="begin" w:fldLock="1"/>
-      </w:r>
-      <w:r>
-        <w:rPr>
-          <w:rFonts w:ascii="Times New Roman" w:hAnsi="Times New Roman" w:cs="Times New Roman"/>
-          <w:sz w:val="24"/>
-          <w:szCs w:val="24"/>
-          <w:lang w:val="fr-FR"/>
-        </w:rPr>
-        <w:instrText>ADDIN CSL_CITATION {"citationItems":[{"id":"ITEM-1","itemData":{"DOI":"10.1093/biosci/biw117","ISSN":"0006-3568","author":[{"dropping-particle":"","family":"Deemer","given":"Bridget R","non-dropping-particle":"","parse-names":false,"suffix":""},{"dropping-particle":"","family":"Harrison","given":"John A","non-dropping-particle":"","parse-names":false,"suffix":""},{"dropping-particle":"","family":"Li","given":"Siyue","non-dropping-particle":"","parse-names":false,"suffix":""},{"dropping-particle":"","family":"Beaulieu","given":"Jake J","non-dropping-particle":"","parse-names":false,"suffix":""},{"dropping-particle":"","family":"DelSontro","given":"Tonya","non-dropping-particle":"","parse-names":false,"suffix":""},{"dropping-particle":"","family":"Barros","given":"Nathan","non-dropping-particle":"","parse-names":false,"suffix":""},{"dropping-particle":"","family":"Bezerra-Neto","given":"José F","non-dropping-particle":"","parse-names":false,"suffix":""},{"dropping-particle":"","family":"Powers","given":"Stephen M","non-dropping-particle":"","parse-names":false,"suffix":""},{"dropping-particle":"","family":"Santos","given":"Marco A","non-dropping-particle":"dos","parse-names":false,"suffix":""},{"dropping-particle":"","family":"Vonk","given":"J Arie","non-dropping-particle":"","parse-names":false,"suffix":""},{"dropping-particle":"","family":"Proof","given":"Bioscience Pre-publication--uncorrected","non-dropping-particle":"","parse-names":false,"suffix":""}],"container-title":"BioScience","id":"ITEM-1","issue":"X","issued":{"date-parts":[["2016"]]},"page":"biw117","publisher":"Oxford University Press","title":"Greenhouse Gas Emissions from Reservoir Water Surfaces: A New Global Synthesis","type":"article-journal","volume":"XX"},"uris":["http://www.mendeley.com/documents/?uuid=5cd05457-bd01-4052-ae89-42e82c07482a"]}],"mendeley":{"formattedCitation":"(Deemer et al., 2016)","manualFormatting":"Deemer et al., 2016)","plainTextFormattedCitation":"(Deemer et al., 2016)","previouslyFormattedCitation":"(Deemer et al., 2016)"},"properties":{"noteIndex":0},"schema":"https://github.com/citation-style-language/schema/raw/master/csl-citation.json"}</w:instrText>
-      </w:r>
-      <w:r>
-        <w:rPr>
-          <w:rFonts w:ascii="Times New Roman" w:hAnsi="Times New Roman" w:cs="Times New Roman"/>
-          <w:sz w:val="24"/>
-          <w:szCs w:val="24"/>
-        </w:rPr>
-        <w:fldChar w:fldCharType="separate"/>
-      </w:r>
-      <w:r>
-        <w:rPr>
-          <w:rFonts w:ascii="Times New Roman" w:hAnsi="Times New Roman" w:cs="Times New Roman"/>
-          <w:noProof/>
-          <w:sz w:val="24"/>
-          <w:szCs w:val="24"/>
-          <w:lang w:val="fr-FR"/>
-        </w:rPr>
-        <w:t xml:space="preserve">Deemer </w:t>
-      </w:r>
-      <w:r>
-        <w:rPr>
-          <w:rFonts w:ascii="Times New Roman" w:hAnsi="Times New Roman" w:cs="Times New Roman"/>
-          <w:i/>
-          <w:noProof/>
-          <w:sz w:val="24"/>
-          <w:szCs w:val="24"/>
-          <w:lang w:val="fr-FR"/>
-        </w:rPr>
-        <w:t>et al.</w:t>
-      </w:r>
-      <w:r>
-        <w:rPr>
-          <w:rFonts w:ascii="Times New Roman" w:hAnsi="Times New Roman" w:cs="Times New Roman"/>
-          <w:noProof/>
-          <w:sz w:val="24"/>
-          <w:szCs w:val="24"/>
-          <w:lang w:val="fr-FR"/>
-        </w:rPr>
-        <w:t>, 2016)</w:t>
-      </w:r>
-      <w:r>
-        <w:rPr>
-          <w:rFonts w:ascii="Times New Roman" w:hAnsi="Times New Roman" w:cs="Times New Roman"/>
-          <w:sz w:val="24"/>
-          <w:szCs w:val="24"/>
-        </w:rPr>
-        <w:fldChar w:fldCharType="end"/>
-      </w:r>
-      <w:r>
-        <w:rPr>
-          <w:rFonts w:ascii="Times New Roman" w:hAnsi="Times New Roman" w:cs="Times New Roman" w:hint="eastAsia"/>
-          <w:sz w:val="24"/>
-          <w:szCs w:val="24"/>
-          <w:lang w:val="fr-FR"/>
-        </w:rPr>
-        <w:t xml:space="preserve"> </w:t>
-      </w:r>
-      <w:proofErr w:type="spellStart"/>
-      <w:r>
-        <w:rPr>
-          <w:rFonts w:ascii="Times New Roman" w:hAnsi="Times New Roman" w:cs="Times New Roman" w:hint="eastAsia"/>
-          <w:sz w:val="24"/>
-          <w:szCs w:val="24"/>
-          <w:lang w:val="fr-FR"/>
-        </w:rPr>
-        <w:t>from</w:t>
-      </w:r>
-      <w:proofErr w:type="spellEnd"/>
-      <w:r>
-        <w:rPr>
-          <w:rFonts w:ascii="Times New Roman" w:hAnsi="Times New Roman" w:cs="Times New Roman" w:hint="eastAsia"/>
-          <w:sz w:val="24"/>
-          <w:szCs w:val="24"/>
-          <w:lang w:val="fr-FR"/>
-        </w:rPr>
-        <w:t xml:space="preserve"> NPP</w:t>
-      </w:r>
-      <w:r>
-        <w:rPr>
-          <w:rFonts w:ascii="Times New Roman" w:hAnsi="Times New Roman" w:cs="Times New Roman" w:hint="eastAsia"/>
-          <w:sz w:val="24"/>
-          <w:szCs w:val="24"/>
-          <w:lang w:val="fr-FR"/>
-        </w:rPr>
-        <w:t xml:space="preserve">, global Rh </w:t>
-      </w:r>
-      <w:proofErr w:type="spellStart"/>
-      <w:r>
-        <w:rPr>
-          <w:rFonts w:ascii="Times New Roman" w:hAnsi="Times New Roman" w:cs="Times New Roman" w:hint="eastAsia"/>
-          <w:sz w:val="24"/>
-          <w:szCs w:val="24"/>
-          <w:lang w:val="fr-FR"/>
-        </w:rPr>
-        <w:t>between</w:t>
-      </w:r>
-      <w:proofErr w:type="spellEnd"/>
-      <w:r>
-        <w:rPr>
-          <w:rFonts w:ascii="Times New Roman" w:hAnsi="Times New Roman" w:cs="Times New Roman" w:hint="eastAsia"/>
-          <w:sz w:val="24"/>
-          <w:szCs w:val="24"/>
-          <w:lang w:val="fr-FR"/>
-        </w:rPr>
-        <w:t xml:space="preserve"> 1961 and 2014 </w:t>
-      </w:r>
-      <w:proofErr w:type="spellStart"/>
-      <w:r>
-        <w:rPr>
-          <w:rFonts w:ascii="Times New Roman" w:hAnsi="Times New Roman" w:cs="Times New Roman" w:hint="eastAsia"/>
-          <w:sz w:val="24"/>
-          <w:szCs w:val="24"/>
-          <w:lang w:val="fr-FR"/>
-        </w:rPr>
-        <w:t>can</w:t>
-      </w:r>
-      <w:proofErr w:type="spellEnd"/>
-      <w:r>
-        <w:rPr>
-          <w:rFonts w:ascii="Times New Roman" w:hAnsi="Times New Roman" w:cs="Times New Roman" w:hint="eastAsia"/>
-          <w:sz w:val="24"/>
-          <w:szCs w:val="24"/>
-          <w:lang w:val="fr-FR"/>
-        </w:rPr>
-        <w:t xml:space="preserve"> </w:t>
-      </w:r>
-      <w:proofErr w:type="spellStart"/>
-      <w:r>
-        <w:rPr>
-          <w:rFonts w:ascii="Times New Roman" w:hAnsi="Times New Roman" w:cs="Times New Roman" w:hint="eastAsia"/>
-          <w:sz w:val="24"/>
-          <w:szCs w:val="24"/>
-          <w:lang w:val="fr-FR"/>
-        </w:rPr>
-        <w:t>be</w:t>
-      </w:r>
-      <w:proofErr w:type="spellEnd"/>
-      <w:r>
-        <w:rPr>
-          <w:rFonts w:ascii="Times New Roman" w:hAnsi="Times New Roman" w:cs="Times New Roman" w:hint="eastAsia"/>
-          <w:sz w:val="24"/>
-          <w:szCs w:val="24"/>
-          <w:lang w:val="fr-FR"/>
-        </w:rPr>
-        <w:t xml:space="preserve"> </w:t>
-      </w:r>
-      <w:proofErr w:type="spellStart"/>
-      <w:r>
-        <w:rPr>
-          <w:rFonts w:ascii="Times New Roman" w:hAnsi="Times New Roman" w:cs="Times New Roman" w:hint="eastAsia"/>
-          <w:sz w:val="24"/>
-          <w:szCs w:val="24"/>
-          <w:lang w:val="fr-FR"/>
-        </w:rPr>
-        <w:t>estimated</w:t>
-      </w:r>
-      <w:proofErr w:type="spellEnd"/>
-      <w:r>
-        <w:rPr>
-          <w:rFonts w:ascii="Times New Roman" w:hAnsi="Times New Roman" w:cs="Times New Roman" w:hint="eastAsia"/>
-          <w:sz w:val="24"/>
-          <w:szCs w:val="24"/>
-          <w:lang w:val="fr-FR"/>
-        </w:rPr>
-        <w:t xml:space="preserve"> (Rh = </w:t>
-      </w:r>
-      <w:r>
-        <w:rPr>
-          <w:rFonts w:ascii="Times New Roman" w:hAnsi="Times New Roman" w:cs="Times New Roman"/>
-          <w:sz w:val="24"/>
-          <w:szCs w:val="24"/>
-          <w:lang w:val="fr-FR"/>
-        </w:rPr>
-        <w:t xml:space="preserve">NPP </w:t>
-      </w:r>
-      <w:r>
-        <w:rPr>
-          <w:rFonts w:ascii="Times New Roman" w:hAnsi="Times New Roman" w:cs="Times New Roman" w:hint="eastAsia"/>
-          <w:sz w:val="24"/>
-          <w:szCs w:val="24"/>
-          <w:lang w:val="fr-FR"/>
-        </w:rPr>
-        <w:t>-</w:t>
-      </w:r>
-      <w:r>
-        <w:rPr>
-          <w:rFonts w:ascii="Times New Roman" w:hAnsi="Times New Roman" w:cs="Times New Roman"/>
-          <w:sz w:val="24"/>
-          <w:szCs w:val="24"/>
-          <w:lang w:val="fr-FR"/>
-        </w:rPr>
-        <w:t xml:space="preserve"> Herbivores </w:t>
-      </w:r>
-      <w:r>
-        <w:rPr>
-          <w:rFonts w:ascii="Times New Roman" w:hAnsi="Times New Roman" w:cs="Times New Roman" w:hint="eastAsia"/>
-          <w:sz w:val="24"/>
-          <w:szCs w:val="24"/>
-          <w:lang w:val="fr-FR"/>
-        </w:rPr>
-        <w:t>-</w:t>
-      </w:r>
-      <w:r>
-        <w:rPr>
-          <w:rFonts w:ascii="Times New Roman" w:hAnsi="Times New Roman" w:cs="Times New Roman"/>
-          <w:sz w:val="24"/>
-          <w:szCs w:val="24"/>
-          <w:lang w:val="fr-FR"/>
-        </w:rPr>
-        <w:t xml:space="preserve"> </w:t>
-      </w:r>
-      <w:proofErr w:type="spellStart"/>
-      <w:r>
-        <w:rPr>
-          <w:rFonts w:ascii="Times New Roman" w:hAnsi="Times New Roman" w:cs="Times New Roman"/>
-          <w:sz w:val="24"/>
-          <w:szCs w:val="24"/>
-          <w:lang w:val="fr-FR"/>
-        </w:rPr>
-        <w:t>LandSink</w:t>
-      </w:r>
-      <w:proofErr w:type="spellEnd"/>
-      <w:r>
-        <w:rPr>
-          <w:rFonts w:ascii="Times New Roman" w:hAnsi="Times New Roman" w:cs="Times New Roman"/>
-          <w:sz w:val="24"/>
-          <w:szCs w:val="24"/>
-          <w:lang w:val="fr-FR"/>
-        </w:rPr>
-        <w:t xml:space="preserve"> </w:t>
-      </w:r>
-      <w:r>
-        <w:rPr>
-          <w:rFonts w:ascii="Times New Roman" w:hAnsi="Times New Roman" w:cs="Times New Roman" w:hint="eastAsia"/>
-          <w:sz w:val="24"/>
-          <w:szCs w:val="24"/>
-          <w:lang w:val="fr-FR"/>
-        </w:rPr>
-        <w:t>-</w:t>
-      </w:r>
-      <w:r>
-        <w:rPr>
-          <w:rFonts w:ascii="Times New Roman" w:hAnsi="Times New Roman" w:cs="Times New Roman"/>
-          <w:sz w:val="24"/>
-          <w:szCs w:val="24"/>
-          <w:lang w:val="fr-FR"/>
-        </w:rPr>
-        <w:t xml:space="preserve"> </w:t>
-      </w:r>
-      <w:proofErr w:type="spellStart"/>
-      <w:r>
-        <w:rPr>
-          <w:rFonts w:ascii="Times New Roman" w:hAnsi="Times New Roman" w:cs="Times New Roman"/>
-          <w:sz w:val="24"/>
-          <w:szCs w:val="24"/>
-          <w:lang w:val="fr-FR"/>
-        </w:rPr>
-        <w:t>Fire</w:t>
-      </w:r>
-      <w:proofErr w:type="spellEnd"/>
-      <w:r>
-        <w:rPr>
-          <w:rFonts w:ascii="Times New Roman" w:hAnsi="Times New Roman" w:cs="Times New Roman"/>
-          <w:sz w:val="24"/>
-          <w:szCs w:val="24"/>
-          <w:lang w:val="fr-FR"/>
-        </w:rPr>
-        <w:t xml:space="preserve"> </w:t>
-      </w:r>
-      <w:r>
-        <w:rPr>
-          <w:rFonts w:ascii="Times New Roman" w:hAnsi="Times New Roman" w:cs="Times New Roman" w:hint="eastAsia"/>
-          <w:sz w:val="24"/>
-          <w:szCs w:val="24"/>
-          <w:lang w:val="fr-FR"/>
-        </w:rPr>
-        <w:t>-</w:t>
-      </w:r>
-      <w:r>
-        <w:rPr>
-          <w:rFonts w:ascii="Times New Roman" w:hAnsi="Times New Roman" w:cs="Times New Roman"/>
-          <w:sz w:val="24"/>
-          <w:szCs w:val="24"/>
-          <w:lang w:val="fr-FR"/>
-        </w:rPr>
-        <w:t xml:space="preserve"> </w:t>
-      </w:r>
-      <w:proofErr w:type="spellStart"/>
-      <w:r>
-        <w:rPr>
-          <w:rFonts w:ascii="Times New Roman" w:hAnsi="Times New Roman" w:cs="Times New Roman"/>
-          <w:sz w:val="24"/>
-          <w:szCs w:val="24"/>
-          <w:lang w:val="fr-FR"/>
-        </w:rPr>
-        <w:t>FreshWater</w:t>
-      </w:r>
-      <w:proofErr w:type="spellEnd"/>
-      <w:r>
-        <w:rPr>
-          <w:rFonts w:ascii="Times New Roman" w:hAnsi="Times New Roman" w:cs="Times New Roman" w:hint="eastAsia"/>
-          <w:sz w:val="24"/>
-          <w:szCs w:val="24"/>
-          <w:lang w:val="fr-FR"/>
-        </w:rPr>
-        <w:t xml:space="preserve">). </w:t>
-      </w:r>
-      <w:r>
-        <w:rPr>
-          <w:rFonts w:ascii="Times New Roman" w:hAnsi="Times New Roman" w:cs="Times New Roman"/>
-          <w:noProof/>
-          <w:sz w:val="24"/>
-          <w:szCs w:val="24"/>
-        </w:rPr>
-        <w:t xml:space="preserve">Based on a global analysis of the relationship between the heterotrophic and autotrophic components of soil respiration </w:t>
-      </w:r>
-      <w:bookmarkStart w:id="32" w:name="OLE_LINK392"/>
-      <w:bookmarkStart w:id="33" w:name="OLE_LINK393"/>
-      <w:r>
-        <w:rPr>
-          <w:rFonts w:ascii="Times New Roman" w:hAnsi="Times New Roman" w:cs="Times New Roman"/>
-          <w:noProof/>
-          <w:sz w:val="24"/>
-          <w:szCs w:val="24"/>
-        </w:rPr>
-        <w:fldChar w:fldCharType="begin" w:fldLock="1"/>
-      </w:r>
-      <w:r>
-        <w:rPr>
-          <w:rFonts w:ascii="Times New Roman" w:hAnsi="Times New Roman" w:cs="Times New Roman"/>
-          <w:noProof/>
-          <w:sz w:val="24"/>
-          <w:szCs w:val="24"/>
-        </w:rPr>
-        <w:instrText>ADDIN CSL_CITATION {"citationItems":[{"id":"ITEM-1","itemData":{"DOI":"10.1111/j.1365-2486.2004.00816.x","ISBN":"1354-1013","ISSN":"13541013","abstract":"Soil surface CO2 flux (R-S) is overwhelmingly the product of respiration by roots (autotrophic respiration, R-A) and soil organisms (heterotrophic respiration, R-H). Many studies have attempted to partition R-S into these two components, with highly variable results. This study analyzes published data encompassing 54 forest sites and shows that R-A and R-H are each strongly (R-2&gt;0.8) correlated to annual R-S across a wide range of forest ecosystems. Monte Carlo simulation showed that these correlations were significantly stronger than any correlation introduced as an artefact of measurement method. Biome type, measurement method, mean annual temperature, soil drainage, and leaf habit were not significant. For sites with available data, there was a significant (R-2=0.56) correlation between total detritus input and R-H, while R-A was unrelated to net primary production. We discuss why R-A and R-H might be related to each other on large scales, as both ultimately depend on forest carbon balance and photosynthate supply. Limited data suggest that these or similar relationships have broad applicability in other ecosystem types. Site-specific measurements are always more desirable than the application of inferred broad relationships, but belowground measurements are difficult and expensive, while measuring R-S is straightforward and commonly done. Thus the relationships presented here provide a useful method that can help constrain estimates of terrestrial carbon budgets.","author":[{"dropping-particle":"","family":"Bond-Lamberty","given":"Ben","non-dropping-particle":"","parse-names":false,"suffix":""},{"dropping-particle":"","family":"Wang","given":"Chuankuan","non-dropping-particle":"","parse-names":false,"suffix":""},{"dropping-particle":"","family":"Gower","given":"Stith T.","non-dropping-particle":"","parse-names":false,"suffix":""}],"container-title":"Global Change Biology","id":"ITEM-1","issue":"10","issued":{"date-parts":[["2004"]]},"page":"1756-1766","title":"A global relationship between the heterotrophic and autotrophic components of soil respiration?","type":"article-journal","volume":"10"},"uris":["http://www.mendeley.com/documents/?uuid=675f1415-a5eb-4d67-a899-e7ad439c024d"]}],"mendeley":{"formattedCitation":"(Bond-Lamberty, Wang, &amp; Gower, 2004)","plainTextFormattedCitation":"(Bond-Lamberty, Wang, &amp; Gower, 2004)","previouslyFormattedCitation":"(Bond-Lamberty, Wang, &amp; Gower, 2004)"},"properties":{"noteIndex":0},"schema":"https://github.com/citation-style-language/schema/raw/master/csl-citation.json"}</w:instrText>
-      </w:r>
-      <w:r>
-        <w:rPr>
-          <w:rFonts w:ascii="Times New Roman" w:hAnsi="Times New Roman" w:cs="Times New Roman"/>
-          <w:noProof/>
-          <w:sz w:val="24"/>
-          <w:szCs w:val="24"/>
-        </w:rPr>
-        <w:fldChar w:fldCharType="separate"/>
-      </w:r>
-      <w:r>
-        <w:rPr>
-          <w:rFonts w:ascii="Times New Roman" w:hAnsi="Times New Roman" w:cs="Times New Roman"/>
-          <w:noProof/>
-          <w:sz w:val="24"/>
-          <w:szCs w:val="24"/>
-        </w:rPr>
-        <w:t>(Bond-Lamberty, Wang, &amp; Gower, 2004)</w:t>
-      </w:r>
-      <w:r>
-        <w:rPr>
-          <w:rFonts w:ascii="Times New Roman" w:hAnsi="Times New Roman" w:cs="Times New Roman"/>
-          <w:noProof/>
-          <w:sz w:val="24"/>
-          <w:szCs w:val="24"/>
-        </w:rPr>
-        <w:fldChar w:fldCharType="end"/>
-      </w:r>
-      <w:bookmarkEnd w:id="32"/>
-      <w:bookmarkEnd w:id="33"/>
-      <w:r>
-        <w:rPr>
-          <w:rFonts w:ascii="Times New Roman" w:hAnsi="Times New Roman" w:cs="Times New Roman"/>
-          <w:noProof/>
-          <w:sz w:val="24"/>
-          <w:szCs w:val="24"/>
-        </w:rPr>
-        <w:t xml:space="preserve">, </w:t>
-      </w:r>
-      <w:r>
-        <w:rPr>
-          <w:rFonts w:ascii="Times New Roman" w:hAnsi="Times New Roman" w:cs="Times New Roman" w:hint="eastAsia"/>
-          <w:noProof/>
-          <w:sz w:val="24"/>
-          <w:szCs w:val="24"/>
-        </w:rPr>
-        <w:t>Ra</w:t>
-      </w:r>
-      <w:r>
-        <w:rPr>
-          <w:rFonts w:ascii="Times New Roman" w:hAnsi="Times New Roman" w:cs="Times New Roman"/>
-          <w:noProof/>
-          <w:sz w:val="24"/>
-          <w:szCs w:val="24"/>
-        </w:rPr>
-        <w:t xml:space="preserve"> to </w:t>
-      </w:r>
-      <w:r>
-        <w:rPr>
-          <w:rFonts w:ascii="Times New Roman" w:hAnsi="Times New Roman" w:cs="Times New Roman" w:hint="eastAsia"/>
-          <w:noProof/>
-          <w:sz w:val="24"/>
-          <w:szCs w:val="24"/>
-        </w:rPr>
-        <w:t>Rh ratio</w:t>
-      </w:r>
-      <w:r>
-        <w:rPr>
-          <w:rFonts w:ascii="Times New Roman" w:hAnsi="Times New Roman" w:cs="Times New Roman"/>
-          <w:noProof/>
-          <w:sz w:val="24"/>
-          <w:szCs w:val="24"/>
-        </w:rPr>
-        <w:t xml:space="preserve"> (R</w:t>
-      </w:r>
-      <w:r>
-        <w:rPr>
-          <w:rFonts w:ascii="Times New Roman" w:hAnsi="Times New Roman" w:cs="Times New Roman" w:hint="eastAsia"/>
-          <w:noProof/>
-          <w:sz w:val="24"/>
-          <w:szCs w:val="24"/>
-        </w:rPr>
-        <w:t xml:space="preserve">a </w:t>
-      </w:r>
-      <w:r>
-        <w:rPr>
-          <w:rFonts w:ascii="Times New Roman" w:hAnsi="Times New Roman" w:cs="Times New Roman"/>
-          <w:noProof/>
-          <w:sz w:val="24"/>
-          <w:szCs w:val="24"/>
-        </w:rPr>
-        <w:t>/</w:t>
-      </w:r>
-      <w:r>
-        <w:rPr>
-          <w:rFonts w:ascii="Times New Roman" w:hAnsi="Times New Roman" w:cs="Times New Roman" w:hint="eastAsia"/>
-          <w:noProof/>
-          <w:sz w:val="24"/>
-          <w:szCs w:val="24"/>
-        </w:rPr>
-        <w:t xml:space="preserve"> </w:t>
-      </w:r>
-      <w:r>
-        <w:rPr>
-          <w:rFonts w:ascii="Times New Roman" w:hAnsi="Times New Roman" w:cs="Times New Roman"/>
-          <w:noProof/>
-          <w:sz w:val="24"/>
-          <w:szCs w:val="24"/>
-        </w:rPr>
-        <w:t xml:space="preserve">Rh) was 0.75 </w:t>
-      </w:r>
-      <w:bookmarkStart w:id="34" w:name="OLE_LINK397"/>
-      <w:bookmarkStart w:id="35" w:name="OLE_LINK398"/>
-      <w:r>
-        <w:rPr>
-          <w:rFonts w:ascii="Times New Roman" w:hAnsi="Times New Roman" w:cs="Times New Roman"/>
-          <w:noProof/>
-          <w:sz w:val="24"/>
-          <w:szCs w:val="24"/>
-        </w:rPr>
-        <w:t>(</w:t>
-      </w:r>
-      <w:r>
-        <w:rPr>
-          <w:rFonts w:ascii="Times New Roman" w:hAnsi="Times New Roman" w:cs="Times New Roman"/>
-          <w:sz w:val="24"/>
-          <w:szCs w:val="24"/>
-        </w:rPr>
-        <w:t>±0.16</w:t>
-      </w:r>
-      <w:bookmarkEnd w:id="34"/>
-      <w:bookmarkEnd w:id="35"/>
-      <w:r>
-        <w:rPr>
-          <w:rFonts w:ascii="Times New Roman" w:hAnsi="Times New Roman" w:cs="Times New Roman"/>
-          <w:sz w:val="24"/>
-          <w:szCs w:val="24"/>
-        </w:rPr>
-        <w:t xml:space="preserve">, </w:t>
-      </w:r>
-      <w:r>
-        <w:rPr>
-          <w:rFonts w:ascii="Times New Roman" w:hAnsi="Times New Roman" w:cs="Times New Roman"/>
-          <w:noProof/>
-          <w:sz w:val="24"/>
-          <w:szCs w:val="24"/>
-        </w:rPr>
-        <w:t xml:space="preserve">recalculated based on original data from </w:t>
-      </w:r>
-      <w:r>
-        <w:rPr>
-          <w:rFonts w:ascii="Times New Roman" w:hAnsi="Times New Roman" w:cs="Times New Roman"/>
-          <w:noProof/>
-          <w:sz w:val="24"/>
-          <w:szCs w:val="24"/>
-        </w:rPr>
-        <w:fldChar w:fldCharType="begin" w:fldLock="1"/>
-      </w:r>
-      <w:r>
-        <w:rPr>
-          <w:rFonts w:ascii="Times New Roman" w:hAnsi="Times New Roman" w:cs="Times New Roman"/>
-          <w:noProof/>
-          <w:sz w:val="24"/>
-          <w:szCs w:val="24"/>
-        </w:rPr>
-        <w:instrText>ADDIN CSL_CITATION {"citationItems":[{"id":"ITEM-1","itemData":{"DOI":"10.1111/j.1365-2486.2004.00816.x","ISBN":"1354-1013","ISSN":"13541013","abstract":"Soil surface CO2 flux (R-S) is overwhelmingly the product of respiration by roots (autotrophic respiration, R-A) and soil organisms (heterotrophic respiration, R-H). Many studies have attempted to partition R-S into these two components, with highly variable results. This study analyzes published data encompassing 54 forest sites and shows that R-A and R-H are each strongly (R-2&gt;0.8) correlated to annual R-S across a wide range of forest ecosystems. Monte Carlo simulation showed that these correlations were significantly stronger than any correlation introduced as an artefact of measurement method. Biome type, measurement method, mean annual temperature, soil drainage, and leaf habit were not significant. For sites with available data, there was a significant (R-2=0.56) correlation between total detritus input and R-H, while R-A was unrelated to net primary production. We discuss why R-A and R-H might be related to each other on large scales, as both ultimately depend on forest carbon balance and photosynthate supply. Limited data suggest that these or similar relationships have broad applicability in other ecosystem types. Site-specific measurements are always more desirable than the application of inferred broad relationships, but belowground measurements are difficult and expensive, while measuring R-S is straightforward and commonly done. Thus the relationships presented here provide a useful method that can help constrain estimates of terrestrial carbon budgets.","author":[{"dropping-particle":"","family":"Bond-Lamberty","given":"Ben","non-dropping-particle":"","parse-names":false,"suffix":""},{"dropping-particle":"","family":"Wang","given":"Chuankuan","non-dropping-particle":"","parse-names":false,"suffix":""},{"dropping-particle":"","family":"Gower","given":"Stith T.","non-dropping-particle":"","parse-names":false,"suffix":""}],"container-title":"Global Change Biology","id":"ITEM-1","issue":"10","issued":{"date-parts":[["2004"]]},"page":"1756-1766","title":"A global relationship between the heterotrophic and autotrophic components of soil respiration?","type":"article-journal","volume":"10"},"uris":["http://www.mendeley.com/documents/?uuid=675f1415-a5eb-4d67-a899-e7ad439c024d"]}],"mendeley":{"formattedCitation":"(Bond-Lamberty et al., 2004)","plainTextFormattedCitation":"(Bond-Lamberty et al., 2004)","previouslyFormattedCitation":"(Bond-Lamberty et al., 2004)"},"properties":{"noteIndex":0},"schema":"https://github.com/citation-style-language/schema/raw/master/csl-citation.json"}</w:instrText>
-      </w:r>
-      <w:r>
-        <w:rPr>
-          <w:rFonts w:ascii="Times New Roman" w:hAnsi="Times New Roman" w:cs="Times New Roman"/>
-          <w:noProof/>
-          <w:sz w:val="24"/>
-          <w:szCs w:val="24"/>
-        </w:rPr>
-        <w:fldChar w:fldCharType="separate"/>
-      </w:r>
-      <w:r>
-        <w:rPr>
-          <w:rFonts w:ascii="Times New Roman" w:hAnsi="Times New Roman" w:cs="Times New Roman"/>
-          <w:noProof/>
-          <w:sz w:val="24"/>
-          <w:szCs w:val="24"/>
-        </w:rPr>
-        <w:t>(Bond-Lamberty et al., 2004)</w:t>
-      </w:r>
-      <w:r>
-        <w:rPr>
-          <w:rFonts w:ascii="Times New Roman" w:hAnsi="Times New Roman" w:cs="Times New Roman"/>
-          <w:noProof/>
-          <w:sz w:val="24"/>
-          <w:szCs w:val="24"/>
-        </w:rPr>
-        <w:fldChar w:fldCharType="end"/>
-      </w:r>
-      <w:r>
-        <w:rPr>
-          <w:rFonts w:ascii="Times New Roman" w:hAnsi="Times New Roman" w:cs="Times New Roman"/>
-          <w:noProof/>
-          <w:sz w:val="24"/>
-          <w:szCs w:val="24"/>
-        </w:rPr>
-        <w:t>)</w:t>
-      </w:r>
-      <w:r>
-        <w:rPr>
-          <w:rFonts w:ascii="Times New Roman" w:hAnsi="Times New Roman" w:cs="Times New Roman" w:hint="eastAsia"/>
-          <w:noProof/>
-          <w:sz w:val="24"/>
-          <w:szCs w:val="24"/>
-        </w:rPr>
-        <w:t>, and</w:t>
-      </w:r>
-      <w:r>
-        <w:rPr>
-          <w:rFonts w:ascii="Times New Roman" w:hAnsi="Times New Roman" w:cs="Times New Roman"/>
-          <w:noProof/>
-          <w:sz w:val="24"/>
-          <w:szCs w:val="24"/>
-        </w:rPr>
-        <w:t xml:space="preserve"> the </w:t>
-      </w:r>
-      <w:r>
-        <w:rPr>
-          <w:rFonts w:ascii="Times New Roman" w:hAnsi="Times New Roman" w:cs="Times New Roman" w:hint="eastAsia"/>
-          <w:noProof/>
-          <w:sz w:val="24"/>
-          <w:szCs w:val="24"/>
-        </w:rPr>
-        <w:t xml:space="preserve">global </w:t>
-      </w:r>
-      <w:r>
-        <w:rPr>
-          <w:rFonts w:ascii="Times New Roman" w:hAnsi="Times New Roman" w:cs="Times New Roman"/>
-          <w:noProof/>
-          <w:sz w:val="24"/>
-          <w:szCs w:val="24"/>
-        </w:rPr>
-        <w:t>R</w:t>
-      </w:r>
-      <w:r>
-        <w:rPr>
-          <w:rFonts w:ascii="Times New Roman" w:hAnsi="Times New Roman" w:cs="Times New Roman" w:hint="eastAsia"/>
-          <w:noProof/>
-          <w:sz w:val="24"/>
-          <w:szCs w:val="24"/>
-        </w:rPr>
-        <w:t>a</w:t>
-      </w:r>
-      <w:r>
-        <w:rPr>
-          <w:rFonts w:ascii="Times New Roman" w:hAnsi="Times New Roman" w:cs="Times New Roman"/>
-          <w:noProof/>
-          <w:sz w:val="24"/>
-          <w:szCs w:val="24"/>
-        </w:rPr>
-        <w:t xml:space="preserve"> can be estimated </w:t>
-      </w:r>
-      <w:r>
-        <w:rPr>
-          <w:rFonts w:ascii="Times New Roman" w:hAnsi="Times New Roman" w:cs="Times New Roman" w:hint="eastAsia"/>
-          <w:noProof/>
-          <w:sz w:val="24"/>
-          <w:szCs w:val="24"/>
-        </w:rPr>
-        <w:t xml:space="preserve">through equation: </w:t>
-      </w:r>
-      <w:r>
-        <w:rPr>
-          <w:rFonts w:ascii="Times New Roman" w:hAnsi="Times New Roman" w:cs="Times New Roman" w:hint="eastAsia"/>
-          <w:noProof/>
-          <w:sz w:val="24"/>
-          <w:szCs w:val="24"/>
-        </w:rPr>
-        <w:t xml:space="preserve">Ra = Rh </w:t>
-      </w:r>
-      <w:r>
-        <w:rPr>
-          <w:rFonts w:ascii="Times New Roman" w:hAnsi="Times New Roman" w:cs="Times New Roman"/>
-          <w:sz w:val="24"/>
-          <w:szCs w:val="24"/>
-        </w:rPr>
-        <w:t>×</w:t>
-      </w:r>
-      <w:r>
-        <w:rPr>
-          <w:rFonts w:ascii="Times New Roman" w:hAnsi="Times New Roman" w:cs="Times New Roman" w:hint="eastAsia"/>
-          <w:sz w:val="24"/>
-          <w:szCs w:val="24"/>
-        </w:rPr>
-        <w:t xml:space="preserve"> </w:t>
-      </w:r>
-      <w:r>
-        <w:rPr>
-          <w:rFonts w:ascii="Times New Roman" w:hAnsi="Times New Roman" w:cs="Times New Roman" w:hint="eastAsia"/>
-          <w:noProof/>
-          <w:sz w:val="24"/>
-          <w:szCs w:val="24"/>
-        </w:rPr>
-        <w:t>0.75</w:t>
-      </w:r>
-      <w:r>
-        <w:rPr>
-          <w:rFonts w:ascii="Times New Roman" w:hAnsi="Times New Roman" w:cs="Times New Roman"/>
-          <w:noProof/>
-          <w:sz w:val="24"/>
-          <w:szCs w:val="24"/>
-        </w:rPr>
-        <w:t xml:space="preserve">. </w:t>
-      </w:r>
-    </w:p>
-    <w:p>
-      <w:pPr>
-        <w:spacing w:before="120" w:after="120" w:line="360" w:lineRule="auto"/>
-        <w:ind w:firstLine="720"/>
-        <w:rPr>
-          <w:rFonts w:ascii="Times New Roman" w:hAnsi="Times New Roman" w:cs="Times New Roman"/>
-          <w:sz w:val="24"/>
-          <w:szCs w:val="24"/>
-        </w:rPr>
-      </w:pPr>
-      <w:r>
-        <w:rPr>
-          <w:rFonts w:ascii="Times New Roman" w:hAnsi="Times New Roman" w:cs="Times New Roman"/>
-          <w:sz w:val="24"/>
-          <w:szCs w:val="24"/>
-        </w:rPr>
-        <w:t>This conclusion is supported by the Rs estimate that emerges from quantifying Rs from global flux estimates of other components of the terrestrial carbon cycle. To make this comparison, we evaluated two approaches to partitioning the global carbon cycle from known estimates of the various fluxes and calculated the unknowns (Fig.5</w:t>
-      </w:r>
-      <w:r>
-        <w:rPr>
-          <w:rFonts w:ascii="Times New Roman" w:hAnsi="Times New Roman" w:cs="Times New Roman" w:hint="eastAsia"/>
-          <w:sz w:val="24"/>
-          <w:szCs w:val="24"/>
-        </w:rPr>
-        <w:t>,</w:t>
-      </w:r>
-      <w:r>
-        <w:rPr>
-          <w:rFonts w:ascii="Times New Roman" w:hAnsi="Times New Roman" w:cs="Times New Roman"/>
-          <w:sz w:val="24"/>
-          <w:szCs w:val="24"/>
-        </w:rPr>
-        <w:t xml:space="preserve"> Table S1</w:t>
-      </w:r>
-      <w:r>
-        <w:rPr>
-          <w:rFonts w:ascii="Times New Roman" w:hAnsi="Times New Roman" w:cs="Times New Roman" w:hint="eastAsia"/>
-          <w:sz w:val="24"/>
-          <w:szCs w:val="24"/>
-        </w:rPr>
-        <w:t xml:space="preserve"> </w:t>
-      </w:r>
-      <w:r>
-        <w:rPr>
-          <w:rFonts w:ascii="Times New Roman" w:hAnsi="Times New Roman" w:cs="Times New Roman"/>
-          <w:sz w:val="24"/>
-          <w:szCs w:val="24"/>
-        </w:rPr>
-        <w:t xml:space="preserve">and </w:t>
-      </w:r>
-      <w:r>
-        <w:rPr>
-          <w:rFonts w:ascii="Times New Roman" w:hAnsi="Times New Roman" w:cs="Times New Roman" w:hint="eastAsia"/>
-          <w:sz w:val="24"/>
-          <w:szCs w:val="24"/>
-        </w:rPr>
-        <w:t>S2</w:t>
-      </w:r>
-      <w:r>
-        <w:rPr>
-          <w:rFonts w:ascii="Times New Roman" w:hAnsi="Times New Roman" w:cs="Times New Roman"/>
-          <w:sz w:val="24"/>
-          <w:szCs w:val="24"/>
-        </w:rPr>
-        <w:t xml:space="preserve">). Both gross primary production (GPP, the atmospheric carbon that is synthesized into carbohydrates by </w:t>
-      </w:r>
-      <w:r>
-        <w:rPr>
-          <w:rFonts w:ascii="Times New Roman" w:hAnsi="Times New Roman" w:cs="Times New Roman"/>
-          <w:sz w:val="24"/>
-          <w:szCs w:val="24"/>
-        </w:rPr>
-        <w:lastRenderedPageBreak/>
-        <w:t xml:space="preserve">plants) and net primary production (NPP, the remainder of C after portions are respired by plants (Ra)) are known quantities, where GPP is 120 </w:t>
-      </w:r>
-      <w:proofErr w:type="spellStart"/>
-      <w:r>
-        <w:rPr>
-          <w:rFonts w:ascii="Times New Roman" w:hAnsi="Times New Roman" w:cs="Times New Roman"/>
-          <w:sz w:val="24"/>
-          <w:szCs w:val="24"/>
-        </w:rPr>
-        <w:t>Pg</w:t>
-      </w:r>
-      <w:proofErr w:type="spellEnd"/>
-      <w:r>
-        <w:rPr>
-          <w:rFonts w:ascii="Times New Roman" w:hAnsi="Times New Roman" w:cs="Times New Roman" w:hint="eastAsia"/>
-          <w:sz w:val="24"/>
-          <w:szCs w:val="24"/>
-        </w:rPr>
-        <w:t xml:space="preserve"> </w:t>
-      </w:r>
-      <w:r>
-        <w:rPr>
-          <w:rFonts w:ascii="Times New Roman" w:hAnsi="Times New Roman" w:cs="Times New Roman"/>
-          <w:sz w:val="24"/>
-          <w:szCs w:val="24"/>
-        </w:rPr>
-        <w:t>C yr</w:t>
-      </w:r>
-      <w:r>
-        <w:rPr>
-          <w:rFonts w:ascii="Times New Roman" w:hAnsi="Times New Roman" w:cs="Times New Roman"/>
-          <w:sz w:val="24"/>
-          <w:szCs w:val="24"/>
-          <w:vertAlign w:val="superscript"/>
-        </w:rPr>
-        <w:t>-1</w:t>
-      </w:r>
-      <w:r>
-        <w:rPr>
-          <w:rFonts w:ascii="Times New Roman" w:hAnsi="Times New Roman" w:cs="Times New Roman"/>
-          <w:sz w:val="24"/>
-          <w:szCs w:val="24"/>
-        </w:rPr>
-        <w:t xml:space="preserve"> (</w:t>
-      </w:r>
-      <w:r>
-        <w:rPr>
-          <w:rFonts w:ascii="Times New Roman" w:hAnsi="Times New Roman" w:cs="Times New Roman"/>
-          <w:sz w:val="24"/>
-          <w:szCs w:val="24"/>
-        </w:rPr>
-        <w:fldChar w:fldCharType="begin" w:fldLock="1"/>
-      </w:r>
-      <w:r>
-        <w:rPr>
-          <w:rFonts w:ascii="Times New Roman" w:hAnsi="Times New Roman" w:cs="Times New Roman"/>
-          <w:sz w:val="24"/>
-          <w:szCs w:val="24"/>
-        </w:rPr>
-        <w:instrText>ADDIN CSL_CITATION {"citationItems":[{"id":"ITEM-1","itemData":{"author":[{"dropping-particle":"","family":"Prentice","given":"I.C.","non-dropping-particle":"","parse-names":false,"suffix":""},{"dropping-particle":"","family":"Farquhar","given":"G.D.","non-dropping-particle":"","parse-names":false,"suffix":""},{"dropping-particle":"","family":"Fasham","given":"M.J.R.","non-dropping-particle":"","parse-names":false,"suffix":""},{"dropping-particle":"","family":"Goulden","given":"M.L.","non-dropping-particle":"","parse-names":false,"suffix":""},{"dropping-particle":"","family":"Heimann","given":"M.","non-dropping-particle":"","parse-names":false,"suffix":""},{"dropping-particle":"","family":"Jaramillo","given":"V.J.","non-dropping-particle":"","parse-names":false,"suffix":""},{"dropping-particle":"","family":"Kheshgi","given":"H.S.","non-dropping-particle":"","parse-names":false,"suffix":""},{"dropping-particle":"Le","family":"Quéré","given":"C.","non-dropping-particle":"","parse-names":false,"suffix":""},{"dropping-particle":"","family":"Scholes","given":"R.J.","non-dropping-particle":"","parse-names":false,"suffix":""},{"dropping-particle":"","family":"Wallace","given":"D.W.R.","non-dropping-particle":"","parse-names":false,"suffix":""}],"container-title":"Contribution of Working Group I to the Fourth Assessment Report of the Intergovernmental Panel on Climate Change, 2007","editor":[{"dropping-particle":"","family":"Solomon","given":"S.","non-dropping-particle":"","parse-names":false,"suffix":""},{"dropping-particle":"","family":"Qin","given":"D.","non-dropping-particle":"","parse-names":false,"suffix":""},{"dropping-particle":"","family":"Manning","given":"M.","non-dropping-particle":"","parse-names":false,"suffix":""},{"dropping-particle":"","family":"Chen","given":"Z.","non-dropping-particle":"","parse-names":false,"suffix":""},{"dropping-particle":"","family":"Marquis","given":"M.","non-dropping-particle":"","parse-names":false,"suffix":""},{"dropping-particle":"","family":"Averyt","given":"K.B.","non-dropping-particle":"","parse-names":false,"suffix":""},{"dropping-particle":"","family":"Tignor","given":"M.","non-dropping-particle":"","parse-names":false,"suffix":""},{"dropping-particle":"","family":"Miller","given":"H.L.","non-dropping-particle":"","parse-names":false,"suffix":""}],"id":"ITEM-1","issued":{"date-parts":[["2007"]]},"page":"183-287","publisher":"Cambridge University Press","publisher-place":"Cambridge, United Kingdom and New York, NY, USA","title":"The Carbon Cycle and Atmospheric Carbon Dioxide","type":"chapter"},"uris":["http://www.mendeley.com/documents/?uuid=2d1986d2-46a5-4f35-acb0-f2efb4dac99b"]}],"mendeley":{"formattedCitation":"(Prentice et al., 2007)","manualFormatting":"Prentice et al. (2007)","plainTextFormattedCitation":"(Prentice et al., 2007)","previouslyFormattedCitation":"(Prentice et al., 2007)"},"properties":{"noteIndex":0},"schema":"https://github.com/citation-style-language/schema/raw/master/csl-citation.json"}</w:instrText>
-      </w:r>
-      <w:r>
-        <w:rPr>
-          <w:rFonts w:ascii="Times New Roman" w:hAnsi="Times New Roman" w:cs="Times New Roman"/>
-          <w:sz w:val="24"/>
-          <w:szCs w:val="24"/>
-        </w:rPr>
-        <w:fldChar w:fldCharType="separate"/>
-      </w:r>
-      <w:r>
-        <w:rPr>
-          <w:rFonts w:ascii="Times New Roman" w:hAnsi="Times New Roman" w:cs="Times New Roman"/>
-          <w:noProof/>
-          <w:sz w:val="24"/>
-          <w:szCs w:val="24"/>
-        </w:rPr>
-        <w:t xml:space="preserve">Prentice </w:t>
-      </w:r>
-      <w:r>
-        <w:rPr>
-          <w:rFonts w:ascii="Times New Roman" w:hAnsi="Times New Roman" w:cs="Times New Roman"/>
-          <w:i/>
-          <w:noProof/>
-          <w:sz w:val="24"/>
-          <w:szCs w:val="24"/>
-        </w:rPr>
-        <w:t>et al.</w:t>
-      </w:r>
-      <w:r>
-        <w:rPr>
-          <w:rFonts w:ascii="Times New Roman" w:hAnsi="Times New Roman" w:cs="Times New Roman"/>
-          <w:noProof/>
-          <w:sz w:val="24"/>
-          <w:szCs w:val="24"/>
-        </w:rPr>
-        <w:t xml:space="preserve"> (2007)</w:t>
-      </w:r>
-      <w:r>
-        <w:rPr>
-          <w:rFonts w:ascii="Times New Roman" w:hAnsi="Times New Roman" w:cs="Times New Roman"/>
-          <w:sz w:val="24"/>
-          <w:szCs w:val="24"/>
-        </w:rPr>
-        <w:fldChar w:fldCharType="end"/>
-      </w:r>
-      <w:r>
-        <w:rPr>
-          <w:rFonts w:ascii="Times New Roman" w:hAnsi="Times New Roman" w:cs="Times New Roman"/>
-          <w:sz w:val="24"/>
-          <w:szCs w:val="24"/>
-        </w:rPr>
-        <w:t xml:space="preserve">) and NPP is 56.2 </w:t>
-      </w:r>
-      <w:proofErr w:type="spellStart"/>
-      <w:r>
-        <w:rPr>
-          <w:rFonts w:ascii="Times New Roman" w:hAnsi="Times New Roman" w:cs="Times New Roman"/>
-          <w:sz w:val="24"/>
-          <w:szCs w:val="24"/>
-        </w:rPr>
-        <w:t>Pg</w:t>
-      </w:r>
-      <w:proofErr w:type="spellEnd"/>
-      <w:r>
-        <w:rPr>
-          <w:rFonts w:ascii="Times New Roman" w:hAnsi="Times New Roman" w:cs="Times New Roman"/>
-          <w:sz w:val="24"/>
-          <w:szCs w:val="24"/>
-        </w:rPr>
-        <w:t xml:space="preserve"> C yr</w:t>
-      </w:r>
-      <w:r>
-        <w:rPr>
-          <w:rFonts w:ascii="Times New Roman" w:hAnsi="Times New Roman" w:cs="Times New Roman"/>
-          <w:sz w:val="24"/>
-          <w:szCs w:val="24"/>
-          <w:vertAlign w:val="superscript"/>
-        </w:rPr>
-        <w:t>-1</w:t>
-      </w:r>
-      <w:r>
-        <w:rPr>
-          <w:rFonts w:ascii="Times New Roman" w:hAnsi="Times New Roman" w:cs="Times New Roman"/>
-          <w:sz w:val="24"/>
-          <w:szCs w:val="24"/>
-        </w:rPr>
-        <w:t xml:space="preserve"> (Ito, 2011). In the first approach, from NPP we </w:t>
-      </w:r>
-      <w:proofErr w:type="spellStart"/>
-      <w:r>
-        <w:rPr>
-          <w:rFonts w:ascii="Times New Roman" w:hAnsi="Times New Roman" w:cs="Times New Roman"/>
-          <w:sz w:val="24"/>
-          <w:szCs w:val="24"/>
-        </w:rPr>
-        <w:t>substracted</w:t>
-      </w:r>
-      <w:proofErr w:type="spellEnd"/>
-      <w:r>
-        <w:rPr>
-          <w:rFonts w:ascii="Times New Roman" w:hAnsi="Times New Roman" w:cs="Times New Roman"/>
-          <w:sz w:val="24"/>
-          <w:szCs w:val="24"/>
-        </w:rPr>
-        <w:t xml:space="preserve"> carbon stored in the land sink (2.10 ±0.28 </w:t>
-      </w:r>
-      <w:proofErr w:type="spellStart"/>
-      <w:r>
-        <w:rPr>
-          <w:rFonts w:ascii="Times New Roman" w:hAnsi="Times New Roman" w:cs="Times New Roman"/>
-          <w:sz w:val="24"/>
-          <w:szCs w:val="24"/>
-        </w:rPr>
-        <w:t>Pg</w:t>
-      </w:r>
-      <w:proofErr w:type="spellEnd"/>
-      <w:r>
-        <w:rPr>
-          <w:rFonts w:ascii="Times New Roman" w:hAnsi="Times New Roman" w:cs="Times New Roman"/>
-          <w:sz w:val="24"/>
-          <w:szCs w:val="24"/>
-        </w:rPr>
-        <w:t xml:space="preserve"> C; </w:t>
-      </w:r>
-      <w:r>
-        <w:rPr>
-          <w:rFonts w:ascii="Times New Roman" w:hAnsi="Times New Roman" w:cs="Times New Roman"/>
-          <w:sz w:val="24"/>
-          <w:szCs w:val="24"/>
-        </w:rPr>
-        <w:fldChar w:fldCharType="begin" w:fldLock="1"/>
-      </w:r>
-      <w:r>
-        <w:rPr>
-          <w:rFonts w:ascii="Times New Roman" w:hAnsi="Times New Roman" w:cs="Times New Roman"/>
-          <w:sz w:val="24"/>
-          <w:szCs w:val="24"/>
-        </w:rPr>
-        <w:instrText>ADDIN CSL_CITATION {"citationItems":[{"id":"ITEM-1","itemData":{"author":[{"dropping-particle":"","family":"Quéré","given":"Corinne","non-dropping-particle":"Le","parse-names":false,"suffix":""},{"dropping-particle":"","family":"Moriarty","given":"Roisin","non-dropping-particle":"","parse-names":false,"suffix":""},{"dropping-particle":"","family":"Andrew","given":"Robbie M","non-dropping-particle":"","parse-names":false,"suffix":""},{"dropping-particle":"","family":"Canadell","given":"Josep G","non-dropping-particle":"","parse-names":false,"suffix":""},{"dropping-particle":"","family":"Sitch","given":"Stephen","non-dropping-particle":"","parse-names":false,"suffix":""},{"dropping-particle":"","family":"Korsbakken","given":"Jan Ivar","non-dropping-particle":"","parse-names":false,"suffix":""},{"dropping-particle":"","family":"Friedlingstein","given":"Pierre","non-dropping-particle":"","parse-names":false,"suffix":""},{"dropping-particle":"","family":"Peters","given":"Glen Philip","non-dropping-particle":"","parse-names":false,"suffix":""},{"dropping-particle":"","family":"Andres","given":"Robert J","non-dropping-particle":"","parse-names":false,"suffix":""},{"dropping-particle":"","family":"Boden","given":"Thomas A","non-dropping-particle":"","parse-names":false,"suffix":""}],"container-title":"Earth System Science Data","id":"ITEM-1","issue":"2","issued":{"date-parts":[["2015"]]},"page":"349-396","publisher":"Copernicus GmbH","title":"Global carbon budget 2015","type":"article-journal","volume":"7"},"uris":["http://www.mendeley.com/documents/?uuid=fff2e919-0c3a-48c9-acdf-0e735f2d5349"]}],"mendeley":{"formattedCitation":"(Le Quéré et al., 2015)","manualFormatting":"Le Quéré et al. (2015)","plainTextFormattedCitation":"(Le Quéré et al., 2015)","previouslyFormattedCitation":"(Le Quéré et al., 2015)"},"properties":{"noteIndex":0},"schema":"https://github.com/citation-style-language/schema/raw/master/csl-citation.json"}</w:instrText>
-      </w:r>
-      <w:r>
-        <w:rPr>
-          <w:rFonts w:ascii="Times New Roman" w:hAnsi="Times New Roman" w:cs="Times New Roman"/>
-          <w:sz w:val="24"/>
-          <w:szCs w:val="24"/>
-        </w:rPr>
-        <w:fldChar w:fldCharType="separate"/>
-      </w:r>
-      <w:r>
-        <w:rPr>
-          <w:rFonts w:ascii="Times New Roman" w:hAnsi="Times New Roman" w:cs="Times New Roman"/>
-          <w:noProof/>
-          <w:sz w:val="24"/>
-          <w:szCs w:val="24"/>
-        </w:rPr>
-        <w:t xml:space="preserve">Le Quéré </w:t>
-      </w:r>
-      <w:r>
-        <w:rPr>
-          <w:rFonts w:ascii="Times New Roman" w:hAnsi="Times New Roman" w:cs="Times New Roman"/>
-          <w:i/>
-          <w:noProof/>
-          <w:sz w:val="24"/>
-          <w:szCs w:val="24"/>
-        </w:rPr>
-        <w:t>et al.</w:t>
-      </w:r>
-      <w:r>
-        <w:rPr>
-          <w:rFonts w:ascii="Times New Roman" w:hAnsi="Times New Roman" w:cs="Times New Roman"/>
-          <w:noProof/>
-          <w:sz w:val="24"/>
-          <w:szCs w:val="24"/>
-        </w:rPr>
-        <w:t xml:space="preserve"> (2015)</w:t>
-      </w:r>
-      <w:r>
-        <w:rPr>
-          <w:rFonts w:ascii="Times New Roman" w:hAnsi="Times New Roman" w:cs="Times New Roman"/>
-          <w:sz w:val="24"/>
-          <w:szCs w:val="24"/>
-        </w:rPr>
-        <w:fldChar w:fldCharType="end"/>
-      </w:r>
-      <w:r>
-        <w:rPr>
-          <w:rFonts w:ascii="Times New Roman" w:hAnsi="Times New Roman" w:cs="Times New Roman"/>
-          <w:sz w:val="24"/>
-          <w:szCs w:val="24"/>
-        </w:rPr>
-        <w:t xml:space="preserve">), burned by fire (3.53 </w:t>
-      </w:r>
-      <w:proofErr w:type="spellStart"/>
-      <w:r>
-        <w:rPr>
-          <w:rFonts w:ascii="Times New Roman" w:hAnsi="Times New Roman" w:cs="Times New Roman"/>
-          <w:sz w:val="24"/>
-          <w:szCs w:val="24"/>
-        </w:rPr>
-        <w:t>Pg</w:t>
-      </w:r>
-      <w:proofErr w:type="spellEnd"/>
-      <w:r>
-        <w:rPr>
-          <w:rFonts w:ascii="Times New Roman" w:hAnsi="Times New Roman" w:cs="Times New Roman"/>
-          <w:sz w:val="24"/>
-          <w:szCs w:val="24"/>
-        </w:rPr>
-        <w:t xml:space="preserve">), drained and released to the atmosphere by fresh water (1.9 </w:t>
-      </w:r>
-      <w:proofErr w:type="spellStart"/>
-      <w:r>
-        <w:rPr>
-          <w:rFonts w:ascii="Times New Roman" w:hAnsi="Times New Roman" w:cs="Times New Roman"/>
-          <w:sz w:val="24"/>
-          <w:szCs w:val="24"/>
-        </w:rPr>
-        <w:t>Pg</w:t>
-      </w:r>
-      <w:proofErr w:type="spellEnd"/>
-      <w:r>
-        <w:rPr>
-          <w:rFonts w:ascii="Times New Roman" w:hAnsi="Times New Roman" w:cs="Times New Roman"/>
-          <w:sz w:val="24"/>
-          <w:szCs w:val="24"/>
-        </w:rPr>
-        <w:t xml:space="preserve">), and consumed by </w:t>
-      </w:r>
-      <w:r>
-        <w:rPr>
-          <w:rFonts w:ascii="Times New Roman" w:hAnsi="Times New Roman" w:cs="Times New Roman" w:hint="eastAsia"/>
-          <w:sz w:val="24"/>
-          <w:szCs w:val="24"/>
-        </w:rPr>
-        <w:t xml:space="preserve">forest and grassland </w:t>
-      </w:r>
-      <w:r>
-        <w:rPr>
-          <w:rFonts w:ascii="Times New Roman" w:hAnsi="Times New Roman" w:cs="Times New Roman"/>
-          <w:sz w:val="24"/>
-          <w:szCs w:val="24"/>
-        </w:rPr>
-        <w:t xml:space="preserve">herbivores (2.2 </w:t>
-      </w:r>
-      <w:proofErr w:type="spellStart"/>
-      <w:r>
-        <w:rPr>
-          <w:rFonts w:ascii="Times New Roman" w:hAnsi="Times New Roman" w:cs="Times New Roman"/>
-          <w:sz w:val="24"/>
-          <w:szCs w:val="24"/>
-        </w:rPr>
-        <w:t>Pg</w:t>
-      </w:r>
-      <w:proofErr w:type="spellEnd"/>
-      <w:r>
-        <w:rPr>
-          <w:rFonts w:ascii="Times New Roman" w:hAnsi="Times New Roman" w:cs="Times New Roman"/>
-          <w:sz w:val="24"/>
-          <w:szCs w:val="24"/>
-        </w:rPr>
-        <w:t xml:space="preserve"> C)</w:t>
-      </w:r>
-      <w:r>
-        <w:rPr>
-          <w:rFonts w:ascii="Times New Roman" w:hAnsi="Times New Roman" w:cs="Times New Roman" w:hint="eastAsia"/>
-          <w:sz w:val="24"/>
-          <w:szCs w:val="24"/>
-        </w:rPr>
-        <w:t xml:space="preserve"> </w:t>
-      </w:r>
-      <w:r>
-        <w:rPr>
-          <w:rFonts w:ascii="Times New Roman" w:hAnsi="Times New Roman" w:cs="Times New Roman"/>
-          <w:sz w:val="24"/>
-          <w:szCs w:val="24"/>
-        </w:rPr>
-        <w:t>(Fig.5a</w:t>
-      </w:r>
-      <w:r>
-        <w:rPr>
-          <w:rFonts w:ascii="Times New Roman" w:hAnsi="Times New Roman" w:cs="Times New Roman" w:hint="eastAsia"/>
-          <w:sz w:val="24"/>
-          <w:szCs w:val="24"/>
-        </w:rPr>
-        <w:t xml:space="preserve"> and</w:t>
-      </w:r>
-      <w:r>
-        <w:rPr>
-          <w:rFonts w:ascii="Times New Roman" w:hAnsi="Times New Roman" w:cs="Times New Roman"/>
-          <w:sz w:val="24"/>
-          <w:szCs w:val="24"/>
-        </w:rPr>
-        <w:t xml:space="preserve"> </w:t>
-      </w:r>
-      <w:r>
-        <w:rPr>
-          <w:rFonts w:ascii="Times New Roman" w:hAnsi="Times New Roman" w:cs="Times New Roman" w:hint="eastAsia"/>
-          <w:sz w:val="24"/>
-          <w:szCs w:val="24"/>
-        </w:rPr>
-        <w:t>Table S1</w:t>
-      </w:r>
-      <w:r>
-        <w:rPr>
-          <w:rFonts w:ascii="Times New Roman" w:hAnsi="Times New Roman" w:cs="Times New Roman"/>
-          <w:sz w:val="24"/>
-          <w:szCs w:val="24"/>
-        </w:rPr>
-        <w:t xml:space="preserve">). The remainder was the carbon consumed by soil dwelling </w:t>
-      </w:r>
-      <w:proofErr w:type="spellStart"/>
-      <w:r>
-        <w:rPr>
-          <w:rFonts w:ascii="Times New Roman" w:hAnsi="Times New Roman" w:cs="Times New Roman"/>
-          <w:sz w:val="24"/>
-          <w:szCs w:val="24"/>
-        </w:rPr>
-        <w:t>hetrotrophic</w:t>
-      </w:r>
-      <w:proofErr w:type="spellEnd"/>
-      <w:r>
-        <w:rPr>
-          <w:rFonts w:ascii="Times New Roman" w:hAnsi="Times New Roman" w:cs="Times New Roman"/>
-          <w:sz w:val="24"/>
-          <w:szCs w:val="24"/>
-        </w:rPr>
-        <w:t xml:space="preserve"> respiration </w:t>
-      </w:r>
-      <w:r>
-        <w:rPr>
-          <w:rFonts w:ascii="Times New Roman" w:hAnsi="Times New Roman" w:cs="Times New Roman" w:hint="eastAsia"/>
-          <w:sz w:val="24"/>
-          <w:szCs w:val="24"/>
-        </w:rPr>
-        <w:t>[</w:t>
-      </w:r>
-      <w:r>
-        <w:rPr>
-          <w:rFonts w:ascii="Times New Roman" w:hAnsi="Times New Roman" w:cs="Times New Roman"/>
-          <w:sz w:val="24"/>
-          <w:szCs w:val="24"/>
-        </w:rPr>
-        <w:t xml:space="preserve">Rh, 46.47 (±2.06) </w:t>
-      </w:r>
-      <w:proofErr w:type="spellStart"/>
-      <w:r>
-        <w:rPr>
-          <w:rFonts w:ascii="Times New Roman" w:hAnsi="Times New Roman" w:cs="Times New Roman"/>
-          <w:sz w:val="24"/>
-          <w:szCs w:val="24"/>
-        </w:rPr>
-        <w:t>Pg</w:t>
-      </w:r>
-      <w:proofErr w:type="spellEnd"/>
-      <w:r>
-        <w:rPr>
-          <w:rFonts w:ascii="Times New Roman" w:hAnsi="Times New Roman" w:cs="Times New Roman"/>
-          <w:sz w:val="24"/>
-          <w:szCs w:val="24"/>
-        </w:rPr>
-        <w:t xml:space="preserve"> C yr</w:t>
-      </w:r>
-      <w:r>
-        <w:rPr>
-          <w:rFonts w:ascii="Times New Roman" w:hAnsi="Times New Roman" w:cs="Times New Roman"/>
-          <w:sz w:val="24"/>
-          <w:szCs w:val="24"/>
-          <w:vertAlign w:val="superscript"/>
-        </w:rPr>
-        <w:t>-1</w:t>
-      </w:r>
-      <w:r>
-        <w:rPr>
-          <w:rFonts w:ascii="Times New Roman" w:hAnsi="Times New Roman" w:cs="Times New Roman" w:hint="eastAsia"/>
-          <w:sz w:val="24"/>
-          <w:szCs w:val="24"/>
-        </w:rPr>
-        <w:t xml:space="preserve">], </w:t>
-      </w:r>
-      <w:r>
-        <w:rPr>
-          <w:rFonts w:ascii="Times New Roman" w:hAnsi="Times New Roman" w:cs="Times New Roman"/>
-          <w:sz w:val="24"/>
-          <w:szCs w:val="24"/>
-        </w:rPr>
-        <w:t xml:space="preserve">which does </w:t>
-      </w:r>
-      <w:r>
-        <w:rPr>
-          <w:rFonts w:ascii="Times New Roman" w:hAnsi="Times New Roman" w:cs="Times New Roman" w:hint="eastAsia"/>
-          <w:sz w:val="24"/>
-          <w:szCs w:val="24"/>
-        </w:rPr>
-        <w:t>not includ</w:t>
-      </w:r>
-      <w:r>
-        <w:rPr>
-          <w:rFonts w:ascii="Times New Roman" w:hAnsi="Times New Roman" w:cs="Times New Roman"/>
-          <w:sz w:val="24"/>
-          <w:szCs w:val="24"/>
-        </w:rPr>
-        <w:t>e</w:t>
-      </w:r>
-      <w:r>
-        <w:rPr>
-          <w:rFonts w:ascii="Times New Roman" w:hAnsi="Times New Roman" w:cs="Times New Roman" w:hint="eastAsia"/>
-          <w:sz w:val="24"/>
-          <w:szCs w:val="24"/>
-        </w:rPr>
-        <w:t xml:space="preserve"> aboveground </w:t>
-      </w:r>
-      <w:proofErr w:type="spellStart"/>
-      <w:r>
-        <w:rPr>
-          <w:rFonts w:ascii="Times New Roman" w:hAnsi="Times New Roman" w:cs="Times New Roman" w:hint="eastAsia"/>
-          <w:sz w:val="24"/>
-          <w:szCs w:val="24"/>
-        </w:rPr>
-        <w:t>hetrotrophic</w:t>
-      </w:r>
-      <w:proofErr w:type="spellEnd"/>
-      <w:r>
-        <w:rPr>
-          <w:rFonts w:ascii="Times New Roman" w:hAnsi="Times New Roman" w:cs="Times New Roman" w:hint="eastAsia"/>
-          <w:sz w:val="24"/>
-          <w:szCs w:val="24"/>
-        </w:rPr>
-        <w:t xml:space="preserve"> respiration</w:t>
-      </w:r>
-      <w:r>
-        <w:rPr>
-          <w:rFonts w:ascii="Times New Roman" w:hAnsi="Times New Roman" w:cs="Times New Roman"/>
-          <w:sz w:val="24"/>
-          <w:szCs w:val="24"/>
-        </w:rPr>
-        <w:t xml:space="preserve"> (Fig.5a). Based on a global analysis of the relationship between the Rh and belowground autotrophic (</w:t>
-      </w:r>
-      <w:proofErr w:type="spellStart"/>
-      <w:r>
-        <w:rPr>
-          <w:rFonts w:ascii="Times New Roman" w:hAnsi="Times New Roman" w:cs="Times New Roman"/>
-          <w:sz w:val="24"/>
-          <w:szCs w:val="24"/>
-        </w:rPr>
-        <w:t>Rab</w:t>
-      </w:r>
-      <w:proofErr w:type="spellEnd"/>
-      <w:r>
-        <w:rPr>
-          <w:rFonts w:ascii="Times New Roman" w:hAnsi="Times New Roman" w:cs="Times New Roman"/>
-          <w:sz w:val="24"/>
-          <w:szCs w:val="24"/>
-        </w:rPr>
-        <w:t xml:space="preserve">) components of soil respiration </w:t>
-      </w:r>
-      <w:r>
-        <w:rPr>
-          <w:rFonts w:ascii="Times New Roman" w:hAnsi="Times New Roman" w:cs="Times New Roman"/>
-          <w:sz w:val="24"/>
-          <w:szCs w:val="24"/>
-        </w:rPr>
-        <w:fldChar w:fldCharType="begin" w:fldLock="1"/>
-      </w:r>
-      <w:r>
-        <w:rPr>
-          <w:rFonts w:ascii="Times New Roman" w:hAnsi="Times New Roman" w:cs="Times New Roman"/>
-          <w:sz w:val="24"/>
-          <w:szCs w:val="24"/>
-        </w:rPr>
-        <w:instrText>ADDIN CSL_CITATION {"citationItems":[{"id":"ITEM-1","itemData":{"DOI":"10.1111/j.1365-2486.2004.00816.x","ISBN":"1354-1013","ISSN":"13541013","abstract":"Soil surface CO2 flux (R-S) is overwhelmingly the product of respiration by roots (autotrophic respiration, R-A) and soil organisms (heterotrophic respiration, R-H). Many studies have attempted to partition R-S into these two components, with highly variable results. This study analyzes published data encompassing 54 forest sites and shows that R-A and R-H are each strongly (R-2&gt;0.8) correlated to annual R-S across a wide range of forest ecosystems. Monte Carlo simulation showed that these correlations were significantly stronger than any correlation introduced as an artefact of measurement method. Biome type, measurement method, mean annual temperature, soil drainage, and leaf habit were not significant. For sites with available data, there was a significant (R-2=0.56) correlation between total detritus input and R-H, while R-A was unrelated to net primary production. We discuss why R-A and R-H might be related to each other on large scales, as both ultimately depend on forest carbon balance and photosynthate supply. Limited data suggest that these or similar relationships have broad applicability in other ecosystem types. Site-specific measurements are always more desirable than the application of inferred broad relationships, but belowground measurements are difficult and expensive, while measuring R-S is straightforward and commonly done. Thus the relationships presented here provide a useful method that can help constrain estimates of terrestrial carbon budgets.","author":[{"dropping-particle":"","family":"Bond-Lamberty","given":"Ben","non-dropping-particle":"","parse-names":false,"suffix":""},{"dropping-particle":"","family":"Wang","given":"Chuankuan","non-dropping-particle":"","parse-names":false,"suffix":""},{"dropping-particle":"","family":"Gower","given":"Stith T.","non-dropping-particle":"","parse-names":false,"suffix":""}],"container-title":"Global Change Biology","id":"ITEM-1","issue":"10","issued":{"date-parts":[["2004"]]},"page":"1756-1766","title":"A global relationship between the heterotrophic and autotrophic components of soil respiration?","type":"article-journal","volume":"10"},"uris":["http://www.mendeley.com/documents/?uuid=675f1415-a5eb-4d67-a899-e7ad439c024d"]}],"mendeley":{"formattedCitation":"(Bond-Lamberty et al., 2004)","plainTextFormattedCitation":"(Bond-Lamberty et al., 2004)","previouslyFormattedCitation":"(Bond-Lamberty et al., 2004)"},"properties":{"noteIndex":0},"schema":"https://github.com/citation-style-language/schema/raw/master/csl-citation.json"}</w:instrText>
-      </w:r>
-      <w:r>
-        <w:rPr>
-          <w:rFonts w:ascii="Times New Roman" w:hAnsi="Times New Roman" w:cs="Times New Roman"/>
-          <w:sz w:val="24"/>
-          <w:szCs w:val="24"/>
-        </w:rPr>
-        <w:fldChar w:fldCharType="separate"/>
-      </w:r>
-      <w:r>
-        <w:rPr>
-          <w:rFonts w:ascii="Times New Roman" w:hAnsi="Times New Roman" w:cs="Times New Roman"/>
-          <w:noProof/>
-          <w:sz w:val="24"/>
-          <w:szCs w:val="24"/>
-        </w:rPr>
-        <w:t>(Bond-Lamberty et al., 2004)</w:t>
-      </w:r>
-      <w:r>
-        <w:rPr>
-          <w:rFonts w:ascii="Times New Roman" w:hAnsi="Times New Roman" w:cs="Times New Roman"/>
-          <w:sz w:val="24"/>
-          <w:szCs w:val="24"/>
-        </w:rPr>
-        <w:fldChar w:fldCharType="end"/>
-      </w:r>
-      <w:r>
-        <w:rPr>
-          <w:rFonts w:ascii="Times New Roman" w:hAnsi="Times New Roman" w:cs="Times New Roman"/>
-          <w:sz w:val="24"/>
-          <w:szCs w:val="24"/>
-        </w:rPr>
-        <w:t xml:space="preserve">, we used the ratio </w:t>
-      </w:r>
-      <w:proofErr w:type="spellStart"/>
-      <w:r>
-        <w:rPr>
-          <w:rFonts w:ascii="Times New Roman" w:hAnsi="Times New Roman" w:cs="Times New Roman"/>
-          <w:sz w:val="24"/>
-          <w:szCs w:val="24"/>
-        </w:rPr>
-        <w:t>Rab</w:t>
-      </w:r>
-      <w:proofErr w:type="spellEnd"/>
-      <w:r>
-        <w:rPr>
-          <w:rFonts w:ascii="Times New Roman" w:hAnsi="Times New Roman" w:cs="Times New Roman"/>
-          <w:sz w:val="24"/>
-          <w:szCs w:val="24"/>
-        </w:rPr>
-        <w:t xml:space="preserve">/Rh = 0.75 (±0.16) to estimate </w:t>
-      </w:r>
-      <w:proofErr w:type="spellStart"/>
-      <w:r>
-        <w:rPr>
-          <w:rFonts w:ascii="Times New Roman" w:hAnsi="Times New Roman" w:cs="Times New Roman"/>
-          <w:sz w:val="24"/>
-          <w:szCs w:val="24"/>
-        </w:rPr>
-        <w:t>Rab</w:t>
-      </w:r>
-      <w:proofErr w:type="spellEnd"/>
-      <w:r>
-        <w:rPr>
-          <w:rFonts w:ascii="Times New Roman" w:hAnsi="Times New Roman" w:cs="Times New Roman"/>
-          <w:sz w:val="24"/>
-          <w:szCs w:val="24"/>
-        </w:rPr>
-        <w:t xml:space="preserve"> (35.18 ±8.98 </w:t>
-      </w:r>
-      <w:proofErr w:type="spellStart"/>
-      <w:r>
-        <w:rPr>
-          <w:rFonts w:ascii="Times New Roman" w:hAnsi="Times New Roman" w:cs="Times New Roman"/>
-          <w:sz w:val="24"/>
-          <w:szCs w:val="24"/>
-        </w:rPr>
-        <w:t>Pg</w:t>
-      </w:r>
-      <w:proofErr w:type="spellEnd"/>
-      <w:r>
-        <w:rPr>
-          <w:rFonts w:ascii="Times New Roman" w:hAnsi="Times New Roman" w:cs="Times New Roman"/>
-          <w:sz w:val="24"/>
-          <w:szCs w:val="24"/>
-        </w:rPr>
-        <w:t xml:space="preserve"> C yr</w:t>
-      </w:r>
-      <w:r>
-        <w:rPr>
-          <w:rFonts w:ascii="Times New Roman" w:hAnsi="Times New Roman" w:cs="Times New Roman"/>
-          <w:sz w:val="24"/>
-          <w:szCs w:val="24"/>
-          <w:vertAlign w:val="superscript"/>
-        </w:rPr>
-        <w:t>-1</w:t>
-      </w:r>
-      <w:r>
-        <w:rPr>
-          <w:rFonts w:ascii="Times New Roman" w:hAnsi="Times New Roman" w:cs="Times New Roman"/>
-          <w:sz w:val="24"/>
-          <w:szCs w:val="24"/>
-        </w:rPr>
-        <w:t xml:space="preserve">) (Fig.5a and Table S1). The sum of Rh and </w:t>
-      </w:r>
-      <w:proofErr w:type="spellStart"/>
-      <w:r>
-        <w:rPr>
-          <w:rFonts w:ascii="Times New Roman" w:hAnsi="Times New Roman" w:cs="Times New Roman"/>
-          <w:sz w:val="24"/>
-          <w:szCs w:val="24"/>
-        </w:rPr>
-        <w:t>Rab</w:t>
-      </w:r>
-      <w:proofErr w:type="spellEnd"/>
-      <w:r>
-        <w:rPr>
-          <w:rFonts w:ascii="Times New Roman" w:hAnsi="Times New Roman" w:cs="Times New Roman"/>
-          <w:sz w:val="24"/>
-          <w:szCs w:val="24"/>
-        </w:rPr>
-        <w:t xml:space="preserve"> equaled an Rs of 81.86±10.55 </w:t>
-      </w:r>
-      <w:proofErr w:type="spellStart"/>
-      <w:r>
-        <w:rPr>
-          <w:rFonts w:ascii="Times New Roman" w:hAnsi="Times New Roman" w:cs="Times New Roman"/>
-          <w:sz w:val="24"/>
-          <w:szCs w:val="24"/>
-        </w:rPr>
-        <w:t>Pg</w:t>
-      </w:r>
-      <w:proofErr w:type="spellEnd"/>
-      <w:r>
-        <w:rPr>
-          <w:rFonts w:ascii="Times New Roman" w:hAnsi="Times New Roman" w:cs="Times New Roman"/>
-          <w:sz w:val="24"/>
-          <w:szCs w:val="24"/>
-        </w:rPr>
-        <w:t xml:space="preserve"> C yr</w:t>
-      </w:r>
-      <w:r>
-        <w:rPr>
-          <w:rFonts w:ascii="Times New Roman" w:hAnsi="Times New Roman" w:cs="Times New Roman"/>
-          <w:sz w:val="24"/>
-          <w:szCs w:val="24"/>
-          <w:vertAlign w:val="superscript"/>
-        </w:rPr>
-        <w:t>-1</w:t>
-      </w:r>
-      <w:r>
-        <w:rPr>
-          <w:rFonts w:ascii="Times New Roman" w:hAnsi="Times New Roman" w:cs="Times New Roman"/>
-          <w:sz w:val="24"/>
-          <w:szCs w:val="24"/>
-        </w:rPr>
-        <w:t xml:space="preserve">, very close to the SKT_MS1 estimate for global Rs (80.99 </w:t>
-      </w:r>
-      <w:proofErr w:type="spellStart"/>
-      <w:r>
-        <w:rPr>
-          <w:rFonts w:ascii="Times New Roman" w:hAnsi="Times New Roman" w:cs="Times New Roman"/>
-          <w:sz w:val="24"/>
-          <w:szCs w:val="24"/>
-        </w:rPr>
-        <w:t>Pg</w:t>
-      </w:r>
-      <w:proofErr w:type="spellEnd"/>
-      <w:r>
-        <w:rPr>
-          <w:rFonts w:ascii="Times New Roman" w:hAnsi="Times New Roman" w:cs="Times New Roman"/>
-          <w:sz w:val="24"/>
-          <w:szCs w:val="24"/>
-        </w:rPr>
-        <w:t xml:space="preserve"> C yr</w:t>
-      </w:r>
-      <w:r>
-        <w:rPr>
-          <w:rFonts w:ascii="Times New Roman" w:hAnsi="Times New Roman" w:cs="Times New Roman"/>
-          <w:sz w:val="24"/>
-          <w:szCs w:val="24"/>
-          <w:vertAlign w:val="superscript"/>
-        </w:rPr>
-        <w:t>-1</w:t>
-      </w:r>
-      <w:r>
-        <w:rPr>
-          <w:rFonts w:ascii="Times New Roman" w:hAnsi="Times New Roman" w:cs="Times New Roman"/>
-          <w:sz w:val="24"/>
-          <w:szCs w:val="24"/>
-        </w:rPr>
-        <w:t xml:space="preserve">). In the second approach to estimating Rs from the carbon cycle, we </w:t>
-      </w:r>
-      <w:proofErr w:type="spellStart"/>
-      <w:r>
-        <w:rPr>
-          <w:rFonts w:ascii="Times New Roman" w:hAnsi="Times New Roman" w:cs="Times New Roman"/>
-          <w:sz w:val="24"/>
-          <w:szCs w:val="24"/>
-        </w:rPr>
-        <w:t>substracted</w:t>
-      </w:r>
-      <w:proofErr w:type="spellEnd"/>
-      <w:r>
-        <w:rPr>
-          <w:rFonts w:ascii="Times New Roman" w:hAnsi="Times New Roman" w:cs="Times New Roman"/>
-          <w:sz w:val="24"/>
-          <w:szCs w:val="24"/>
-        </w:rPr>
-        <w:t xml:space="preserve"> the Rh calculated above from GPP to </w:t>
-      </w:r>
-      <w:proofErr w:type="spellStart"/>
-      <w:proofErr w:type="gramStart"/>
-      <w:r>
-        <w:rPr>
-          <w:rFonts w:ascii="Times New Roman" w:hAnsi="Times New Roman" w:cs="Times New Roman"/>
-          <w:sz w:val="24"/>
-          <w:szCs w:val="24"/>
-        </w:rPr>
-        <w:t>estiamte</w:t>
-      </w:r>
-      <w:proofErr w:type="spellEnd"/>
-      <w:r>
-        <w:rPr>
-          <w:rFonts w:ascii="Times New Roman" w:hAnsi="Times New Roman" w:cs="Times New Roman"/>
-          <w:sz w:val="24"/>
-          <w:szCs w:val="24"/>
-        </w:rPr>
-        <w:t xml:space="preserve">  </w:t>
-      </w:r>
-      <w:proofErr w:type="spellStart"/>
-      <w:r>
-        <w:rPr>
-          <w:rFonts w:ascii="Times New Roman" w:hAnsi="Times New Roman" w:cs="Times New Roman"/>
-          <w:sz w:val="24"/>
-          <w:szCs w:val="24"/>
-        </w:rPr>
-        <w:t>autrotrophic</w:t>
-      </w:r>
-      <w:proofErr w:type="spellEnd"/>
-      <w:proofErr w:type="gramEnd"/>
-      <w:r>
-        <w:rPr>
-          <w:rFonts w:ascii="Times New Roman" w:hAnsi="Times New Roman" w:cs="Times New Roman"/>
-          <w:sz w:val="24"/>
-          <w:szCs w:val="24"/>
-        </w:rPr>
-        <w:t xml:space="preserve"> respiration (Ra), which equaled to 63.80 (± 1.78) </w:t>
-      </w:r>
-      <w:proofErr w:type="spellStart"/>
-      <w:r>
-        <w:rPr>
-          <w:rFonts w:ascii="Times New Roman" w:hAnsi="Times New Roman" w:cs="Times New Roman"/>
-          <w:sz w:val="24"/>
-          <w:szCs w:val="24"/>
-        </w:rPr>
-        <w:t>Pg</w:t>
-      </w:r>
-      <w:proofErr w:type="spellEnd"/>
-      <w:r>
-        <w:rPr>
-          <w:rFonts w:ascii="Times New Roman" w:hAnsi="Times New Roman" w:cs="Times New Roman"/>
-          <w:sz w:val="24"/>
-          <w:szCs w:val="24"/>
-        </w:rPr>
-        <w:t xml:space="preserve"> C yr</w:t>
-      </w:r>
-      <w:r>
-        <w:rPr>
-          <w:rFonts w:ascii="Times New Roman" w:hAnsi="Times New Roman" w:cs="Times New Roman"/>
-          <w:sz w:val="24"/>
-          <w:szCs w:val="24"/>
-          <w:vertAlign w:val="superscript"/>
-        </w:rPr>
-        <w:t>-1</w:t>
-      </w:r>
-      <w:r>
-        <w:rPr>
-          <w:rFonts w:ascii="Times New Roman" w:hAnsi="Times New Roman" w:cs="Times New Roman"/>
-          <w:sz w:val="24"/>
-          <w:szCs w:val="24"/>
-        </w:rPr>
-        <w:t>(Fig.5b). Based on known fractions, we estimated C respired by roots (</w:t>
-      </w:r>
-      <w:proofErr w:type="spellStart"/>
-      <w:r>
-        <w:rPr>
-          <w:rFonts w:ascii="Times New Roman" w:hAnsi="Times New Roman" w:cs="Times New Roman"/>
-          <w:sz w:val="24"/>
-          <w:szCs w:val="24"/>
-        </w:rPr>
-        <w:t>Rroots</w:t>
-      </w:r>
-      <w:proofErr w:type="spellEnd"/>
-      <w:r>
-        <w:rPr>
-          <w:rFonts w:ascii="Times New Roman" w:hAnsi="Times New Roman" w:cs="Times New Roman"/>
-          <w:sz w:val="24"/>
-          <w:szCs w:val="24"/>
-        </w:rPr>
-        <w:t xml:space="preserve"> = 23.37±3.58 </w:t>
-      </w:r>
-      <w:proofErr w:type="spellStart"/>
-      <w:r>
-        <w:rPr>
-          <w:rFonts w:ascii="Times New Roman" w:hAnsi="Times New Roman" w:cs="Times New Roman"/>
-          <w:sz w:val="24"/>
-          <w:szCs w:val="24"/>
-        </w:rPr>
-        <w:t>Pg</w:t>
-      </w:r>
-      <w:proofErr w:type="spellEnd"/>
-      <w:r>
-        <w:rPr>
-          <w:rFonts w:ascii="Times New Roman" w:hAnsi="Times New Roman" w:cs="Times New Roman"/>
-          <w:sz w:val="24"/>
-          <w:szCs w:val="24"/>
-        </w:rPr>
-        <w:t xml:space="preserve"> C yr</w:t>
-      </w:r>
-      <w:r>
-        <w:rPr>
-          <w:rFonts w:ascii="Times New Roman" w:hAnsi="Times New Roman" w:cs="Times New Roman"/>
-          <w:sz w:val="24"/>
-          <w:szCs w:val="24"/>
-          <w:vertAlign w:val="superscript"/>
-        </w:rPr>
-        <w:t>-1</w:t>
-      </w:r>
-      <w:r>
-        <w:rPr>
-          <w:rFonts w:ascii="Times New Roman" w:hAnsi="Times New Roman" w:cs="Times New Roman"/>
-          <w:sz w:val="24"/>
-          <w:szCs w:val="24"/>
-        </w:rPr>
-        <w:t>), stems (</w:t>
-      </w:r>
-      <w:proofErr w:type="spellStart"/>
-      <w:r>
-        <w:rPr>
-          <w:rFonts w:ascii="Times New Roman" w:hAnsi="Times New Roman" w:cs="Times New Roman"/>
-          <w:sz w:val="24"/>
-          <w:szCs w:val="24"/>
-        </w:rPr>
-        <w:t>Rstem</w:t>
-      </w:r>
-      <w:proofErr w:type="spellEnd"/>
-      <w:r>
-        <w:rPr>
-          <w:rFonts w:ascii="Times New Roman" w:hAnsi="Times New Roman" w:cs="Times New Roman"/>
-          <w:sz w:val="24"/>
-          <w:szCs w:val="24"/>
-        </w:rPr>
-        <w:t xml:space="preserve"> = 16.01±2.91 </w:t>
-      </w:r>
-      <w:proofErr w:type="spellStart"/>
-      <w:r>
-        <w:rPr>
-          <w:rFonts w:ascii="Times New Roman" w:hAnsi="Times New Roman" w:cs="Times New Roman"/>
-          <w:sz w:val="24"/>
-          <w:szCs w:val="24"/>
-        </w:rPr>
-        <w:t>Pg</w:t>
-      </w:r>
-      <w:proofErr w:type="spellEnd"/>
-      <w:r>
-        <w:rPr>
-          <w:rFonts w:ascii="Times New Roman" w:hAnsi="Times New Roman" w:cs="Times New Roman"/>
-          <w:sz w:val="24"/>
-          <w:szCs w:val="24"/>
-        </w:rPr>
-        <w:t xml:space="preserve"> C yr</w:t>
-      </w:r>
-      <w:r>
-        <w:rPr>
-          <w:rFonts w:ascii="Times New Roman" w:hAnsi="Times New Roman" w:cs="Times New Roman"/>
-          <w:sz w:val="24"/>
-          <w:szCs w:val="24"/>
-          <w:vertAlign w:val="superscript"/>
-        </w:rPr>
-        <w:t>-1</w:t>
-      </w:r>
-      <w:r>
-        <w:rPr>
-          <w:rFonts w:ascii="Times New Roman" w:hAnsi="Times New Roman" w:cs="Times New Roman"/>
-          <w:sz w:val="24"/>
-          <w:szCs w:val="24"/>
-        </w:rPr>
-        <w:t>), and leaves (</w:t>
-      </w:r>
-      <w:proofErr w:type="spellStart"/>
-      <w:r>
-        <w:rPr>
-          <w:rFonts w:ascii="Times New Roman" w:hAnsi="Times New Roman" w:cs="Times New Roman"/>
-          <w:sz w:val="24"/>
-          <w:szCs w:val="24"/>
-        </w:rPr>
-        <w:t>Rleaf</w:t>
-      </w:r>
-      <w:proofErr w:type="spellEnd"/>
-      <w:r>
-        <w:rPr>
-          <w:rFonts w:ascii="Times New Roman" w:hAnsi="Times New Roman" w:cs="Times New Roman"/>
-          <w:sz w:val="24"/>
-          <w:szCs w:val="24"/>
-        </w:rPr>
-        <w:t xml:space="preserve"> = 24.42±3.71 </w:t>
-      </w:r>
-      <w:proofErr w:type="spellStart"/>
-      <w:r>
-        <w:rPr>
-          <w:rFonts w:ascii="Times New Roman" w:hAnsi="Times New Roman" w:cs="Times New Roman"/>
-          <w:sz w:val="24"/>
-          <w:szCs w:val="24"/>
-        </w:rPr>
-        <w:t>Pg</w:t>
-      </w:r>
-      <w:proofErr w:type="spellEnd"/>
-      <w:r>
-        <w:rPr>
-          <w:rFonts w:ascii="Times New Roman" w:hAnsi="Times New Roman" w:cs="Times New Roman"/>
-          <w:sz w:val="24"/>
-          <w:szCs w:val="24"/>
-        </w:rPr>
-        <w:t xml:space="preserve"> C yr</w:t>
-      </w:r>
-      <w:r>
-        <w:rPr>
-          <w:rFonts w:ascii="Times New Roman" w:hAnsi="Times New Roman" w:cs="Times New Roman"/>
-          <w:sz w:val="24"/>
-          <w:szCs w:val="24"/>
-          <w:vertAlign w:val="superscript"/>
-        </w:rPr>
-        <w:t>-1</w:t>
-      </w:r>
-      <w:r>
-        <w:rPr>
-          <w:rFonts w:ascii="Times New Roman" w:hAnsi="Times New Roman" w:cs="Times New Roman"/>
-          <w:sz w:val="24"/>
-          <w:szCs w:val="24"/>
-        </w:rPr>
-        <w:t xml:space="preserve">) (Fig.5b). The sum of </w:t>
-      </w:r>
-      <w:proofErr w:type="spellStart"/>
-      <w:r>
-        <w:rPr>
-          <w:rFonts w:ascii="Times New Roman" w:hAnsi="Times New Roman" w:cs="Times New Roman"/>
-          <w:sz w:val="24"/>
-          <w:szCs w:val="24"/>
-        </w:rPr>
-        <w:t>Rroot</w:t>
-      </w:r>
-      <w:proofErr w:type="spellEnd"/>
-      <w:r>
-        <w:rPr>
-          <w:rFonts w:ascii="Times New Roman" w:hAnsi="Times New Roman" w:cs="Times New Roman"/>
-          <w:sz w:val="24"/>
-          <w:szCs w:val="24"/>
-        </w:rPr>
-        <w:t xml:space="preserve"> and Rh was 69.54 (±5.36) </w:t>
-      </w:r>
-      <w:proofErr w:type="spellStart"/>
-      <w:r>
-        <w:rPr>
-          <w:rFonts w:ascii="Times New Roman" w:hAnsi="Times New Roman" w:cs="Times New Roman"/>
-          <w:sz w:val="24"/>
-          <w:szCs w:val="24"/>
-        </w:rPr>
-        <w:t>Pg</w:t>
-      </w:r>
-      <w:proofErr w:type="spellEnd"/>
-      <w:r>
-        <w:rPr>
-          <w:rFonts w:ascii="Times New Roman" w:hAnsi="Times New Roman" w:cs="Times New Roman"/>
-          <w:sz w:val="24"/>
-          <w:szCs w:val="24"/>
-        </w:rPr>
-        <w:t xml:space="preserve"> C yr</w:t>
-      </w:r>
-      <w:r>
-        <w:rPr>
-          <w:rFonts w:ascii="Times New Roman" w:hAnsi="Times New Roman" w:cs="Times New Roman"/>
-          <w:sz w:val="24"/>
-          <w:szCs w:val="24"/>
-          <w:vertAlign w:val="superscript"/>
-        </w:rPr>
-        <w:t>-1</w:t>
-      </w:r>
-      <w:r>
-        <w:rPr>
-          <w:rFonts w:ascii="Times New Roman" w:hAnsi="Times New Roman" w:cs="Times New Roman" w:hint="eastAsia"/>
-          <w:sz w:val="24"/>
-          <w:szCs w:val="24"/>
-        </w:rPr>
-        <w:t>, very</w:t>
-      </w:r>
-      <w:r>
-        <w:rPr>
-          <w:rFonts w:ascii="Times New Roman" w:hAnsi="Times New Roman" w:cs="Times New Roman"/>
-          <w:sz w:val="24"/>
-          <w:szCs w:val="24"/>
-        </w:rPr>
-        <w:t xml:space="preserve"> close to the global annual Rs </w:t>
-      </w:r>
-      <w:proofErr w:type="spellStart"/>
-      <w:r>
-        <w:rPr>
-          <w:rFonts w:ascii="Times New Roman" w:hAnsi="Times New Roman" w:cs="Times New Roman"/>
-          <w:sz w:val="24"/>
-          <w:szCs w:val="24"/>
-        </w:rPr>
-        <w:t>estimats</w:t>
-      </w:r>
-      <w:proofErr w:type="spellEnd"/>
-      <w:r>
-        <w:rPr>
-          <w:rFonts w:ascii="Times New Roman" w:hAnsi="Times New Roman" w:cs="Times New Roman"/>
-          <w:sz w:val="24"/>
-          <w:szCs w:val="24"/>
-        </w:rPr>
-        <w:t xml:space="preserve"> from the SKT_HYP_MS1 model (66.62 to 75.75 </w:t>
-      </w:r>
-      <w:proofErr w:type="spellStart"/>
-      <w:r>
-        <w:rPr>
-          <w:rFonts w:ascii="Times New Roman" w:hAnsi="Times New Roman" w:cs="Times New Roman"/>
-          <w:sz w:val="24"/>
-          <w:szCs w:val="24"/>
-        </w:rPr>
-        <w:t>Pg</w:t>
-      </w:r>
-      <w:proofErr w:type="spellEnd"/>
-      <w:r>
-        <w:rPr>
-          <w:rFonts w:ascii="Times New Roman" w:hAnsi="Times New Roman" w:cs="Times New Roman"/>
-          <w:sz w:val="24"/>
-          <w:szCs w:val="24"/>
-        </w:rPr>
-        <w:t xml:space="preserve"> C yr</w:t>
-      </w:r>
-      <w:r>
-        <w:rPr>
-          <w:rFonts w:ascii="Times New Roman" w:hAnsi="Times New Roman" w:cs="Times New Roman"/>
-          <w:sz w:val="24"/>
-          <w:szCs w:val="24"/>
-          <w:vertAlign w:val="superscript"/>
-        </w:rPr>
-        <w:t>-1</w:t>
-      </w:r>
-      <w:r>
-        <w:rPr>
-          <w:rFonts w:ascii="Times New Roman" w:hAnsi="Times New Roman" w:cs="Times New Roman"/>
-          <w:sz w:val="24"/>
-          <w:szCs w:val="24"/>
-        </w:rPr>
-        <w:t>). In sum, g</w:t>
-      </w:r>
-      <w:r>
-        <w:rPr>
-          <w:rFonts w:ascii="Times New Roman" w:hAnsi="Times New Roman" w:cs="Times New Roman" w:hint="eastAsia"/>
-          <w:sz w:val="24"/>
-          <w:szCs w:val="24"/>
-        </w:rPr>
-        <w:t xml:space="preserve">lobal annual mean Rs estimated by partitioning </w:t>
-      </w:r>
-      <w:r>
-        <w:rPr>
-          <w:rFonts w:ascii="Times New Roman" w:hAnsi="Times New Roman" w:cs="Times New Roman"/>
-          <w:sz w:val="24"/>
-          <w:szCs w:val="24"/>
-        </w:rPr>
-        <w:t xml:space="preserve">from global </w:t>
-      </w:r>
-      <w:r>
-        <w:rPr>
-          <w:rFonts w:ascii="Times New Roman" w:hAnsi="Times New Roman" w:cs="Times New Roman" w:hint="eastAsia"/>
-          <w:sz w:val="24"/>
-          <w:szCs w:val="24"/>
-        </w:rPr>
-        <w:t xml:space="preserve">carbon </w:t>
-      </w:r>
-      <w:r>
-        <w:rPr>
-          <w:rFonts w:ascii="Times New Roman" w:hAnsi="Times New Roman" w:cs="Times New Roman"/>
-          <w:sz w:val="24"/>
-          <w:szCs w:val="24"/>
-        </w:rPr>
-        <w:t xml:space="preserve">flux </w:t>
-      </w:r>
-      <w:r>
-        <w:rPr>
-          <w:rFonts w:ascii="Times New Roman" w:hAnsi="Times New Roman" w:cs="Times New Roman" w:hint="eastAsia"/>
-          <w:sz w:val="24"/>
-          <w:szCs w:val="24"/>
-        </w:rPr>
-        <w:t xml:space="preserve">ranged from </w:t>
-      </w:r>
-      <w:r>
-        <w:rPr>
-          <w:rFonts w:ascii="Times New Roman" w:hAnsi="Times New Roman" w:cs="Times New Roman"/>
-          <w:sz w:val="24"/>
-          <w:szCs w:val="24"/>
-        </w:rPr>
-        <w:t xml:space="preserve">69.54 (±5.36) </w:t>
-      </w:r>
-      <w:proofErr w:type="spellStart"/>
-      <w:r>
-        <w:rPr>
-          <w:rFonts w:ascii="Times New Roman" w:hAnsi="Times New Roman" w:cs="Times New Roman"/>
-          <w:sz w:val="24"/>
-          <w:szCs w:val="24"/>
-        </w:rPr>
-        <w:t>Pg</w:t>
-      </w:r>
-      <w:proofErr w:type="spellEnd"/>
-      <w:r>
-        <w:rPr>
-          <w:rFonts w:ascii="Times New Roman" w:hAnsi="Times New Roman" w:cs="Times New Roman"/>
-          <w:sz w:val="24"/>
-          <w:szCs w:val="24"/>
-        </w:rPr>
-        <w:t xml:space="preserve"> C yr</w:t>
-      </w:r>
-      <w:r>
-        <w:rPr>
-          <w:rFonts w:ascii="Times New Roman" w:hAnsi="Times New Roman" w:cs="Times New Roman"/>
-          <w:sz w:val="24"/>
-          <w:szCs w:val="24"/>
-          <w:vertAlign w:val="superscript"/>
-        </w:rPr>
-        <w:t>-1</w:t>
-      </w:r>
-      <w:r>
-        <w:rPr>
-          <w:rFonts w:ascii="Times New Roman" w:hAnsi="Times New Roman" w:cs="Times New Roman" w:hint="eastAsia"/>
-          <w:sz w:val="24"/>
-          <w:szCs w:val="24"/>
-        </w:rPr>
-        <w:t xml:space="preserve"> to </w:t>
-      </w:r>
-      <w:r>
-        <w:rPr>
-          <w:rFonts w:ascii="Times New Roman" w:hAnsi="Times New Roman" w:cs="Times New Roman"/>
-          <w:sz w:val="24"/>
-          <w:szCs w:val="24"/>
-        </w:rPr>
-        <w:t xml:space="preserve"> 81.65 (±10.55) </w:t>
-      </w:r>
-      <w:proofErr w:type="spellStart"/>
-      <w:r>
-        <w:rPr>
-          <w:rFonts w:ascii="Times New Roman" w:hAnsi="Times New Roman" w:cs="Times New Roman"/>
-          <w:sz w:val="24"/>
-          <w:szCs w:val="24"/>
-        </w:rPr>
-        <w:t>Pg</w:t>
-      </w:r>
-      <w:proofErr w:type="spellEnd"/>
-      <w:r>
-        <w:rPr>
-          <w:rFonts w:ascii="Times New Roman" w:hAnsi="Times New Roman" w:cs="Times New Roman"/>
-          <w:sz w:val="24"/>
-          <w:szCs w:val="24"/>
-        </w:rPr>
-        <w:t xml:space="preserve"> C yr</w:t>
-      </w:r>
-      <w:r>
-        <w:rPr>
-          <w:rFonts w:ascii="Times New Roman" w:hAnsi="Times New Roman" w:cs="Times New Roman"/>
-          <w:sz w:val="24"/>
-          <w:szCs w:val="24"/>
-          <w:vertAlign w:val="superscript"/>
-        </w:rPr>
-        <w:t>-1</w:t>
-      </w:r>
-      <w:r>
-        <w:rPr>
-          <w:rFonts w:ascii="Times New Roman" w:hAnsi="Times New Roman" w:cs="Times New Roman"/>
-          <w:sz w:val="24"/>
-          <w:szCs w:val="24"/>
-        </w:rPr>
-        <w:t xml:space="preserve">, very close to the global mean Rs estimated based on </w:t>
-      </w:r>
-      <w:r>
-        <w:rPr>
-          <w:rFonts w:ascii="Times New Roman" w:hAnsi="Times New Roman" w:cs="Times New Roman" w:hint="eastAsia"/>
-          <w:sz w:val="24"/>
-          <w:szCs w:val="24"/>
-        </w:rPr>
-        <w:t xml:space="preserve">the SKT_HYP model (70.85 </w:t>
-      </w:r>
-      <w:proofErr w:type="spellStart"/>
-      <w:r>
-        <w:rPr>
-          <w:rFonts w:ascii="Times New Roman" w:hAnsi="Times New Roman" w:cs="Times New Roman"/>
-          <w:sz w:val="24"/>
-          <w:szCs w:val="24"/>
-        </w:rPr>
-        <w:t>Pg</w:t>
-      </w:r>
-      <w:proofErr w:type="spellEnd"/>
-      <w:r>
-        <w:rPr>
-          <w:rFonts w:ascii="Times New Roman" w:hAnsi="Times New Roman" w:cs="Times New Roman"/>
-          <w:sz w:val="24"/>
-          <w:szCs w:val="24"/>
-        </w:rPr>
-        <w:t xml:space="preserve"> C yr</w:t>
-      </w:r>
-      <w:r>
-        <w:rPr>
-          <w:rFonts w:ascii="Times New Roman" w:hAnsi="Times New Roman" w:cs="Times New Roman"/>
-          <w:sz w:val="24"/>
-          <w:szCs w:val="24"/>
-          <w:vertAlign w:val="superscript"/>
-        </w:rPr>
-        <w:t>-1</w:t>
-      </w:r>
-      <w:r>
-        <w:rPr>
-          <w:rFonts w:ascii="Times New Roman" w:hAnsi="Times New Roman" w:cs="Times New Roman" w:hint="eastAsia"/>
-          <w:sz w:val="24"/>
-          <w:szCs w:val="24"/>
-        </w:rPr>
-        <w:t>) and SKT model (</w:t>
-      </w:r>
-      <w:r>
-        <w:rPr>
-          <w:rFonts w:ascii="Times New Roman" w:hAnsi="Times New Roman" w:cs="Times New Roman"/>
-          <w:sz w:val="24"/>
-          <w:szCs w:val="24"/>
-        </w:rPr>
-        <w:t xml:space="preserve">80.99 </w:t>
-      </w:r>
-      <w:proofErr w:type="spellStart"/>
-      <w:r>
-        <w:rPr>
-          <w:rFonts w:ascii="Times New Roman" w:hAnsi="Times New Roman" w:cs="Times New Roman"/>
-          <w:sz w:val="24"/>
-          <w:szCs w:val="24"/>
-        </w:rPr>
-        <w:t>Pg</w:t>
-      </w:r>
-      <w:proofErr w:type="spellEnd"/>
-      <w:r>
-        <w:rPr>
-          <w:rFonts w:ascii="Times New Roman" w:hAnsi="Times New Roman" w:cs="Times New Roman"/>
-          <w:sz w:val="24"/>
-          <w:szCs w:val="24"/>
-        </w:rPr>
-        <w:t xml:space="preserve"> C yr</w:t>
-      </w:r>
-      <w:r>
-        <w:rPr>
-          <w:rFonts w:ascii="Times New Roman" w:hAnsi="Times New Roman" w:cs="Times New Roman"/>
-          <w:sz w:val="24"/>
-          <w:szCs w:val="24"/>
-          <w:vertAlign w:val="superscript"/>
-        </w:rPr>
-        <w:t>-1</w:t>
-      </w:r>
-      <w:r>
-        <w:rPr>
-          <w:rFonts w:ascii="Times New Roman" w:hAnsi="Times New Roman" w:cs="Times New Roman" w:hint="eastAsia"/>
-          <w:sz w:val="24"/>
-          <w:szCs w:val="24"/>
-        </w:rPr>
-        <w:t>).</w:t>
-      </w:r>
-      <w:r>
-        <w:rPr>
-          <w:rFonts w:ascii="Times New Roman" w:hAnsi="Times New Roman" w:cs="Times New Roman"/>
-          <w:sz w:val="24"/>
-          <w:szCs w:val="24"/>
-        </w:rPr>
-        <w:t xml:space="preserve"> </w:t>
-      </w:r>
-    </w:p>
-    <w:p>
-      <w:pPr>
-        <w:spacing w:before="120" w:after="120" w:line="360" w:lineRule="auto"/>
-        <w:rPr>
-          <w:rFonts w:ascii="Times New Roman" w:hAnsi="Times New Roman" w:cs="Times New Roman"/>
-          <w:sz w:val="24"/>
-          <w:szCs w:val="24"/>
-        </w:rPr>
-      </w:pPr>
-      <w:r>
-        <w:rPr>
-          <w:noProof/>
-        </w:rPr>
-        <w:lastRenderedPageBreak/>
+          <w:noProof/>
+        </w:rPr>
         <w:drawing>
           <wp:inline distT="0" distB="0" distL="0" distR="0" wp14:anchorId="7CFFD3FE" wp14:editId="7D74BB5E">
             <wp:extent cx="5943600" cy="3668395"/>
@@ -3820,8 +412,8 @@
         </w:rPr>
         <w:t xml:space="preserve">. </w:t>
       </w:r>
-      <w:bookmarkStart w:id="36" w:name="OLE_LINK206"/>
-      <w:bookmarkStart w:id="37" w:name="OLE_LINK207"/>
+      <w:bookmarkStart w:id="32" w:name="OLE_LINK206"/>
+      <w:bookmarkStart w:id="33" w:name="OLE_LINK207"/>
       <w:r>
         <w:rPr>
           <w:rFonts w:ascii="Times New Roman" w:hAnsi="Times New Roman" w:cs="Times New Roman" w:hint="eastAsia"/>
@@ -3850,470 +442,14 @@
           <w:szCs w:val="24"/>
         </w:rPr>
       </w:pPr>
-      <w:bookmarkStart w:id="38" w:name="OLE_LINK32"/>
-      <w:bookmarkStart w:id="39" w:name="OLE_LINK33"/>
-      <w:r>
-        <w:rPr>
-          <w:rFonts w:ascii="Times New Roman" w:hAnsi="Times New Roman" w:cs="Times New Roman" w:hint="eastAsia"/>
-          <w:color w:val="0000CC"/>
-          <w:sz w:val="24"/>
-          <w:szCs w:val="24"/>
-        </w:rPr>
-        <w:t xml:space="preserve">Here we conducted a summary </w:t>
-      </w:r>
-      <w:r>
-        <w:rPr>
-          <w:rFonts w:ascii="Times New Roman" w:hAnsi="Times New Roman" w:cs="Times New Roman"/>
-          <w:color w:val="0000CC"/>
-          <w:sz w:val="24"/>
-          <w:szCs w:val="24"/>
-        </w:rPr>
-        <w:t>analysis</w:t>
-      </w:r>
-      <w:r>
-        <w:rPr>
-          <w:rFonts w:ascii="Times New Roman" w:hAnsi="Times New Roman" w:cs="Times New Roman" w:hint="eastAsia"/>
-          <w:color w:val="0000CC"/>
-          <w:sz w:val="24"/>
-          <w:szCs w:val="24"/>
-        </w:rPr>
-        <w:t xml:space="preserve"> of global </w:t>
-      </w:r>
-      <w:r>
-        <w:rPr>
-          <w:rFonts w:ascii="Times New Roman" w:hAnsi="Times New Roman" w:cs="Times New Roman"/>
-          <w:color w:val="0000CC"/>
-          <w:sz w:val="24"/>
-          <w:szCs w:val="24"/>
-        </w:rPr>
-        <w:t>terrestrial</w:t>
-      </w:r>
-      <w:r>
-        <w:rPr>
-          <w:rFonts w:ascii="Times New Roman" w:hAnsi="Times New Roman" w:cs="Times New Roman" w:hint="eastAsia"/>
-          <w:color w:val="0000CC"/>
-          <w:sz w:val="24"/>
-          <w:szCs w:val="24"/>
-        </w:rPr>
-        <w:t xml:space="preserve"> carbon cycling t</w:t>
-      </w:r>
-      <w:r>
-        <w:rPr>
-          <w:rFonts w:ascii="Times New Roman" w:hAnsi="Times New Roman" w:cs="Times New Roman"/>
-          <w:color w:val="0000CC"/>
-          <w:sz w:val="24"/>
-          <w:szCs w:val="24"/>
-        </w:rPr>
-        <w:t>o</w:t>
-      </w:r>
-      <w:r>
-        <w:rPr>
-          <w:rFonts w:ascii="Times New Roman" w:hAnsi="Times New Roman" w:cs="Times New Roman" w:hint="eastAsia"/>
-          <w:color w:val="0000CC"/>
-          <w:sz w:val="24"/>
-          <w:szCs w:val="24"/>
-        </w:rPr>
-        <w:t xml:space="preserve"> evaluate which estimate from the models close to the real global mean annual soil respiration</w:t>
-      </w:r>
-      <w:r>
-        <w:rPr>
-          <w:rFonts w:ascii="Times New Roman" w:hAnsi="Times New Roman" w:cs="Times New Roman"/>
-          <w:color w:val="0000CC"/>
-          <w:sz w:val="24"/>
-          <w:szCs w:val="24"/>
-        </w:rPr>
-        <w:t xml:space="preserve">. </w:t>
-      </w:r>
       <w:r>
         <w:rPr>
           <w:rFonts w:ascii="Times New Roman" w:hAnsi="Times New Roman" w:cs="Times New Roman" w:hint="eastAsia"/>
           <w:sz w:val="24"/>
           <w:szCs w:val="24"/>
         </w:rPr>
-        <w:t>Soil respiration consumed the</w:t>
-      </w:r>
-      <w:r>
+        <w:lastRenderedPageBreak/>
         <w:t xml:space="preserve"> </w:t>
-      </w:r>
-      <w:r>
-        <w:rPr>
-          <w:rFonts w:ascii="Times New Roman" w:hAnsi="Times New Roman" w:cs="Times New Roman"/>
-          <w:sz w:val="24"/>
-          <w:szCs w:val="24"/>
-        </w:rPr>
-        <w:t>photosynthetic carbon assimilation</w:t>
-      </w:r>
-      <w:r>
-        <w:rPr>
-          <w:rFonts w:ascii="Times New Roman" w:hAnsi="Times New Roman" w:cs="Times New Roman" w:hint="eastAsia"/>
-          <w:sz w:val="24"/>
-          <w:szCs w:val="24"/>
-        </w:rPr>
-        <w:t xml:space="preserve"> </w:t>
-      </w:r>
-      <w:r>
-        <w:rPr>
-          <w:rFonts w:ascii="Times New Roman" w:hAnsi="Times New Roman" w:cs="Times New Roman"/>
-          <w:sz w:val="24"/>
-          <w:szCs w:val="24"/>
-        </w:rPr>
-        <w:t>which</w:t>
-      </w:r>
-      <w:r>
-        <w:rPr>
-          <w:rFonts w:ascii="Times New Roman" w:hAnsi="Times New Roman" w:cs="Times New Roman" w:hint="eastAsia"/>
-          <w:sz w:val="24"/>
-          <w:szCs w:val="24"/>
-        </w:rPr>
-        <w:t xml:space="preserve"> was fixed by plant, or called gross</w:t>
-      </w:r>
-      <w:r>
-        <w:rPr>
-          <w:rFonts w:ascii="Times New Roman" w:hAnsi="Times New Roman" w:cs="Times New Roman"/>
-          <w:sz w:val="24"/>
-          <w:szCs w:val="24"/>
-        </w:rPr>
-        <w:t xml:space="preserve"> p</w:t>
-      </w:r>
-      <w:r>
-        <w:rPr>
-          <w:rFonts w:ascii="Times New Roman" w:hAnsi="Times New Roman" w:cs="Times New Roman" w:hint="eastAsia"/>
-          <w:sz w:val="24"/>
-          <w:szCs w:val="24"/>
-        </w:rPr>
-        <w:t>rimary</w:t>
-      </w:r>
-      <w:r>
-        <w:rPr>
-          <w:rFonts w:ascii="Times New Roman" w:hAnsi="Times New Roman" w:cs="Times New Roman"/>
-          <w:sz w:val="24"/>
-          <w:szCs w:val="24"/>
-        </w:rPr>
-        <w:t xml:space="preserve"> production (GPP)</w:t>
-      </w:r>
-      <w:r>
-        <w:rPr>
-          <w:rFonts w:ascii="Times New Roman" w:hAnsi="Times New Roman" w:cs="Times New Roman" w:hint="eastAsia"/>
-          <w:sz w:val="24"/>
-          <w:szCs w:val="24"/>
-        </w:rPr>
-        <w:t xml:space="preserve">. </w:t>
-      </w:r>
-      <w:r>
-        <w:rPr>
-          <w:rFonts w:ascii="Times New Roman" w:hAnsi="Times New Roman" w:cs="Times New Roman"/>
-          <w:sz w:val="24"/>
-          <w:szCs w:val="24"/>
-        </w:rPr>
-        <w:t>P</w:t>
-      </w:r>
-      <w:r>
-        <w:rPr>
-          <w:rFonts w:ascii="Times New Roman" w:hAnsi="Times New Roman" w:cs="Times New Roman" w:hint="eastAsia"/>
-          <w:sz w:val="24"/>
-          <w:szCs w:val="24"/>
-        </w:rPr>
-        <w:t xml:space="preserve">lant autotrophic respiration (including fraction of </w:t>
-      </w:r>
-      <w:bookmarkStart w:id="40" w:name="OLE_LINK357"/>
-      <w:bookmarkStart w:id="41" w:name="OLE_LINK358"/>
-      <w:r>
-        <w:rPr>
-          <w:rFonts w:ascii="Times New Roman" w:hAnsi="Times New Roman" w:cs="Times New Roman" w:hint="eastAsia"/>
-          <w:sz w:val="24"/>
-          <w:szCs w:val="24"/>
-        </w:rPr>
-        <w:t>leaf respiration (Fl)</w:t>
-      </w:r>
-      <w:bookmarkEnd w:id="40"/>
-      <w:bookmarkEnd w:id="41"/>
-      <w:r>
-        <w:rPr>
-          <w:rFonts w:ascii="Times New Roman" w:hAnsi="Times New Roman" w:cs="Times New Roman" w:hint="eastAsia"/>
-          <w:sz w:val="24"/>
-          <w:szCs w:val="24"/>
-        </w:rPr>
-        <w:t xml:space="preserve">, fraction of stem respiration (Fs) and fraction of root respiration (Fr)) consumed part of GPP, the left part was called </w:t>
-      </w:r>
-      <w:r>
-        <w:rPr>
-          <w:rFonts w:ascii="Times New Roman" w:hAnsi="Times New Roman" w:cs="Times New Roman"/>
-          <w:sz w:val="24"/>
-          <w:szCs w:val="24"/>
-        </w:rPr>
-        <w:t>net primary productivity (NPP)</w:t>
-      </w:r>
-      <w:r>
-        <w:rPr>
-          <w:rFonts w:ascii="Times New Roman" w:hAnsi="Times New Roman" w:cs="Times New Roman" w:hint="eastAsia"/>
-          <w:sz w:val="24"/>
-          <w:szCs w:val="24"/>
-        </w:rPr>
-        <w:t xml:space="preserve">. Part of NPP consumed by </w:t>
-      </w:r>
-      <w:bookmarkStart w:id="42" w:name="OLE_LINK359"/>
-      <w:bookmarkStart w:id="43" w:name="OLE_LINK360"/>
-      <w:r>
-        <w:rPr>
-          <w:rFonts w:ascii="Times New Roman" w:hAnsi="Times New Roman" w:cs="Times New Roman" w:hint="eastAsia"/>
-          <w:sz w:val="24"/>
-          <w:szCs w:val="24"/>
-        </w:rPr>
-        <w:t xml:space="preserve">heterotrophic respiration (Rh), </w:t>
-      </w:r>
-      <w:bookmarkEnd w:id="42"/>
-      <w:bookmarkEnd w:id="43"/>
-      <w:r>
-        <w:rPr>
-          <w:rFonts w:ascii="Times New Roman" w:hAnsi="Times New Roman" w:cs="Times New Roman" w:hint="eastAsia"/>
-          <w:sz w:val="24"/>
-          <w:szCs w:val="24"/>
-        </w:rPr>
-        <w:t xml:space="preserve">other part of NPP was consumed by herbivores, burned by fire or becomes long term carbon storage (carbon sink), and the sum of leaf respiration (Fl) and </w:t>
-      </w:r>
-      <w:r>
-        <w:rPr>
-          <w:rFonts w:ascii="Times New Roman" w:hAnsi="Times New Roman" w:cs="Times New Roman" w:hint="eastAsia"/>
-          <w:sz w:val="24"/>
-          <w:szCs w:val="24"/>
-        </w:rPr>
-        <w:lastRenderedPageBreak/>
-        <w:t xml:space="preserve">heterotrophic respiration (Rh) is soil respiration. </w:t>
-      </w:r>
-      <w:r>
-        <w:rPr>
-          <w:rFonts w:ascii="Times New Roman" w:hAnsi="Times New Roman" w:cs="Times New Roman"/>
-          <w:sz w:val="24"/>
-          <w:szCs w:val="24"/>
-        </w:rPr>
-        <w:t>Theoretically</w:t>
-      </w:r>
-      <w:r>
-        <w:rPr>
-          <w:rFonts w:ascii="Times New Roman" w:hAnsi="Times New Roman" w:cs="Times New Roman" w:hint="eastAsia"/>
-          <w:sz w:val="24"/>
-          <w:szCs w:val="24"/>
-        </w:rPr>
-        <w:t xml:space="preserve">, if we know the pathway of each part of global annual GPP, we can estimate global mean annual soil respiration. </w:t>
-      </w:r>
-      <w:bookmarkEnd w:id="38"/>
-      <w:bookmarkEnd w:id="39"/>
-    </w:p>
-    <w:p>
-      <w:pPr>
-        <w:spacing w:line="480" w:lineRule="auto"/>
-        <w:ind w:firstLine="720"/>
-        <w:rPr>
-          <w:rFonts w:ascii="Times New Roman" w:hAnsi="Times New Roman" w:cs="Times New Roman"/>
-          <w:sz w:val="24"/>
-          <w:szCs w:val="24"/>
-        </w:rPr>
-      </w:pPr>
-      <w:r>
-        <w:rPr>
-          <w:rFonts w:ascii="Times New Roman" w:hAnsi="Times New Roman" w:cs="Times New Roman" w:hint="eastAsia"/>
-          <w:color w:val="0000CC"/>
-          <w:sz w:val="24"/>
-          <w:szCs w:val="24"/>
-        </w:rPr>
-        <w:t xml:space="preserve">In order to identify the magnitude of global mean annual GPP, </w:t>
-      </w:r>
-      <w:r>
-        <w:rPr>
-          <w:rFonts w:ascii="Times New Roman" w:hAnsi="Times New Roman" w:cs="Times New Roman" w:hint="eastAsia"/>
-          <w:sz w:val="24"/>
-          <w:szCs w:val="24"/>
-        </w:rPr>
-        <w:t>w</w:t>
-      </w:r>
-      <w:r>
-        <w:rPr>
-          <w:rFonts w:ascii="Times New Roman" w:hAnsi="Times New Roman" w:cs="Times New Roman" w:hint="eastAsia"/>
-          <w:sz w:val="24"/>
-          <w:szCs w:val="24"/>
-        </w:rPr>
-        <w:t xml:space="preserve">e collected 35 literatures reported GPP from 1975 to 2011, the 35 reported GPP range from 71.73 to 183.39 </w:t>
-      </w:r>
-      <w:proofErr w:type="spellStart"/>
-      <w:r>
-        <w:rPr>
-          <w:rFonts w:ascii="Times New Roman" w:hAnsi="Times New Roman" w:cs="Times New Roman" w:hint="eastAsia"/>
-          <w:sz w:val="24"/>
-          <w:szCs w:val="24"/>
-        </w:rPr>
-        <w:t>Pg</w:t>
-      </w:r>
-      <w:proofErr w:type="spellEnd"/>
-      <w:r>
-        <w:rPr>
-          <w:rFonts w:ascii="Times New Roman" w:hAnsi="Times New Roman" w:cs="Times New Roman" w:hint="eastAsia"/>
-          <w:sz w:val="24"/>
-          <w:szCs w:val="24"/>
-        </w:rPr>
-        <w:t xml:space="preserve"> (table 3). The </w:t>
-      </w:r>
-      <w:r>
-        <w:rPr>
-          <w:rFonts w:ascii="Times New Roman" w:hAnsi="Times New Roman" w:cs="Times New Roman"/>
-          <w:sz w:val="24"/>
-          <w:szCs w:val="24"/>
-        </w:rPr>
-        <w:t>average</w:t>
-      </w:r>
-      <w:r>
-        <w:rPr>
-          <w:rFonts w:ascii="Times New Roman" w:hAnsi="Times New Roman" w:cs="Times New Roman" w:hint="eastAsia"/>
-          <w:sz w:val="24"/>
-          <w:szCs w:val="24"/>
-        </w:rPr>
-        <w:t xml:space="preserve"> GPP was 123.55 </w:t>
-      </w:r>
-      <w:proofErr w:type="spellStart"/>
-      <w:r>
-        <w:rPr>
-          <w:rFonts w:ascii="Times New Roman" w:hAnsi="Times New Roman" w:cs="Times New Roman" w:hint="eastAsia"/>
-          <w:sz w:val="24"/>
-          <w:szCs w:val="24"/>
-        </w:rPr>
-        <w:t>Pg</w:t>
-      </w:r>
-      <w:proofErr w:type="spellEnd"/>
-      <w:r>
-        <w:rPr>
-          <w:rFonts w:ascii="Times New Roman" w:hAnsi="Times New Roman" w:cs="Times New Roman" w:hint="eastAsia"/>
-          <w:sz w:val="24"/>
-          <w:szCs w:val="24"/>
-        </w:rPr>
-        <w:t>, which was close to IPCC</w:t>
-      </w:r>
-      <w:r>
-        <w:rPr>
-          <w:rFonts w:ascii="Times New Roman" w:hAnsi="Times New Roman" w:cs="Times New Roman"/>
-          <w:sz w:val="24"/>
-          <w:szCs w:val="24"/>
-        </w:rPr>
-        <w:t>’</w:t>
-      </w:r>
-      <w:r>
-        <w:rPr>
-          <w:rFonts w:ascii="Times New Roman" w:hAnsi="Times New Roman" w:cs="Times New Roman" w:hint="eastAsia"/>
-          <w:sz w:val="24"/>
-          <w:szCs w:val="24"/>
-        </w:rPr>
-        <w:t xml:space="preserve">s estimation (120 </w:t>
-      </w:r>
-      <w:proofErr w:type="spellStart"/>
-      <w:r>
-        <w:rPr>
-          <w:rFonts w:ascii="Times New Roman" w:hAnsi="Times New Roman" w:cs="Times New Roman" w:hint="eastAsia"/>
-          <w:sz w:val="24"/>
-          <w:szCs w:val="24"/>
-        </w:rPr>
-        <w:t>Pg</w:t>
-      </w:r>
-      <w:proofErr w:type="spellEnd"/>
-      <w:r>
-        <w:rPr>
-          <w:rFonts w:ascii="Times New Roman" w:hAnsi="Times New Roman" w:cs="Times New Roman" w:hint="eastAsia"/>
-          <w:sz w:val="24"/>
-          <w:szCs w:val="24"/>
-        </w:rPr>
-        <w:t>, 3</w:t>
-      </w:r>
-      <w:r>
-        <w:rPr>
-          <w:rFonts w:ascii="Times New Roman" w:hAnsi="Times New Roman" w:cs="Times New Roman" w:hint="eastAsia"/>
-          <w:sz w:val="24"/>
-          <w:szCs w:val="24"/>
-          <w:vertAlign w:val="superscript"/>
-        </w:rPr>
-        <w:t>rd</w:t>
-      </w:r>
-      <w:r>
-        <w:rPr>
-          <w:rFonts w:ascii="Times New Roman" w:hAnsi="Times New Roman" w:cs="Times New Roman" w:hint="eastAsia"/>
-          <w:sz w:val="24"/>
-          <w:szCs w:val="24"/>
-        </w:rPr>
-        <w:t xml:space="preserve"> assessment)</w:t>
-      </w:r>
-      <w:r>
-        <w:rPr>
-          <w:rFonts w:ascii="Times New Roman" w:hAnsi="Times New Roman" w:cs="Times New Roman" w:hint="eastAsia"/>
-          <w:sz w:val="24"/>
-          <w:szCs w:val="24"/>
-        </w:rPr>
-        <w:t xml:space="preserve">. When the lowest estimation (71.73 </w:t>
-      </w:r>
-      <w:proofErr w:type="spellStart"/>
-      <w:r>
-        <w:rPr>
-          <w:rFonts w:ascii="Times New Roman" w:hAnsi="Times New Roman" w:cs="Times New Roman" w:hint="eastAsia"/>
-          <w:sz w:val="24"/>
-          <w:szCs w:val="24"/>
-        </w:rPr>
-        <w:t>Pg</w:t>
-      </w:r>
-      <w:proofErr w:type="spellEnd"/>
-      <w:r>
-        <w:rPr>
-          <w:rFonts w:ascii="Times New Roman" w:hAnsi="Times New Roman" w:cs="Times New Roman" w:hint="eastAsia"/>
-          <w:sz w:val="24"/>
-          <w:szCs w:val="24"/>
-        </w:rPr>
-        <w:t xml:space="preserve">) and the highest estimation (183.39 </w:t>
-      </w:r>
-      <w:proofErr w:type="spellStart"/>
-      <w:r>
-        <w:rPr>
-          <w:rFonts w:ascii="Times New Roman" w:hAnsi="Times New Roman" w:cs="Times New Roman" w:hint="eastAsia"/>
-          <w:sz w:val="24"/>
-          <w:szCs w:val="24"/>
-        </w:rPr>
-        <w:t>Pg</w:t>
-      </w:r>
-      <w:proofErr w:type="spellEnd"/>
-      <w:r>
-        <w:rPr>
-          <w:rFonts w:ascii="Times New Roman" w:hAnsi="Times New Roman" w:cs="Times New Roman" w:hint="eastAsia"/>
-          <w:sz w:val="24"/>
-          <w:szCs w:val="24"/>
-        </w:rPr>
-        <w:t xml:space="preserve">) was excluded, the GPP estimations range from 97 to 160.95 </w:t>
-      </w:r>
-      <w:proofErr w:type="spellStart"/>
-      <w:r>
-        <w:rPr>
-          <w:rFonts w:ascii="Times New Roman" w:hAnsi="Times New Roman" w:cs="Times New Roman" w:hint="eastAsia"/>
-          <w:sz w:val="24"/>
-          <w:szCs w:val="24"/>
-        </w:rPr>
-        <w:t>Pg</w:t>
-      </w:r>
-      <w:proofErr w:type="spellEnd"/>
-      <w:r>
-        <w:rPr>
-          <w:rFonts w:ascii="Times New Roman" w:hAnsi="Times New Roman" w:cs="Times New Roman" w:hint="eastAsia"/>
-          <w:sz w:val="24"/>
-          <w:szCs w:val="24"/>
-        </w:rPr>
-        <w:t xml:space="preserve"> (figure </w:t>
-      </w:r>
-      <w:r>
-        <w:rPr>
-          <w:rFonts w:ascii="Times New Roman" w:hAnsi="Times New Roman" w:cs="Times New Roman" w:hint="eastAsia"/>
-          <w:sz w:val="24"/>
-          <w:szCs w:val="24"/>
-        </w:rPr>
-        <w:t>3</w:t>
-      </w:r>
-      <w:r>
-        <w:rPr>
-          <w:rFonts w:ascii="Times New Roman" w:hAnsi="Times New Roman" w:cs="Times New Roman" w:hint="eastAsia"/>
-          <w:sz w:val="24"/>
-          <w:szCs w:val="24"/>
-        </w:rPr>
-        <w:t xml:space="preserve">), and the average was 123.31 Pg. </w:t>
       </w:r>
     </w:p>
     <w:tbl>
@@ -4339,8 +475,8 @@
           <w:tcPr>
             <w:tcW w:w="4788" w:type="dxa"/>
           </w:tcPr>
-          <w:bookmarkEnd w:id="36"/>
-          <w:bookmarkEnd w:id="37"/>
+          <w:bookmarkEnd w:id="32"/>
+          <w:bookmarkEnd w:id="33"/>
           <w:p>
             <w:pPr>
               <w:spacing w:line="480" w:lineRule="auto"/>
@@ -4494,8 +630,8 @@
                 <w:szCs w:val="24"/>
               </w:rPr>
             </w:pPr>
-            <w:bookmarkStart w:id="44" w:name="OLE_LINK27"/>
-            <w:bookmarkStart w:id="45" w:name="OLE_LINK28"/>
+            <w:bookmarkStart w:id="34" w:name="OLE_LINK27"/>
+            <w:bookmarkStart w:id="35" w:name="OLE_LINK28"/>
             <w:r>
               <w:rPr>
                 <w:rFonts w:ascii="Times New Roman" w:hAnsi="Times New Roman" w:cs="Times New Roman"/>
@@ -4525,8 +661,8 @@
               </w:rPr>
               <w:t xml:space="preserve"> </w:t>
             </w:r>
-            <w:bookmarkEnd w:id="44"/>
-            <w:bookmarkEnd w:id="45"/>
+            <w:bookmarkEnd w:id="34"/>
+            <w:bookmarkEnd w:id="35"/>
             <w:r>
               <w:rPr>
                 <w:rFonts w:ascii="Times New Roman" w:hAnsi="Times New Roman" w:cs="Times New Roman" w:hint="eastAsia"/>
@@ -4535,9 +671,9 @@
               </w:rPr>
               <w:t xml:space="preserve">Histogram of the 33 estimates (the highest and lowest GPP estimation were excluded) of </w:t>
             </w:r>
-            <w:bookmarkStart w:id="46" w:name="OLE_LINK170"/>
-            <w:bookmarkStart w:id="47" w:name="OLE_LINK171"/>
-            <w:bookmarkStart w:id="48" w:name="OLE_LINK172"/>
+            <w:bookmarkStart w:id="36" w:name="OLE_LINK170"/>
+            <w:bookmarkStart w:id="37" w:name="OLE_LINK171"/>
+            <w:bookmarkStart w:id="38" w:name="OLE_LINK172"/>
             <w:r>
               <w:rPr>
                 <w:rFonts w:ascii="Times New Roman" w:hAnsi="Times New Roman" w:cs="Times New Roman" w:hint="eastAsia"/>
@@ -4546,9 +682,9 @@
               </w:rPr>
               <w:t xml:space="preserve">gross primary production </w:t>
             </w:r>
-            <w:bookmarkEnd w:id="46"/>
-            <w:bookmarkEnd w:id="47"/>
-            <w:bookmarkEnd w:id="48"/>
+            <w:bookmarkEnd w:id="36"/>
+            <w:bookmarkEnd w:id="37"/>
+            <w:bookmarkEnd w:id="38"/>
             <w:r>
               <w:rPr>
                 <w:rFonts w:ascii="Times New Roman" w:hAnsi="Times New Roman" w:cs="Times New Roman" w:hint="eastAsia"/>
@@ -4587,6 +723,8 @@
           <w:szCs w:val="24"/>
         </w:rPr>
       </w:pPr>
+      <w:bookmarkStart w:id="39" w:name="OLE_LINK4"/>
+      <w:bookmarkStart w:id="40" w:name="OLE_LINK5"/>
       <w:r>
         <w:rPr>
           <w:rFonts w:ascii="Times New Roman" w:hAnsi="Times New Roman" w:cs="Times New Roman"/>
@@ -6812,6 +2950,7 @@
                 <w:rFonts w:ascii="Times New Roman" w:hAnsi="Times New Roman" w:cs="Times New Roman"/>
                 <w:lang w:eastAsia="zh-CN"/>
               </w:rPr>
+              <w:lastRenderedPageBreak/>
               <w:t>R</w:t>
             </w:r>
             <w:r>
@@ -7024,12 +3163,12 @@
                 <w:lang w:eastAsia="zh-CN"/>
               </w:rPr>
             </w:pPr>
-            <w:bookmarkStart w:id="49" w:name="OLE_LINK202"/>
-            <w:bookmarkStart w:id="50" w:name="OLE_LINK225"/>
-            <w:bookmarkStart w:id="51" w:name="OLE_LINK43"/>
-            <w:bookmarkStart w:id="52" w:name="OLE_LINK48"/>
-            <w:bookmarkStart w:id="53" w:name="OLE_LINK51"/>
-            <w:bookmarkStart w:id="54" w:name="OLE_LINK173"/>
+            <w:bookmarkStart w:id="41" w:name="OLE_LINK202"/>
+            <w:bookmarkStart w:id="42" w:name="OLE_LINK225"/>
+            <w:bookmarkStart w:id="43" w:name="OLE_LINK43"/>
+            <w:bookmarkStart w:id="44" w:name="OLE_LINK48"/>
+            <w:bookmarkStart w:id="45" w:name="OLE_LINK51"/>
+            <w:bookmarkStart w:id="46" w:name="OLE_LINK173"/>
             <w:r>
               <w:rPr>
                 <w:rFonts w:ascii="Times New Roman" w:hAnsi="Times New Roman" w:cs="Times New Roman"/>
@@ -7219,7 +3358,7 @@
                 <w:lang w:eastAsia="zh-CN"/>
               </w:rPr>
             </w:pPr>
-            <w:bookmarkStart w:id="55" w:name="_Hlk439517701"/>
+            <w:bookmarkStart w:id="47" w:name="_Hlk439517701"/>
             <w:r>
               <w:rPr>
                 <w:rFonts w:ascii="Times New Roman" w:hAnsi="Times New Roman" w:cs="Times New Roman"/>
@@ -7346,7 +3485,7 @@
                 <w:lang w:eastAsia="zh-CN"/>
               </w:rPr>
             </w:pPr>
-            <w:bookmarkStart w:id="56" w:name="_Hlk439513794"/>
+            <w:bookmarkStart w:id="48" w:name="_Hlk439513794"/>
             <w:r>
               <w:rPr>
                 <w:rFonts w:ascii="Times New Roman" w:hAnsi="Times New Roman" w:cs="Times New Roman"/>
@@ -7450,7 +3589,7 @@
           </w:p>
         </w:tc>
       </w:tr>
-      <w:bookmarkEnd w:id="56"/>
+      <w:bookmarkEnd w:id="48"/>
       <w:tr>
         <w:trPr>
           <w:trHeight w:val="317"/>
@@ -9049,7 +5188,6 @@
                 <w:rFonts w:ascii="Times New Roman" w:hAnsi="Times New Roman" w:cs="Times New Roman"/>
                 <w:lang w:eastAsia="zh-CN"/>
               </w:rPr>
-              <w:lastRenderedPageBreak/>
               <w:t>2001-2003</w:t>
             </w:r>
           </w:p>
@@ -9270,8 +5408,8 @@
                 <w:lang w:eastAsia="zh-CN"/>
               </w:rPr>
             </w:pPr>
-            <w:bookmarkStart w:id="57" w:name="OLE_LINK9"/>
-            <w:bookmarkStart w:id="58" w:name="OLE_LINK13"/>
+            <w:bookmarkStart w:id="49" w:name="OLE_LINK9"/>
+            <w:bookmarkStart w:id="50" w:name="OLE_LINK13"/>
             <w:r>
               <w:rPr>
                 <w:rFonts w:ascii="Times New Roman" w:hAnsi="Times New Roman" w:cs="Times New Roman"/>
@@ -9279,8 +5417,8 @@
               </w:rPr>
               <w:t>Average of six estimations</w:t>
             </w:r>
-            <w:bookmarkEnd w:id="57"/>
-            <w:bookmarkEnd w:id="58"/>
+            <w:bookmarkEnd w:id="49"/>
+            <w:bookmarkEnd w:id="50"/>
           </w:p>
         </w:tc>
       </w:tr>
@@ -9654,8 +5792,8 @@
                 <w:lang w:eastAsia="zh-CN"/>
               </w:rPr>
             </w:pPr>
-            <w:bookmarkStart w:id="59" w:name="OLE_LINK14"/>
-            <w:bookmarkStart w:id="60" w:name="OLE_LINK30"/>
+            <w:bookmarkStart w:id="51" w:name="OLE_LINK14"/>
+            <w:bookmarkStart w:id="52" w:name="OLE_LINK30"/>
             <w:r>
               <w:rPr>
                 <w:rFonts w:ascii="Times New Roman" w:hAnsi="Times New Roman" w:cs="Times New Roman"/>
@@ -9663,8 +5801,8 @@
               </w:rPr>
               <w:t>Average of two estimations</w:t>
             </w:r>
-            <w:bookmarkEnd w:id="59"/>
-            <w:bookmarkEnd w:id="60"/>
+            <w:bookmarkEnd w:id="51"/>
+            <w:bookmarkEnd w:id="52"/>
           </w:p>
         </w:tc>
       </w:tr>
@@ -9932,6 +6070,7 @@
                 <w:rFonts w:ascii="Times New Roman" w:hAnsi="Times New Roman" w:cs="Times New Roman"/>
                 <w:lang w:eastAsia="zh-CN"/>
               </w:rPr>
+              <w:lastRenderedPageBreak/>
               <w:t>1981-2004</w:t>
             </w:r>
           </w:p>
@@ -10473,6 +6612,7 @@
             <w:pPr>
               <w:rPr>
                 <w:rFonts w:ascii="Times New Roman" w:hAnsi="Times New Roman" w:cs="Times New Roman"/>
+                <w:lang w:eastAsia="ko-KR"/>
               </w:rPr>
             </w:pPr>
             <w:r>
@@ -10485,7 +6625,14 @@
               <w:rPr>
                 <w:rFonts w:ascii="Times New Roman" w:hAnsi="Times New Roman" w:cs="Times New Roman"/>
               </w:rPr>
-              <w:instrText>ADDIN CSL_CITATION {"citationItems":[{"id":"ITEM-1","itemData":{"DOI":"10.1175/2009JCLI3037.1","ISBN":"0894-8755","ISSN":"08948755","abstract":"The simulation of atmospheric-land-ocean CO(2) exchange for the 1850-2000 period offers the possibility of testing and calibrating the carbon budget in earth system models by comparing the simulated changes in atmospheric CO(2) concentration and in land and ocean uptake with observation-based information. In particular, some of the uncertainties associated with the treatment of land use change (LUC) and the role of down regulation in affecting the strength of CO(2) fertilization for terrestrial photosynthesis are assessed using the Canadian Centre for Climate Modelling and Analysis Earth System Model (CanESM1). LUC emissions may be specified as an external source of CO(2) or calculated interactively based on estimated changes in crop area. The evidence for photosynthetic down regulation is reviewed and an empirically based representation is implemented and tested in the model. Four fully coupled simulations are performed: with and without terrestrial photosynthesis down regulation and with interactively determined or specified LUC emissions. Simulations without terrestrial photosynthesis down regulation yield 15-20 ppm lower atmospheric CO(2) by the end of the twentieth century, compared to observations, regardless of the LUC approach used because of higher carbon uptake by land. Implementation of down regulation brings simulated values of atmospheric CO(2) and land and ocean carbon uptake closer to observation- based values. The use of specified LUC emissions yields a large source in the tropics during the 1981-2000 period, which is inconsistent with studies suggesting the tropics to be near-neutral or small carbon sinks. The annual cycle of simulated global averaged CO(2), dominated by the Northern Hemisphere terrestrial photosynthesis and respiration cycles, is reasonably well reproduced, as is the latitudinal distribution of CO(2) and the dependence of interhemispheric CO(2) gradient on fossil fuel emissions. The empirical approach used here offers a reasonable method of implementing down regulation in coupled carbon-climate models in the absence of a more explicit bio-geochemical representation.","author":[{"dropping-particle":"","family":"Arora","given":"V. K.","non-dropping-particle":"","parse-names":false,"suffix":""},{"dropping-particle":"","family":"Boer","given":"G. J.","non-dropping-particle":"","parse-names":false,"suffix":""},{"dropping-particle":"","family":"Christian","given":"J. R.","non-dropping-particle":"","parse-names":false,"suffix":""},{"dropping-particle":"","family":"Curry","given":"C. L.","non-dropping-particle":"","parse-names":false,"suffix":""},{"dropping-particle":"","family":"Denman","given":"K. L.","non-dropping-particle":"","parse-names":false,"suffix":""},{"dropping-particle":"","family":"Zahariev","given":"K.","non-dropping-particle":"","parse-names":false,"suffix":""},{"dropping-particle":"","family":"Flato","given":"G. M.","non-dropping-particle":"","parse-names":false,"suffix":""},{"dropping-particle":"","family":"Scinocca","given":"J. F.","non-dropping-particle":"","parse-names":false,"suffix":""},{"dropping-particle":"","family":"Merryfield","given":"W. J.","non-dropping-particle":"","parse-names":false,"suffix":""},{"dropping-particle":"","family":"Lee","given":"W. G.","non-dropping-particle":"","parse-names":false,"suffix":""}],"container-title":"Journal of Climate","id":"ITEM-1","issue":"22","issued":{"date-parts":[["2009"]]},"page":"6066-6088","title":"The Effect of terrestrial photosynthesis down regulation on the twentieth-century carbon budget simulated with the CCCma Earth System Model","type":"article-journal","volume":"22"},"uris":["http://www.mendeley.com/documents/?uuid=2e44e78f-f8d5-4510-ba53-3cfccc68a751"]}],"mendeley":{"formattedCitation":"(Arora et al., 2009)","plainTextFormattedCitation":"(Arora et al., 2009)","previouslyFormattedCitation":"(Arora et al., 2009)"},"properties":{"noteIndex":0},"schema":"https://github.com/citation-style-language/schema/raw/master/csl-citation.json"}</w:instrText>
+              <w:instrText>ADDIN CSL_CITATION {"citationItems":[{"id":"ITEM-1","itemData":{"DOI":"10.1175/2009JCLI3037.1","ISBN":"0894-8755","ISSN":"08948755","abstract":"The simulation of atmospheric-land-ocean CO(2) exchange for the 1850-2000 period offers the possibility of testing and calibrating the carbon budget in earth system models by comparing the simulated changes in atmospheric CO(2) concentration and in land and ocean uptake with observation-based information. In particular, some of the uncertainties associated with the treatment of land use change (LUC) and the role of down regulation in affecting the strength of CO(2) fertilization for terrestrial photosynthesis are assessed using the Canadian Centre for Climate Modelling and Analysis Earth System Model (CanESM1). LUC emissions may be specified as an external source of CO(2) or calculated interactively based on estimated changes in crop area. The evidence for photosynthetic down regulation is reviewed and an empirically based representation is implemented and tested in the model. Four fully coupled simulations are performed: with and without terrestrial photosynthesis down regulation and with interactively determined or specified LUC emissions. Simulations without terrestrial photosynthesis down regulation yield 15-20 ppm lower atmospheric CO(2) by the end of the twentieth century, compared to observations, regardless of the LUC approach used because of higher carbon uptake by land. Implementation of down regulation brings simulated values of atmospheric CO(2) and land and ocean carbon uptake closer to observation- based values. The use of specified LUC emissions yields a large source in the tropics during the 1981-2000 period, which is inconsistent with studies suggesting the tropics to be near-neutral or small carbon sinks. The annual cycle of simulated global averaged CO(2), dominated by the Northern Hemisphere terrestrial photosynthesis and respiration cycles, is reasonably well reproduced, as is the latitudinal distribution of CO(2) and the dependence of interhemispheric CO(2) gradient on fossil fuel emissions. The empirical approach used here offers a reasonable method of implementing down regulation in coupled carbon-climate models in the absence of a more explicit bio-geochemical representation.","author":[{"dropping-particle":"","family":"Arora","given":"V. K.","non-dropping-particle":"","parse-names":false,"suffix":""},{"dropping-particle":"","family":"Boer","given":"G. J.","non-dropping-particle":"","parse-names":false,"suffix":""},{"dropping-particle":"","family":"Christian","given":"J. R.","non-dropping-particle":"","parse-names":false,"suffix":""},{"droppi</w:instrText>
+            </w:r>
+            <w:r>
+              <w:rPr>
+                <w:rFonts w:ascii="Times New Roman" w:hAnsi="Times New Roman" w:cs="Times New Roman"/>
+                <w:lang w:eastAsia="ko-KR"/>
+              </w:rPr>
+              <w:instrText>ng-particle":"","family":"Curry","given":"C. L.","non-dropping-particle":"","parse-names":false,"suffix":""},{"dropping-particle":"","family":"Denman","given":"K. L.","non-dropping-particle":"","parse-names":false,"suffix":""},{"dropping-particle":"","family":"Zahariev","given":"K.","non-dropping-particle":"","parse-names":false,"suffix":""},{"dropping-particle":"","family":"Flato","given":"G. M.","non-dropping-particle":"","parse-names":false,"suffix":""},{"dropping-particle":"","family":"Scinocca","given":"J. F.","non-dropping-particle":"","parse-names":false,"suffix":""},{"dropping-particle":"","family":"Merryfield","given":"W. J.","non-dropping-particle":"","parse-names":false,"suffix":""},{"dropping-particle":"","family":"Lee","given":"W. G.","non-dropping-particle":"","parse-names":false,"suffix":""}],"container-title":"Journal of Climate","id":"ITEM-1","issue":"22","issued":{"date-parts":[["2009"]]},"page":"6066-6088","title":"The Effect of terrestrial photosynthesis down regulation on the twentieth-century carbon budget simulated with the CCCma Earth System Model","type":"article-journal","volume":"22"},"uris":["http://www.mendeley.com/documents/?uuid=2e44e78f-f8d5-4510-ba53-3cfccc68a751"]}],"mendeley":{"formattedCitation":"(Arora et al., 2009)","plainTextFormattedCitation":"(Arora et al., 2009)","previouslyFormattedCitation":"(Arora et al., 2009)"},"properties":{"noteIndex":0},"schema":"https://github.com/citation-style-language/schema/raw/master/csl-citation.json"}</w:instrText>
             </w:r>
             <w:r>
               <w:rPr>
@@ -10497,6 +6644,7 @@
               <w:rPr>
                 <w:rFonts w:ascii="Times New Roman" w:hAnsi="Times New Roman" w:cs="Times New Roman"/>
                 <w:noProof/>
+                <w:lang w:eastAsia="ko-KR"/>
               </w:rPr>
               <w:t>(Arora et al., 2009)</w:t>
             </w:r>
@@ -10517,13 +6665,13 @@
             <w:pPr>
               <w:rPr>
                 <w:rFonts w:ascii="Times New Roman" w:hAnsi="Times New Roman" w:cs="Times New Roman"/>
-                <w:lang w:eastAsia="zh-CN"/>
-              </w:rPr>
-            </w:pPr>
-            <w:r>
-              <w:rPr>
-                <w:rFonts w:ascii="Times New Roman" w:hAnsi="Times New Roman" w:cs="Times New Roman"/>
-                <w:lang w:eastAsia="zh-CN"/>
+                <w:lang w:eastAsia="ko-KR"/>
+              </w:rPr>
+            </w:pPr>
+            <w:r>
+              <w:rPr>
+                <w:rFonts w:ascii="Times New Roman" w:hAnsi="Times New Roman" w:cs="Times New Roman"/>
+                <w:lang w:eastAsia="ko-KR"/>
               </w:rPr>
               <w:t>Exclude data of 1850s</w:t>
             </w:r>
@@ -10543,13 +6691,13 @@
             <w:pPr>
               <w:rPr>
                 <w:rFonts w:ascii="Times New Roman" w:hAnsi="Times New Roman" w:cs="Times New Roman"/>
-                <w:lang w:eastAsia="zh-CN"/>
-              </w:rPr>
-            </w:pPr>
-            <w:r>
-              <w:rPr>
-                <w:rFonts w:ascii="Times New Roman" w:hAnsi="Times New Roman" w:cs="Times New Roman"/>
-                <w:lang w:eastAsia="zh-CN"/>
+                <w:lang w:eastAsia="ko-KR"/>
+              </w:rPr>
+            </w:pPr>
+            <w:r>
+              <w:rPr>
+                <w:rFonts w:ascii="Times New Roman" w:hAnsi="Times New Roman" w:cs="Times New Roman"/>
+                <w:lang w:eastAsia="ko-KR"/>
               </w:rPr>
               <w:t>1986-2002</w:t>
             </w:r>
@@ -10564,13 +6712,13 @@
             <w:pPr>
               <w:rPr>
                 <w:rFonts w:ascii="Times New Roman" w:hAnsi="Times New Roman" w:cs="Times New Roman"/>
-                <w:lang w:eastAsia="zh-CN"/>
-              </w:rPr>
-            </w:pPr>
-            <w:r>
-              <w:rPr>
-                <w:rFonts w:ascii="Times New Roman" w:hAnsi="Times New Roman" w:cs="Times New Roman"/>
-                <w:lang w:eastAsia="zh-CN"/>
+                <w:lang w:eastAsia="ko-KR"/>
+              </w:rPr>
+            </w:pPr>
+            <w:r>
+              <w:rPr>
+                <w:rFonts w:ascii="Times New Roman" w:hAnsi="Times New Roman" w:cs="Times New Roman"/>
+                <w:lang w:eastAsia="ko-KR"/>
               </w:rPr>
               <w:t>129.00</w:t>
             </w:r>
@@ -10585,7 +6733,7 @@
             <w:pPr>
               <w:rPr>
                 <w:rFonts w:ascii="Times New Roman" w:hAnsi="Times New Roman" w:cs="Times New Roman"/>
-                <w:lang w:eastAsia="zh-CN"/>
+                <w:lang w:eastAsia="ko-KR"/>
               </w:rPr>
             </w:pPr>
           </w:p>
@@ -10610,8 +6758,15 @@
             <w:r>
               <w:rPr>
                 <w:rFonts w:ascii="Times New Roman" w:hAnsi="Times New Roman" w:cs="Times New Roman"/>
-              </w:rPr>
-              <w:instrText>ADDIN CSL_CITATION {"citationItems":[{"id":"ITEM-1","itemData":{"DOI":"10.1029/2010JG001430","ISBN":"0148-0227","ISSN":"01480227","abstract":"Land-surface and vegetation models divide the globe into discrete vegetation classes or plant functional types (PFTs). The current study quantifies some of the limitations of this simplification on global predictions of carbon, water, and energy fluxes. First, a state-of-the-art land-surface model, JULES-SF, is optimized against a diversity of calibration data sets (eddy covariance fluxes, field measurements of net primary production (NPP), and remotely sensed surface albedo) in order to retrieve a range of values for four key plant parameters within each PFT. This is done for 112 sites and 1200 1° land points. Second, global simulations are compared in which the parameter values per PFT are either fixed (standard method) or vary according to either the retrieved parameter range or the satellite-observed range (new methods). Retrieved key plant parameters exhibit a broad range, and the range overlap between PFTs is significant. The impact on the global simulation depends on the surface flux/state in question. Thus, the difference between the new and old method is small for albedo, net shortwave radiation, and continental runoff (0.005, 0.7%, and 2%, respectively) compared to current model-observation differences (0.05, 7%, and 20%, respectively). In contrast, carbon fluxes are more sensitive to the categorization of plant properties, with predicted global NPP varyin</w:instrText>
+                <w:lang w:eastAsia="ko-KR"/>
+              </w:rPr>
+              <w:instrText xml:space="preserve">ADDIN CSL_CITATION {"citationItems":[{"id":"ITEM-1","itemData":{"DOI":"10.1029/2010JG001430","ISBN":"0148-0227","ISSN":"01480227","abstract":"Land-surface and vegetation models divide the globe into discrete vegetation classes or plant functional types (PFTs). The current study quantifies some of the limitations of this simplification on global predictions of carbon, water, and energy fluxes. First, a state-of-the-art land-surface model, JULES-SF, is optimized against a diversity of calibration data sets (eddy covariance fluxes, field measurements of net primary production (NPP), and remotely sensed surface albedo) in order to retrieve a range of values for four key plant parameters within each PFT. This is done for 112 sites and 1200 1° land points. Second, global simulations are compared </w:instrText>
+            </w:r>
+            <w:r>
+              <w:rPr>
+                <w:rFonts w:ascii="Times New Roman" w:hAnsi="Times New Roman" w:cs="Times New Roman"/>
+              </w:rPr>
+              <w:instrText>in which the parameter values per PFT are either fixed (standard method) or vary according to either the retrieved parameter range or the satellite-observed range (new methods). Retrieved key plant parameters exhibit a broad range, and the range overlap between PFTs is significant. The impact on the global simulation depends on the surface flux/state in question. Thus, the difference between the new and old method is small for albedo, net shortwave radiation, and continental runoff (0.005, 0.7%, and 2%, respectively) compared to current model-observation differences (0.05, 7%, and 20%, respectively). In contrast, carbon fluxes are more sensitive to the categorization of plant properties, with predicted global NPP varyin</w:instrText>
             </w:r>
             <w:r>
               <w:rPr>
@@ -10776,7 +6931,7 @@
               </w:rPr>
               <w:t>(</w:t>
             </w:r>
-            <w:bookmarkStart w:id="61" w:name="OLE_LINK106"/>
+            <w:bookmarkStart w:id="53" w:name="OLE_LINK106"/>
             <w:r>
               <w:rPr>
                 <w:rFonts w:ascii="Times New Roman" w:hAnsi="Times New Roman" w:cs="Times New Roman"/>
@@ -10784,7 +6939,7 @@
               </w:rPr>
               <w:t>Prentice</w:t>
             </w:r>
-            <w:bookmarkEnd w:id="61"/>
+            <w:bookmarkEnd w:id="53"/>
             <w:r>
               <w:rPr>
                 <w:rFonts w:ascii="Times New Roman" w:hAnsi="Times New Roman" w:cs="Times New Roman"/>
@@ -13130,7 +9285,6 @@
               <w:rPr>
                 <w:rFonts w:ascii="Times New Roman" w:hAnsi="Times New Roman" w:cs="Times New Roman"/>
               </w:rPr>
-              <w:lastRenderedPageBreak/>
               <w:t>2000-2010</w:t>
             </w:r>
           </w:p>
@@ -13485,7 +9639,7 @@
                 <w:lang w:eastAsia="zh-CN"/>
               </w:rPr>
             </w:pPr>
-            <w:bookmarkStart w:id="62" w:name="_Hlk448309333"/>
+            <w:bookmarkStart w:id="54" w:name="_Hlk448309333"/>
             <w:r>
               <w:rPr>
                 <w:rFonts w:ascii="Times New Roman" w:hAnsi="Times New Roman" w:cs="Times New Roman"/>
@@ -13637,14 +9791,14 @@
           </w:p>
         </w:tc>
       </w:tr>
-      <w:bookmarkEnd w:id="49"/>
-      <w:bookmarkEnd w:id="50"/>
-      <w:bookmarkEnd w:id="51"/>
-      <w:bookmarkEnd w:id="52"/>
-      <w:bookmarkEnd w:id="53"/>
+      <w:bookmarkEnd w:id="41"/>
+      <w:bookmarkEnd w:id="42"/>
+      <w:bookmarkEnd w:id="43"/>
+      <w:bookmarkEnd w:id="44"/>
+      <w:bookmarkEnd w:id="45"/>
+      <w:bookmarkEnd w:id="46"/>
+      <w:bookmarkEnd w:id="47"/>
       <w:bookmarkEnd w:id="54"/>
-      <w:bookmarkEnd w:id="55"/>
-      <w:bookmarkEnd w:id="62"/>
     </w:tbl>
     <w:p>
       <w:pPr>
@@ -13671,9 +9825,9 @@
           <w:rFonts w:ascii="Times New Roman" w:hAnsi="Times New Roman" w:cs="Times New Roman"/>
         </w:rPr>
       </w:pPr>
-      <w:bookmarkStart w:id="63" w:name="OLE_LINK236"/>
-      <w:bookmarkStart w:id="64" w:name="OLE_LINK510"/>
-      <w:bookmarkStart w:id="65" w:name="OLE_LINK511"/>
+      <w:bookmarkStart w:id="55" w:name="OLE_LINK236"/>
+      <w:bookmarkStart w:id="56" w:name="OLE_LINK510"/>
+      <w:bookmarkStart w:id="57" w:name="OLE_LINK511"/>
     </w:p>
     <w:p>
       <w:pPr>
@@ -13708,7 +9862,7 @@
         </w:rPr>
         <w:t xml:space="preserve">Terrestrial </w:t>
       </w:r>
-      <w:bookmarkEnd w:id="63"/>
+      <w:bookmarkEnd w:id="55"/>
       <w:r>
         <w:rPr>
           <w:rFonts w:ascii="Times New Roman" w:hAnsi="Times New Roman" w:cs="Times New Roman"/>
@@ -13727,7 +9881,15 @@
           <w:rFonts w:ascii="Times New Roman" w:hAnsi="Times New Roman" w:cs="Times New Roman"/>
           <w:bCs/>
         </w:rPr>
-        <w:t xml:space="preserve"> boxes denote calculated values. All units are </w:t>
+        <w:t xml:space="preserve"> boxes denote calculated values. All </w:t>
+      </w:r>
+      <w:r>
+        <w:rPr>
+          <w:rFonts w:ascii="Times New Roman" w:hAnsi="Times New Roman" w:cs="Times New Roman"/>
+          <w:bCs/>
+        </w:rPr>
+        <w:lastRenderedPageBreak/>
+        <w:t xml:space="preserve">units are </w:t>
       </w:r>
       <w:proofErr w:type="spellStart"/>
       <w:r>
@@ -13785,7 +9947,7 @@
         </w:rPr>
         <w:t>(</w:t>
       </w:r>
-      <w:bookmarkStart w:id="66" w:name="OLE_LINK105"/>
+      <w:bookmarkStart w:id="58" w:name="OLE_LINK105"/>
       <w:r>
         <w:rPr>
           <w:rFonts w:ascii="Times New Roman" w:hAnsi="Times New Roman" w:cs="Times New Roman"/>
@@ -13793,7 +9955,7 @@
         </w:rPr>
         <w:t>Prentice</w:t>
       </w:r>
-      <w:bookmarkEnd w:id="66"/>
+      <w:bookmarkEnd w:id="58"/>
       <w:r>
         <w:rPr>
           <w:rFonts w:ascii="Times New Roman" w:hAnsi="Times New Roman" w:cs="Times New Roman"/>
@@ -13981,14 +10143,14 @@
         </w:rPr>
         <w:t xml:space="preserve"> = Ra × </w:t>
       </w:r>
-      <w:bookmarkStart w:id="67" w:name="OLE_LINK15"/>
+      <w:bookmarkStart w:id="59" w:name="OLE_LINK15"/>
       <w:r>
         <w:rPr>
           <w:rFonts w:ascii="Times New Roman" w:hAnsi="Times New Roman" w:cs="Times New Roman"/>
         </w:rPr>
         <w:t xml:space="preserve">proportion </w:t>
       </w:r>
-      <w:bookmarkEnd w:id="67"/>
+      <w:bookmarkEnd w:id="59"/>
       <w:r>
         <w:rPr>
           <w:rFonts w:ascii="Times New Roman" w:hAnsi="Times New Roman" w:cs="Times New Roman"/>
@@ -14064,8 +10226,8 @@
         </w:rPr>
         <w:t xml:space="preserve">   Summary </w:t>
       </w:r>
-      <w:bookmarkEnd w:id="64"/>
-      <w:bookmarkEnd w:id="65"/>
+      <w:bookmarkEnd w:id="56"/>
+      <w:bookmarkEnd w:id="57"/>
       <w:r>
         <w:rPr>
           <w:rFonts w:ascii="Times New Roman" w:hAnsi="Times New Roman" w:cs="Times New Roman"/>
@@ -14840,7 +11002,7 @@
                 <w:lang w:eastAsia="zh-CN"/>
               </w:rPr>
             </w:pPr>
-            <w:bookmarkStart w:id="68" w:name="_Hlk466969140"/>
+            <w:bookmarkStart w:id="60" w:name="_Hlk466969140"/>
             <w:r>
               <w:rPr>
                 <w:rFonts w:ascii="Times New Roman" w:hAnsi="Times New Roman" w:cs="Times New Roman"/>
@@ -15593,7 +11755,7 @@
           </w:p>
         </w:tc>
       </w:tr>
-      <w:bookmarkEnd w:id="68"/>
+      <w:bookmarkEnd w:id="60"/>
       <w:tr>
         <w:trPr>
           <w:trHeight w:val="317"/>
@@ -15854,7 +12016,7 @@
                 <w:lang w:val="sv-SE"/>
               </w:rPr>
             </w:pPr>
-            <w:bookmarkStart w:id="69" w:name="_Hlk466980795"/>
+            <w:bookmarkStart w:id="61" w:name="_Hlk466980795"/>
           </w:p>
         </w:tc>
         <w:tc>
@@ -16083,7 +12245,7 @@
           </w:p>
         </w:tc>
       </w:tr>
-      <w:bookmarkEnd w:id="69"/>
+      <w:bookmarkEnd w:id="61"/>
       <w:tr>
         <w:trPr>
           <w:trHeight w:val="317"/>
@@ -16604,11 +12766,11 @@
           <w:rFonts w:ascii="Times New Roman" w:hAnsi="Times New Roman" w:cs="Times New Roman"/>
         </w:rPr>
       </w:pPr>
-      <w:bookmarkStart w:id="70" w:name="OLE_LINK184"/>
-      <w:bookmarkStart w:id="71" w:name="OLE_LINK186"/>
-      <w:bookmarkStart w:id="72" w:name="OLE_LINK208"/>
-      <w:bookmarkStart w:id="73" w:name="OLE_LINK209"/>
-      <w:bookmarkStart w:id="74" w:name="OLE_LINK210"/>
+      <w:bookmarkStart w:id="62" w:name="OLE_LINK184"/>
+      <w:bookmarkStart w:id="63" w:name="OLE_LINK186"/>
+      <w:bookmarkStart w:id="64" w:name="OLE_LINK208"/>
+      <w:bookmarkStart w:id="65" w:name="OLE_LINK209"/>
+      <w:bookmarkStart w:id="66" w:name="OLE_LINK210"/>
       <w:r>
         <w:rPr>
           <w:rFonts w:ascii="Times New Roman" w:hAnsi="Times New Roman" w:cs="Times New Roman"/>
@@ -16642,24 +12804,24 @@
         </w:rPr>
         <w:t xml:space="preserve">   Summary of papers separate leaf respiration fraction (Fl), stem respiration fraction (Fs) and root respiration fraction (Fr)</w:t>
       </w:r>
-      <w:bookmarkEnd w:id="70"/>
-      <w:bookmarkEnd w:id="71"/>
+      <w:bookmarkEnd w:id="62"/>
+      <w:bookmarkEnd w:id="63"/>
       <w:r>
         <w:rPr>
           <w:rFonts w:ascii="Times New Roman" w:hAnsi="Times New Roman" w:cs="Times New Roman"/>
         </w:rPr>
         <w:t>. N</w:t>
       </w:r>
-      <w:bookmarkStart w:id="75" w:name="OLE_LINK488"/>
-      <w:bookmarkStart w:id="76" w:name="OLE_LINK489"/>
+      <w:bookmarkStart w:id="67" w:name="OLE_LINK488"/>
+      <w:bookmarkStart w:id="68" w:name="OLE_LINK489"/>
       <w:r>
         <w:rPr>
           <w:rFonts w:ascii="Times New Roman" w:hAnsi="Times New Roman" w:cs="Times New Roman"/>
         </w:rPr>
         <w:t>/A means data not available.</w:t>
       </w:r>
-      <w:bookmarkEnd w:id="75"/>
-      <w:bookmarkEnd w:id="76"/>
+      <w:bookmarkEnd w:id="67"/>
+      <w:bookmarkEnd w:id="68"/>
     </w:p>
     <w:tbl>
       <w:tblPr>
@@ -16701,9 +12863,9 @@
                 <w:lang w:eastAsia="zh-CN"/>
               </w:rPr>
             </w:pPr>
-            <w:bookmarkStart w:id="77" w:name="OLE_LINK40"/>
-            <w:bookmarkStart w:id="78" w:name="OLE_LINK41"/>
-            <w:bookmarkStart w:id="79" w:name="OLE_LINK42"/>
+            <w:bookmarkStart w:id="69" w:name="OLE_LINK40"/>
+            <w:bookmarkStart w:id="70" w:name="OLE_LINK41"/>
+            <w:bookmarkStart w:id="71" w:name="OLE_LINK42"/>
             <w:r>
               <w:rPr>
                 <w:rFonts w:ascii="Times New Roman" w:hAnsi="Times New Roman" w:cs="Times New Roman"/>
@@ -16712,8 +12874,8 @@
               </w:rPr>
               <w:t>Fl</w:t>
             </w:r>
-            <w:bookmarkStart w:id="80" w:name="OLE_LINK128"/>
-            <w:bookmarkStart w:id="81" w:name="OLE_LINK129"/>
+            <w:bookmarkStart w:id="72" w:name="OLE_LINK128"/>
+            <w:bookmarkStart w:id="73" w:name="OLE_LINK129"/>
             <w:r>
               <w:rPr>
                 <w:rFonts w:ascii="Times New Roman" w:hAnsi="Times New Roman" w:cs="Times New Roman"/>
@@ -16729,8 +12891,8 @@
               </w:rPr>
               <w:t>%)</w:t>
             </w:r>
-            <w:bookmarkEnd w:id="80"/>
-            <w:bookmarkEnd w:id="81"/>
+            <w:bookmarkEnd w:id="72"/>
+            <w:bookmarkEnd w:id="73"/>
           </w:p>
         </w:tc>
         <w:tc>
@@ -16875,8 +13037,8 @@
                 <w:lang w:eastAsia="zh-CN"/>
               </w:rPr>
             </w:pPr>
-            <w:bookmarkStart w:id="82" w:name="_Hlk439515104"/>
-            <w:bookmarkStart w:id="83" w:name="_Hlk439518051"/>
+            <w:bookmarkStart w:id="74" w:name="_Hlk439515104"/>
+            <w:bookmarkStart w:id="75" w:name="_Hlk439518051"/>
             <w:r>
               <w:rPr>
                 <w:rFonts w:ascii="Times New Roman" w:hAnsi="Times New Roman" w:cs="Times New Roman"/>
@@ -16983,8 +13145,8 @@
               </w:rPr>
               <w:t>(</w:t>
             </w:r>
-            <w:bookmarkStart w:id="84" w:name="OLE_LINK31"/>
-            <w:bookmarkStart w:id="85" w:name="OLE_LINK34"/>
+            <w:bookmarkStart w:id="76" w:name="OLE_LINK31"/>
+            <w:bookmarkStart w:id="77" w:name="OLE_LINK34"/>
             <w:r>
               <w:rPr>
                 <w:rFonts w:ascii="Times New Roman" w:hAnsi="Times New Roman" w:cs="Times New Roman"/>
@@ -16992,8 +13154,8 @@
               </w:rPr>
               <w:t xml:space="preserve">Allen </w:t>
             </w:r>
-            <w:bookmarkEnd w:id="84"/>
-            <w:bookmarkEnd w:id="85"/>
+            <w:bookmarkEnd w:id="76"/>
+            <w:bookmarkEnd w:id="77"/>
             <w:r>
               <w:rPr>
                 <w:rFonts w:ascii="Times New Roman" w:hAnsi="Times New Roman" w:cs="Times New Roman"/>
@@ -17010,7 +13172,7 @@
           </w:p>
         </w:tc>
       </w:tr>
-      <w:bookmarkEnd w:id="82"/>
+      <w:bookmarkEnd w:id="74"/>
       <w:tr>
         <w:trPr>
           <w:trHeight w:val="317"/>
@@ -17034,8 +13196,8 @@
               </w:rPr>
               <w:t>53</w:t>
             </w:r>
-            <w:bookmarkStart w:id="86" w:name="OLE_LINK486"/>
-            <w:bookmarkStart w:id="87" w:name="OLE_LINK487"/>
+            <w:bookmarkStart w:id="78" w:name="OLE_LINK486"/>
+            <w:bookmarkStart w:id="79" w:name="OLE_LINK487"/>
             <w:r>
               <w:rPr>
                 <w:rFonts w:ascii="Times New Roman" w:hAnsi="Times New Roman" w:cs="Times New Roman"/>
@@ -17043,8 +13205,8 @@
               </w:rPr>
               <w:t>.00</w:t>
             </w:r>
-            <w:bookmarkEnd w:id="86"/>
-            <w:bookmarkEnd w:id="87"/>
+            <w:bookmarkEnd w:id="78"/>
+            <w:bookmarkEnd w:id="79"/>
           </w:p>
         </w:tc>
         <w:tc>
@@ -17171,7 +13333,7 @@
                 <w:lang w:eastAsia="zh-CN"/>
               </w:rPr>
             </w:pPr>
-            <w:bookmarkStart w:id="88" w:name="_Hlk439515408"/>
+            <w:bookmarkStart w:id="80" w:name="_Hlk439515408"/>
             <w:r>
               <w:rPr>
                 <w:rFonts w:ascii="Times New Roman" w:hAnsi="Times New Roman" w:cs="Times New Roman"/>
@@ -17207,8 +13369,6 @@
                 <w:lang w:eastAsia="zh-CN"/>
               </w:rPr>
             </w:pPr>
-            <w:bookmarkStart w:id="89" w:name="_GoBack"/>
-            <w:bookmarkEnd w:id="89"/>
           </w:p>
         </w:tc>
         <w:tc>
@@ -17277,7 +13437,7 @@
           </w:p>
         </w:tc>
       </w:tr>
-      <w:bookmarkEnd w:id="88"/>
+      <w:bookmarkEnd w:id="80"/>
       <w:tr>
         <w:trPr>
           <w:trHeight w:val="317"/>
@@ -17626,8 +13786,8 @@
                 <w:lang w:eastAsia="zh-CN"/>
               </w:rPr>
             </w:pPr>
-            <w:bookmarkStart w:id="90" w:name="OLE_LINK262"/>
-            <w:bookmarkStart w:id="91" w:name="OLE_LINK263"/>
+            <w:bookmarkStart w:id="81" w:name="OLE_LINK262"/>
+            <w:bookmarkStart w:id="82" w:name="OLE_LINK263"/>
             <w:r>
               <w:rPr>
                 <w:rFonts w:ascii="Times New Roman" w:hAnsi="Times New Roman" w:cs="Times New Roman"/>
@@ -17635,8 +13795,8 @@
               </w:rPr>
               <w:t xml:space="preserve">Forest in </w:t>
             </w:r>
-            <w:bookmarkEnd w:id="90"/>
-            <w:bookmarkEnd w:id="91"/>
+            <w:bookmarkEnd w:id="81"/>
+            <w:bookmarkEnd w:id="82"/>
             <w:r>
               <w:rPr>
                 <w:rFonts w:ascii="Times New Roman" w:hAnsi="Times New Roman" w:cs="Times New Roman"/>
@@ -17963,9 +14123,9 @@
               </w:rPr>
               <w:t>53.48</w:t>
             </w:r>
-            <w:bookmarkStart w:id="92" w:name="OLE_LINK22"/>
-            <w:bookmarkStart w:id="93" w:name="OLE_LINK26"/>
-            <w:bookmarkStart w:id="94" w:name="OLE_LINK29"/>
+            <w:bookmarkStart w:id="83" w:name="OLE_LINK22"/>
+            <w:bookmarkStart w:id="84" w:name="OLE_LINK26"/>
+            <w:bookmarkStart w:id="85" w:name="OLE_LINK29"/>
             <w:r>
               <w:rPr>
                 <w:rFonts w:ascii="Times New Roman" w:hAnsi="Times New Roman" w:cs="Times New Roman"/>
@@ -17974,9 +14134,9 @@
               </w:rPr>
               <w:t>†</w:t>
             </w:r>
-            <w:bookmarkEnd w:id="92"/>
-            <w:bookmarkEnd w:id="93"/>
-            <w:bookmarkEnd w:id="94"/>
+            <w:bookmarkEnd w:id="83"/>
+            <w:bookmarkEnd w:id="84"/>
+            <w:bookmarkEnd w:id="85"/>
           </w:p>
         </w:tc>
         <w:tc>
@@ -17991,8 +14151,8 @@
                 <w:lang w:eastAsia="zh-CN"/>
               </w:rPr>
             </w:pPr>
-            <w:bookmarkStart w:id="95" w:name="OLE_LINK138"/>
-            <w:bookmarkStart w:id="96" w:name="OLE_LINK139"/>
+            <w:bookmarkStart w:id="86" w:name="OLE_LINK138"/>
+            <w:bookmarkStart w:id="87" w:name="OLE_LINK139"/>
             <w:r>
               <w:rPr>
                 <w:rFonts w:ascii="Times New Roman" w:hAnsi="Times New Roman" w:cs="Times New Roman"/>
@@ -18000,8 +14160,8 @@
               </w:rPr>
               <w:t>Pine forest</w:t>
             </w:r>
-            <w:bookmarkEnd w:id="95"/>
-            <w:bookmarkEnd w:id="96"/>
+            <w:bookmarkEnd w:id="86"/>
+            <w:bookmarkEnd w:id="87"/>
           </w:p>
         </w:tc>
         <w:tc>
@@ -20718,8 +16878,8 @@
               </w:rPr>
               <w:t>38.27</w:t>
             </w:r>
-            <w:bookmarkStart w:id="97" w:name="OLE_LINK441"/>
-            <w:bookmarkStart w:id="98" w:name="OLE_LINK445"/>
+            <w:bookmarkStart w:id="88" w:name="OLE_LINK441"/>
+            <w:bookmarkStart w:id="89" w:name="OLE_LINK445"/>
             <w:r>
               <w:rPr>
                 <w:rFonts w:ascii="Times New Roman" w:hAnsi="Times New Roman" w:cs="Times New Roman" w:hint="eastAsia"/>
@@ -20744,8 +16904,8 @@
               </w:rPr>
               <w:t>2.54)</w:t>
             </w:r>
-            <w:bookmarkEnd w:id="97"/>
-            <w:bookmarkEnd w:id="98"/>
+            <w:bookmarkEnd w:id="88"/>
+            <w:bookmarkEnd w:id="89"/>
           </w:p>
         </w:tc>
         <w:tc>
@@ -20777,7 +16937,7 @@
               </w:rPr>
               <w:t>(</w:t>
             </w:r>
-            <w:bookmarkStart w:id="99" w:name="OLE_LINK446"/>
+            <w:bookmarkStart w:id="90" w:name="OLE_LINK446"/>
             <w:r>
               <w:rPr>
                 <w:rFonts w:ascii="Times New Roman" w:hAnsi="Times New Roman" w:cs="Times New Roman"/>
@@ -20786,7 +16946,7 @@
               </w:rPr>
               <w:t>±</w:t>
             </w:r>
-            <w:bookmarkEnd w:id="99"/>
+            <w:bookmarkEnd w:id="90"/>
             <w:r>
               <w:rPr>
                 <w:rFonts w:ascii="Times New Roman" w:hAnsi="Times New Roman" w:cs="Times New Roman" w:hint="eastAsia"/>
@@ -20882,10 +17042,10 @@
         </w:tc>
       </w:tr>
     </w:tbl>
-    <w:bookmarkEnd w:id="77"/>
-    <w:bookmarkEnd w:id="78"/>
-    <w:bookmarkEnd w:id="79"/>
-    <w:bookmarkEnd w:id="83"/>
+    <w:bookmarkEnd w:id="69"/>
+    <w:bookmarkEnd w:id="70"/>
+    <w:bookmarkEnd w:id="71"/>
+    <w:bookmarkEnd w:id="75"/>
     <w:p>
       <w:pPr>
         <w:spacing w:line="240" w:lineRule="auto"/>
@@ -20908,8 +17068,8 @@
         </w:rPr>
         <w:t xml:space="preserve"> </w:t>
       </w:r>
-      <w:bookmarkStart w:id="100" w:name="OLE_LINK23"/>
-      <w:bookmarkStart w:id="101" w:name="OLE_LINK25"/>
+      <w:bookmarkStart w:id="91" w:name="OLE_LINK23"/>
+      <w:bookmarkStart w:id="92" w:name="OLE_LINK25"/>
       <w:r>
         <w:rPr>
           <w:rFonts w:ascii="Times New Roman" w:hAnsi="Times New Roman" w:cs="Times New Roman"/>
@@ -20917,8 +17077,8 @@
         </w:rPr>
         <w:t>†</w:t>
       </w:r>
-      <w:bookmarkEnd w:id="100"/>
-      <w:bookmarkEnd w:id="101"/>
+      <w:bookmarkEnd w:id="91"/>
+      <w:bookmarkEnd w:id="92"/>
       <w:r>
         <w:rPr>
           <w:rFonts w:ascii="Times New Roman" w:hAnsi="Times New Roman" w:cs="Times New Roman"/>
@@ -21029,9 +17189,11 @@
         <w:t>.</w:t>
       </w:r>
     </w:p>
-    <w:bookmarkEnd w:id="72"/>
-    <w:bookmarkEnd w:id="73"/>
-    <w:bookmarkEnd w:id="74"/>
+    <w:bookmarkEnd w:id="39"/>
+    <w:bookmarkEnd w:id="40"/>
+    <w:bookmarkEnd w:id="64"/>
+    <w:bookmarkEnd w:id="65"/>
+    <w:bookmarkEnd w:id="66"/>
     <w:p>
       <w:pPr>
         <w:keepNext/>
@@ -21105,8 +17267,8 @@
         </w:rPr>
         <w:t xml:space="preserve">Allen, L. H., &amp; Lemon, E. R. (1976). </w:t>
       </w:r>
-      <w:bookmarkStart w:id="102" w:name="OLE_LINK35"/>
-      <w:bookmarkStart w:id="103" w:name="OLE_LINK36"/>
+      <w:bookmarkStart w:id="93" w:name="OLE_LINK35"/>
+      <w:bookmarkStart w:id="94" w:name="OLE_LINK36"/>
       <w:r>
         <w:rPr>
           <w:rFonts w:ascii="Times New Roman" w:hAnsi="Times New Roman" w:cs="Times New Roman"/>
@@ -21115,8 +17277,8 @@
         </w:rPr>
         <w:t>Carbon dioxide exchange and turbulence in a Costa Rican tropical rain forest</w:t>
       </w:r>
-      <w:bookmarkEnd w:id="102"/>
-      <w:bookmarkEnd w:id="103"/>
+      <w:bookmarkEnd w:id="93"/>
+      <w:bookmarkEnd w:id="94"/>
       <w:r>
         <w:rPr>
           <w:rFonts w:ascii="Times New Roman" w:hAnsi="Times New Roman" w:cs="Times New Roman"/>
@@ -22372,8 +18534,8 @@
           <w:szCs w:val="24"/>
         </w:rPr>
       </w:pPr>
-      <w:bookmarkStart w:id="104" w:name="OLE_LINK37"/>
-      <w:bookmarkStart w:id="105" w:name="OLE_LINK38"/>
+      <w:bookmarkStart w:id="95" w:name="OLE_LINK37"/>
+      <w:bookmarkStart w:id="96" w:name="OLE_LINK38"/>
       <w:r>
         <w:rPr>
           <w:rFonts w:ascii="Times New Roman" w:hAnsi="Times New Roman" w:cs="Times New Roman"/>
@@ -22382,8 +18544,8 @@
         </w:rPr>
         <w:t xml:space="preserve">Edwards, N. T., Shugart, H. H., McLaughlin, S. B., Harris, W. F., &amp; Reichle, D. E. (1981). </w:t>
       </w:r>
-      <w:bookmarkStart w:id="106" w:name="OLE_LINK39"/>
-      <w:bookmarkStart w:id="107" w:name="OLE_LINK44"/>
+      <w:bookmarkStart w:id="97" w:name="OLE_LINK39"/>
+      <w:bookmarkStart w:id="98" w:name="OLE_LINK44"/>
       <w:r>
         <w:rPr>
           <w:rFonts w:ascii="Times New Roman" w:hAnsi="Times New Roman" w:cs="Times New Roman"/>
@@ -22392,8 +18554,8 @@
         </w:rPr>
         <w:t>Carbon metabolism in terrestrial ecosystems</w:t>
       </w:r>
-      <w:bookmarkEnd w:id="106"/>
-      <w:bookmarkEnd w:id="107"/>
+      <w:bookmarkEnd w:id="97"/>
+      <w:bookmarkEnd w:id="98"/>
       <w:r>
         <w:rPr>
           <w:rFonts w:ascii="Times New Roman" w:hAnsi="Times New Roman" w:cs="Times New Roman"/>
@@ -22421,8 +18583,8 @@
         <w:t xml:space="preserve"> (pp. 499–536). Cambridge: Cambridge Univ. Press.</w:t>
       </w:r>
     </w:p>
-    <w:bookmarkEnd w:id="104"/>
-    <w:bookmarkEnd w:id="105"/>
+    <w:bookmarkEnd w:id="95"/>
+    <w:bookmarkEnd w:id="96"/>
     <w:p>
       <w:pPr>
         <w:widowControl w:val="0"/>
@@ -23448,7 +19610,17 @@
           <w:noProof/>
           <w:szCs w:val="24"/>
         </w:rPr>
-        <w:t xml:space="preserve">Law, B. E., Ryan, M. G., &amp; Anthoni, P. M. (1999). Seasonal and annual respiration of a ponderosa pin </w:t>
+        <w:t>Law, B. E., Ryan, M. G., &amp; Anthon</w:t>
+      </w:r>
+      <w:bookmarkStart w:id="99" w:name="_GoBack"/>
+      <w:bookmarkEnd w:id="99"/>
+      <w:r>
+        <w:rPr>
+          <w:rFonts w:ascii="Times New Roman" w:hAnsi="Times New Roman" w:cs="Times New Roman"/>
+          <w:noProof/>
+          <w:szCs w:val="24"/>
+        </w:rPr>
+        <w:t xml:space="preserve">i, P. M. (1999). Seasonal and annual respiration of a ponderosa pin </w:t>
       </w:r>
       <w:r>
         <w:rPr>
@@ -24288,8 +20460,8 @@
           <w:szCs w:val="24"/>
         </w:rPr>
       </w:pPr>
-      <w:bookmarkStart w:id="108" w:name="OLE_LINK45"/>
-      <w:bookmarkStart w:id="109" w:name="OLE_LINK46"/>
+      <w:bookmarkStart w:id="100" w:name="OLE_LINK45"/>
+      <w:bookmarkStart w:id="101" w:name="OLE_LINK46"/>
       <w:r>
         <w:rPr>
           <w:rFonts w:ascii="Times New Roman" w:hAnsi="Times New Roman" w:cs="Times New Roman"/>
@@ -24335,8 +20507,8 @@
         <w:t>, 333–343.</w:t>
       </w:r>
     </w:p>
-    <w:bookmarkEnd w:id="108"/>
-    <w:bookmarkEnd w:id="109"/>
+    <w:bookmarkEnd w:id="100"/>
+    <w:bookmarkEnd w:id="101"/>
     <w:p>
       <w:pPr>
         <w:widowControl w:val="0"/>
@@ -25208,8 +21380,8 @@
         </w:rPr>
         <w:t xml:space="preserve">Wieser, G., Gruber, A., Bahn, M., Catal, E., Carrillo, E., Jimnez, M. S., &amp; Morales, D. (2009). </w:t>
       </w:r>
-      <w:bookmarkStart w:id="110" w:name="OLE_LINK1"/>
-      <w:bookmarkStart w:id="111" w:name="OLE_LINK2"/>
+      <w:bookmarkStart w:id="102" w:name="OLE_LINK1"/>
+      <w:bookmarkStart w:id="103" w:name="OLE_LINK2"/>
       <w:r>
         <w:rPr>
           <w:rFonts w:ascii="Times New Roman" w:hAnsi="Times New Roman" w:cs="Times New Roman"/>
@@ -25228,8 +21400,8 @@
         </w:rPr>
         <w:t>Tree Physiology</w:t>
       </w:r>
-      <w:bookmarkEnd w:id="110"/>
-      <w:bookmarkEnd w:id="111"/>
+      <w:bookmarkEnd w:id="102"/>
+      <w:bookmarkEnd w:id="103"/>
       <w:r>
         <w:rPr>
           <w:rFonts w:ascii="Times New Roman" w:hAnsi="Times New Roman" w:cs="Times New Roman"/>
@@ -27370,7 +23542,7 @@
       </w:pPr>
     </w:pPrDefault>
   </w:docDefaults>
-  <w:latentStyles w:defLockedState="0" w:defUIPriority="99" w:defSemiHidden="0" w:defUnhideWhenUsed="0" w:defQFormat="0" w:count="376">
+  <w:latentStyles w:defLockedState="0" w:defUIPriority="99" w:defSemiHidden="0" w:defUnhideWhenUsed="0" w:defQFormat="0" w:count="377">
     <w:lsdException w:name="Normal" w:uiPriority="0" w:qFormat="1"/>
     <w:lsdException w:name="heading 1" w:uiPriority="9" w:qFormat="1"/>
     <w:lsdException w:name="heading 2" w:semiHidden="1" w:uiPriority="9" w:unhideWhenUsed="1" w:qFormat="1"/>
@@ -27525,7 +23697,7 @@
     <w:lsdException w:name="Table Web 2" w:semiHidden="1" w:unhideWhenUsed="1"/>
     <w:lsdException w:name="Table Web 3" w:semiHidden="1" w:unhideWhenUsed="1"/>
     <w:lsdException w:name="Balloon Text" w:semiHidden="1" w:unhideWhenUsed="1"/>
-    <w:lsdException w:name="Table Grid" w:semiHidden="1" w:uiPriority="59" w:unhideWhenUsed="1"/>
+    <w:lsdException w:name="Table Grid" w:uiPriority="59"/>
     <w:lsdException w:name="Table Theme" w:semiHidden="1" w:unhideWhenUsed="1"/>
     <w:lsdException w:name="Placeholder Text" w:semiHidden="1"/>
     <w:lsdException w:name="No Spacing" w:uiPriority="1" w:qFormat="1"/>
@@ -27747,6 +23919,7 @@
     <w:lsdException w:name="Hashtag" w:semiHidden="1" w:unhideWhenUsed="1"/>
     <w:lsdException w:name="Unresolved Mention" w:semiHidden="1" w:unhideWhenUsed="1"/>
     <w:lsdException w:name="Smart Link" w:semiHidden="1" w:unhideWhenUsed="1"/>
+    <w:lsdException w:name="Smart Link Error" w:semiHidden="1" w:unhideWhenUsed="1"/>
   </w:latentStyles>
   <w:style w:type="paragraph" w:default="1" w:styleId="Normal">
     <w:name w:val="Normal"/>
@@ -28488,7 +24661,7 @@
 </file>
 
 <file path=customXml/itemProps1.xml><?xml version="1.0" encoding="utf-8"?>
-<ds:datastoreItem xmlns:ds="http://schemas.openxmlformats.org/officeDocument/2006/customXml" ds:itemID="{7D3861B2-C299-F444-902F-41BEADBFA238}">
+<ds:datastoreItem xmlns:ds="http://schemas.openxmlformats.org/officeDocument/2006/customXml" ds:itemID="{F878C94E-A906-8C40-9BBF-3A7DFD1561AC}">
   <ds:schemaRefs>
     <ds:schemaRef ds:uri="http://schemas.openxmlformats.org/officeDocument/2006/bibliography"/>
   </ds:schemaRefs>

</xml_diff>